<commit_message>
Update DD document - unstructered draft.docx
</commit_message>
<xml_diff>
--- a/DD document/DD document - unstructered draft.docx
+++ b/DD document/DD document - unstructered draft.docx
@@ -28,6 +28,7 @@
         <w:pStyle w:val="Titolo1"/>
         <w:jc w:val="center"/>
         <w:rPr>
+          <w:ins w:id="0" w:author="Giorgio Romeo" w:date="2020-12-25T20:27:00Z"/>
           <w:rFonts w:ascii="Bell MT" w:hAnsi="Bell MT"/>
           <w:color w:val="auto"/>
           <w:lang w:val="en-GB"/>
@@ -41,6 +42,26 @@
         </w:rPr>
         <w:t>Customer Line-up</w:t>
       </w:r>
+    </w:p>
+    <w:p>
+      <w:pPr>
+        <w:rPr>
+          <w:lang w:val="en-GB"/>
+          <w:rPrChange w:id="1" w:author="Giorgio Romeo" w:date="2020-12-25T20:27:00Z">
+            <w:rPr>
+              <w:rFonts w:ascii="Bell MT" w:hAnsi="Bell MT"/>
+              <w:color w:val="auto"/>
+              <w:lang w:val="en-GB"/>
+            </w:rPr>
+          </w:rPrChange>
+        </w:rPr>
+        <w:pPrChange w:id="2" w:author="Giorgio Romeo" w:date="2020-12-25T20:27:00Z">
+          <w:pPr>
+            <w:pStyle w:val="Titolo1"/>
+            <w:jc w:val="center"/>
+          </w:pPr>
+        </w:pPrChange>
+      </w:pPr>
     </w:p>
     <w:p>
       <w:pPr>
@@ -54,9 +75,19 @@
           <w:rFonts w:ascii="Bell MT" w:hAnsi="Bell MT"/>
           <w:b/>
           <w:bCs/>
-          <w:sz w:val="36"/>
-          <w:szCs w:val="36"/>
-          <w:lang w:val="en-GB"/>
+          <w:sz w:val="44"/>
+          <w:szCs w:val="44"/>
+          <w:lang w:val="en-GB"/>
+          <w:rPrChange w:id="3" w:author="Giorgio Romeo" w:date="2020-12-25T20:27:00Z">
+            <w:rPr>
+              <w:rFonts w:ascii="Bell MT" w:hAnsi="Bell MT"/>
+              <w:b/>
+              <w:bCs/>
+              <w:sz w:val="36"/>
+              <w:szCs w:val="36"/>
+              <w:lang w:val="en-GB"/>
+            </w:rPr>
+          </w:rPrChange>
         </w:rPr>
       </w:pPr>
       <w:r>
@@ -64,9 +95,19 @@
           <w:rFonts w:ascii="Bell MT" w:hAnsi="Bell MT"/>
           <w:b/>
           <w:bCs/>
-          <w:sz w:val="32"/>
-          <w:szCs w:val="32"/>
-          <w:lang w:val="en-GB"/>
+          <w:sz w:val="40"/>
+          <w:szCs w:val="40"/>
+          <w:lang w:val="en-GB"/>
+          <w:rPrChange w:id="4" w:author="Giorgio Romeo" w:date="2020-12-25T20:27:00Z">
+            <w:rPr>
+              <w:rFonts w:ascii="Bell MT" w:hAnsi="Bell MT"/>
+              <w:b/>
+              <w:bCs/>
+              <w:sz w:val="32"/>
+              <w:szCs w:val="32"/>
+              <w:lang w:val="en-GB"/>
+            </w:rPr>
+          </w:rPrChange>
         </w:rPr>
         <w:t>INTRODUCTION</w:t>
       </w:r>
@@ -89,9 +130,19 @@
       <w:r>
         <w:rPr>
           <w:rFonts w:ascii="Bell MT" w:hAnsi="Bell MT"/>
-          <w:sz w:val="28"/>
-          <w:szCs w:val="28"/>
-          <w:lang w:val="en-GB"/>
+          <w:i/>
+          <w:iCs/>
+          <w:sz w:val="32"/>
+          <w:szCs w:val="32"/>
+          <w:lang w:val="en-GB"/>
+          <w:rPrChange w:id="5" w:author="Giorgio Romeo" w:date="2020-12-25T20:28:00Z">
+            <w:rPr>
+              <w:rFonts w:ascii="Bell MT" w:hAnsi="Bell MT"/>
+              <w:sz w:val="28"/>
+              <w:szCs w:val="28"/>
+              <w:lang w:val="en-GB"/>
+            </w:rPr>
+          </w:rPrChange>
         </w:rPr>
         <w:t>PURPOSE</w:t>
       </w:r>
@@ -199,20 +250,97 @@
         </w:numPr>
         <w:rPr>
           <w:rFonts w:ascii="Bell MT" w:hAnsi="Bell MT"/>
-          <w:sz w:val="28"/>
-          <w:szCs w:val="28"/>
-          <w:lang w:val="en-GB"/>
-        </w:rPr>
-      </w:pPr>
-      <w:r>
-        <w:rPr>
-          <w:rFonts w:ascii="Bell MT" w:hAnsi="Bell MT"/>
-          <w:sz w:val="28"/>
-          <w:szCs w:val="28"/>
-          <w:lang w:val="en-GB"/>
-        </w:rPr>
-        <w:t>SCOPE</w:t>
-      </w:r>
+          <w:sz w:val="32"/>
+          <w:szCs w:val="32"/>
+          <w:lang w:val="en-GB"/>
+          <w:rPrChange w:id="6" w:author="Giorgio Romeo" w:date="2020-12-25T20:28:00Z">
+            <w:rPr>
+              <w:rFonts w:ascii="Bell MT" w:hAnsi="Bell MT"/>
+              <w:sz w:val="28"/>
+              <w:szCs w:val="28"/>
+              <w:lang w:val="en-GB"/>
+            </w:rPr>
+          </w:rPrChange>
+        </w:rPr>
+      </w:pPr>
+      <w:r>
+        <w:rPr>
+          <w:rFonts w:ascii="Bell MT" w:hAnsi="Bell MT"/>
+          <w:i/>
+          <w:iCs/>
+          <w:sz w:val="32"/>
+          <w:szCs w:val="32"/>
+          <w:lang w:val="en-GB"/>
+          <w:rPrChange w:id="7" w:author="Giorgio Romeo" w:date="2020-12-25T20:28:00Z">
+            <w:rPr>
+              <w:rFonts w:ascii="Bell MT" w:hAnsi="Bell MT"/>
+              <w:sz w:val="28"/>
+              <w:szCs w:val="28"/>
+              <w:lang w:val="en-GB"/>
+            </w:rPr>
+          </w:rPrChange>
+        </w:rPr>
+        <w:t>SCO</w:t>
+      </w:r>
+      <w:ins w:id="8" w:author="Giorgio Romeo" w:date="2020-12-25T20:27:00Z">
+        <w:r>
+          <w:rPr>
+            <w:rFonts w:ascii="Bell MT" w:hAnsi="Bell MT"/>
+            <w:i/>
+            <w:iCs/>
+            <w:sz w:val="32"/>
+            <w:szCs w:val="32"/>
+            <w:lang w:val="en-GB"/>
+            <w:rPrChange w:id="9" w:author="Giorgio Romeo" w:date="2020-12-25T20:28:00Z">
+              <w:rPr>
+                <w:rFonts w:ascii="Bell MT" w:hAnsi="Bell MT"/>
+                <w:sz w:val="28"/>
+                <w:szCs w:val="28"/>
+                <w:lang w:val="en-GB"/>
+              </w:rPr>
+            </w:rPrChange>
+          </w:rPr>
+          <w:t>PE</w:t>
+        </w:r>
+      </w:ins>
+      <w:del w:id="10" w:author="Giorgio Romeo" w:date="2020-12-25T20:27:00Z">
+        <w:r>
+          <w:rPr>
+            <w:rFonts w:ascii="Bell MT" w:hAnsi="Bell MT"/>
+            <w:i/>
+            <w:iCs/>
+            <w:sz w:val="32"/>
+            <w:szCs w:val="32"/>
+            <w:lang w:val="en-GB"/>
+            <w:rPrChange w:id="11" w:author="Giorgio Romeo" w:date="2020-12-25T20:28:00Z">
+              <w:rPr>
+                <w:rFonts w:ascii="Bell MT" w:hAnsi="Bell MT"/>
+                <w:sz w:val="28"/>
+                <w:szCs w:val="28"/>
+                <w:lang w:val="en-GB"/>
+              </w:rPr>
+            </w:rPrChange>
+          </w:rPr>
+          <w:delText>P</w:delText>
+        </w:r>
+        <w:r>
+          <w:rPr>
+            <w:rFonts w:ascii="Bell MT" w:hAnsi="Bell MT"/>
+            <w:sz w:val="32"/>
+            <w:szCs w:val="32"/>
+            <w:lang w:val="en-GB"/>
+            <w:rPrChange w:id="12" w:author="Giorgio Romeo" w:date="2020-12-25T20:28:00Z">
+              <w:rPr>
+                <w:rFonts w:ascii="Bell MT" w:hAnsi="Bell MT"/>
+                <w:sz w:val="28"/>
+                <w:szCs w:val="28"/>
+                <w:lang w:val="en-GB"/>
+              </w:rPr>
+            </w:rPrChange>
+          </w:rPr>
+          <w:delText>E</w:delText>
+        </w:r>
+      </w:del>
     </w:p>
     <w:p>
       <w:pPr>
@@ -304,17 +432,35 @@
         </w:numPr>
         <w:rPr>
           <w:rFonts w:ascii="Bell MT" w:hAnsi="Bell MT"/>
-          <w:sz w:val="28"/>
-          <w:szCs w:val="28"/>
-          <w:lang w:val="en-GB"/>
-        </w:rPr>
-      </w:pPr>
-      <w:r>
-        <w:rPr>
-          <w:rFonts w:ascii="Bell MT" w:hAnsi="Bell MT"/>
-          <w:sz w:val="28"/>
-          <w:szCs w:val="28"/>
-          <w:lang w:val="en-GB"/>
+          <w:sz w:val="32"/>
+          <w:szCs w:val="32"/>
+          <w:lang w:val="en-GB"/>
+          <w:rPrChange w:id="13" w:author="Giorgio Romeo" w:date="2020-12-25T20:28:00Z">
+            <w:rPr>
+              <w:rFonts w:ascii="Bell MT" w:hAnsi="Bell MT"/>
+              <w:sz w:val="28"/>
+              <w:szCs w:val="28"/>
+              <w:lang w:val="en-GB"/>
+            </w:rPr>
+          </w:rPrChange>
+        </w:rPr>
+      </w:pPr>
+      <w:r>
+        <w:rPr>
+          <w:rFonts w:ascii="Bell MT" w:hAnsi="Bell MT"/>
+          <w:i/>
+          <w:iCs/>
+          <w:sz w:val="32"/>
+          <w:szCs w:val="32"/>
+          <w:lang w:val="en-GB"/>
+          <w:rPrChange w:id="14" w:author="Giorgio Romeo" w:date="2020-12-25T20:28:00Z">
+            <w:rPr>
+              <w:rFonts w:ascii="Bell MT" w:hAnsi="Bell MT"/>
+              <w:sz w:val="28"/>
+              <w:szCs w:val="28"/>
+              <w:lang w:val="en-GB"/>
+            </w:rPr>
+          </w:rPrChange>
         </w:rPr>
         <w:t>DEFINITIONS, ACRONYMS, ABBREVIATIONS</w:t>
       </w:r>
@@ -328,17 +474,35 @@
         </w:numPr>
         <w:rPr>
           <w:rFonts w:ascii="Bell MT" w:hAnsi="Bell MT"/>
-          <w:sz w:val="28"/>
-          <w:szCs w:val="28"/>
-          <w:lang w:val="en-GB"/>
-        </w:rPr>
-      </w:pPr>
-      <w:r>
-        <w:rPr>
-          <w:rFonts w:ascii="Bell MT" w:hAnsi="Bell MT"/>
-          <w:sz w:val="28"/>
-          <w:szCs w:val="28"/>
-          <w:lang w:val="en-GB"/>
+          <w:sz w:val="32"/>
+          <w:szCs w:val="32"/>
+          <w:lang w:val="en-GB"/>
+          <w:rPrChange w:id="15" w:author="Giorgio Romeo" w:date="2020-12-25T20:28:00Z">
+            <w:rPr>
+              <w:rFonts w:ascii="Bell MT" w:hAnsi="Bell MT"/>
+              <w:sz w:val="28"/>
+              <w:szCs w:val="28"/>
+              <w:lang w:val="en-GB"/>
+            </w:rPr>
+          </w:rPrChange>
+        </w:rPr>
+      </w:pPr>
+      <w:r>
+        <w:rPr>
+          <w:rFonts w:ascii="Bell MT" w:hAnsi="Bell MT"/>
+          <w:i/>
+          <w:iCs/>
+          <w:sz w:val="32"/>
+          <w:szCs w:val="32"/>
+          <w:lang w:val="en-GB"/>
+          <w:rPrChange w:id="16" w:author="Giorgio Romeo" w:date="2020-12-25T20:28:00Z">
+            <w:rPr>
+              <w:rFonts w:ascii="Bell MT" w:hAnsi="Bell MT"/>
+              <w:sz w:val="28"/>
+              <w:szCs w:val="28"/>
+              <w:lang w:val="en-GB"/>
+            </w:rPr>
+          </w:rPrChange>
         </w:rPr>
         <w:t>REVISION HISTORY</w:t>
       </w:r>
@@ -352,17 +516,35 @@
         </w:numPr>
         <w:rPr>
           <w:rFonts w:ascii="Bell MT" w:hAnsi="Bell MT"/>
-          <w:sz w:val="28"/>
-          <w:szCs w:val="28"/>
-          <w:lang w:val="en-GB"/>
-        </w:rPr>
-      </w:pPr>
-      <w:r>
-        <w:rPr>
-          <w:rFonts w:ascii="Bell MT" w:hAnsi="Bell MT"/>
-          <w:sz w:val="28"/>
-          <w:szCs w:val="28"/>
-          <w:lang w:val="en-GB"/>
+          <w:sz w:val="32"/>
+          <w:szCs w:val="32"/>
+          <w:lang w:val="en-GB"/>
+          <w:rPrChange w:id="17" w:author="Giorgio Romeo" w:date="2020-12-25T20:28:00Z">
+            <w:rPr>
+              <w:rFonts w:ascii="Bell MT" w:hAnsi="Bell MT"/>
+              <w:sz w:val="28"/>
+              <w:szCs w:val="28"/>
+              <w:lang w:val="en-GB"/>
+            </w:rPr>
+          </w:rPrChange>
+        </w:rPr>
+      </w:pPr>
+      <w:r>
+        <w:rPr>
+          <w:rFonts w:ascii="Bell MT" w:hAnsi="Bell MT"/>
+          <w:i/>
+          <w:iCs/>
+          <w:sz w:val="32"/>
+          <w:szCs w:val="32"/>
+          <w:lang w:val="en-GB"/>
+          <w:rPrChange w:id="18" w:author="Giorgio Romeo" w:date="2020-12-25T20:29:00Z">
+            <w:rPr>
+              <w:rFonts w:ascii="Bell MT" w:hAnsi="Bell MT"/>
+              <w:sz w:val="28"/>
+              <w:szCs w:val="28"/>
+              <w:lang w:val="en-GB"/>
+            </w:rPr>
+          </w:rPrChange>
         </w:rPr>
         <w:t>REFERENCE DOCUMENTS</w:t>
       </w:r>
@@ -376,17 +558,35 @@
         </w:numPr>
         <w:rPr>
           <w:rFonts w:ascii="Bell MT" w:hAnsi="Bell MT"/>
-          <w:sz w:val="28"/>
-          <w:szCs w:val="28"/>
-          <w:lang w:val="en-GB"/>
-        </w:rPr>
-      </w:pPr>
-      <w:r>
-        <w:rPr>
-          <w:rFonts w:ascii="Bell MT" w:hAnsi="Bell MT"/>
-          <w:sz w:val="28"/>
-          <w:szCs w:val="28"/>
-          <w:lang w:val="en-GB"/>
+          <w:sz w:val="32"/>
+          <w:szCs w:val="32"/>
+          <w:lang w:val="en-GB"/>
+          <w:rPrChange w:id="19" w:author="Giorgio Romeo" w:date="2020-12-25T20:28:00Z">
+            <w:rPr>
+              <w:rFonts w:ascii="Bell MT" w:hAnsi="Bell MT"/>
+              <w:sz w:val="28"/>
+              <w:szCs w:val="28"/>
+              <w:lang w:val="en-GB"/>
+            </w:rPr>
+          </w:rPrChange>
+        </w:rPr>
+      </w:pPr>
+      <w:r>
+        <w:rPr>
+          <w:rFonts w:ascii="Bell MT" w:hAnsi="Bell MT"/>
+          <w:i/>
+          <w:iCs/>
+          <w:sz w:val="32"/>
+          <w:szCs w:val="32"/>
+          <w:lang w:val="en-GB"/>
+          <w:rPrChange w:id="20" w:author="Giorgio Romeo" w:date="2020-12-25T20:29:00Z">
+            <w:rPr>
+              <w:rFonts w:ascii="Bell MT" w:hAnsi="Bell MT"/>
+              <w:sz w:val="28"/>
+              <w:szCs w:val="28"/>
+              <w:lang w:val="en-GB"/>
+            </w:rPr>
+          </w:rPrChange>
         </w:rPr>
         <w:t>DOCUMENT STRUCTURE</w:t>
       </w:r>
@@ -418,8 +618,8 @@
           <w:rFonts w:ascii="Bell MT" w:hAnsi="Bell MT"/>
           <w:b/>
           <w:bCs/>
-          <w:sz w:val="32"/>
-          <w:szCs w:val="32"/>
+          <w:sz w:val="40"/>
+          <w:szCs w:val="40"/>
           <w:lang w:val="en-GB"/>
         </w:rPr>
       </w:pPr>
@@ -428,11 +628,22 @@
           <w:rFonts w:ascii="Bell MT" w:hAnsi="Bell MT"/>
           <w:b/>
           <w:bCs/>
-          <w:sz w:val="32"/>
-          <w:szCs w:val="32"/>
+          <w:sz w:val="40"/>
+          <w:szCs w:val="40"/>
           <w:lang w:val="en-GB"/>
         </w:rPr>
         <w:lastRenderedPageBreak/>
+        <w:t xml:space="preserve"> </w:t>
+      </w:r>
+      <w:r>
+        <w:rPr>
+          <w:rFonts w:ascii="Bell MT" w:hAnsi="Bell MT"/>
+          <w:b/>
+          <w:bCs/>
+          <w:sz w:val="40"/>
+          <w:szCs w:val="40"/>
+          <w:lang w:val="en-GB"/>
+        </w:rPr>
         <w:t>ARCHITECTURAL DESIGN</w:t>
       </w:r>
     </w:p>
@@ -451,11 +662,24 @@
       <w:r>
         <w:rPr>
           <w:rFonts w:ascii="Bell MT" w:hAnsi="Bell MT" w:cs="Calibri-Bold"/>
+          <w:i/>
+          <w:iCs/>
           <w:sz w:val="36"/>
           <w:szCs w:val="32"/>
           <w:lang w:val="en-GB"/>
         </w:rPr>
-        <w:t>Overview: high-level components and their interaction</w:t>
+        <w:t>Overview: high-level components and their interacti</w:t>
+      </w:r>
+      <w:r>
+        <w:rPr>
+          <w:rFonts w:ascii="Bell MT" w:hAnsi="Bell MT" w:cs="Calibri-Bold"/>
+          <w:i/>
+          <w:iCs/>
+          <w:sz w:val="36"/>
+          <w:szCs w:val="32"/>
+          <w:lang w:val="en-GB"/>
+        </w:rPr>
+        <w:t>on</w:t>
       </w:r>
     </w:p>
     <w:p>
@@ -795,150 +1019,6 @@
     </w:p>
     <w:p>
       <w:pPr>
-        <w:rPr>
-          <w:rFonts w:ascii="Bell MT" w:hAnsi="Bell MT"/>
-          <w:lang w:val="en-GB"/>
-        </w:rPr>
-      </w:pPr>
-    </w:p>
-    <w:p>
-      <w:pPr>
-        <w:rPr>
-          <w:rFonts w:ascii="Bell MT" w:hAnsi="Bell MT"/>
-          <w:lang w:val="en-GB"/>
-        </w:rPr>
-      </w:pPr>
-    </w:p>
-    <w:p>
-      <w:pPr>
-        <w:rPr>
-          <w:rFonts w:ascii="Bell MT" w:hAnsi="Bell MT"/>
-          <w:lang w:val="en-GB"/>
-        </w:rPr>
-      </w:pPr>
-    </w:p>
-    <w:p>
-      <w:pPr>
-        <w:rPr>
-          <w:rFonts w:ascii="Bell MT" w:hAnsi="Bell MT"/>
-          <w:lang w:val="en-GB"/>
-        </w:rPr>
-      </w:pPr>
-    </w:p>
-    <w:p>
-      <w:pPr>
-        <w:rPr>
-          <w:rFonts w:ascii="Bell MT" w:hAnsi="Bell MT"/>
-          <w:lang w:val="en-GB"/>
-        </w:rPr>
-      </w:pPr>
-    </w:p>
-    <w:p>
-      <w:pPr>
-        <w:rPr>
-          <w:rFonts w:ascii="Bell MT" w:hAnsi="Bell MT"/>
-          <w:lang w:val="en-GB"/>
-        </w:rPr>
-      </w:pPr>
-    </w:p>
-    <w:p>
-      <w:pPr>
-        <w:rPr>
-          <w:rFonts w:ascii="Bell MT" w:hAnsi="Bell MT"/>
-          <w:lang w:val="en-GB"/>
-        </w:rPr>
-      </w:pPr>
-    </w:p>
-    <w:p>
-      <w:pPr>
-        <w:rPr>
-          <w:rFonts w:ascii="Bell MT" w:hAnsi="Bell MT"/>
-          <w:lang w:val="en-GB"/>
-        </w:rPr>
-      </w:pPr>
-    </w:p>
-    <w:p>
-      <w:pPr>
-        <w:rPr>
-          <w:rFonts w:ascii="Bell MT" w:hAnsi="Bell MT"/>
-          <w:lang w:val="en-GB"/>
-        </w:rPr>
-      </w:pPr>
-    </w:p>
-    <w:p>
-      <w:pPr>
-        <w:rPr>
-          <w:rFonts w:ascii="Bell MT" w:hAnsi="Bell MT"/>
-          <w:lang w:val="en-GB"/>
-        </w:rPr>
-      </w:pPr>
-    </w:p>
-    <w:p>
-      <w:pPr>
-        <w:rPr>
-          <w:rFonts w:ascii="Bell MT" w:hAnsi="Bell MT"/>
-          <w:lang w:val="en-GB"/>
-        </w:rPr>
-      </w:pPr>
-    </w:p>
-    <w:p>
-      <w:pPr>
-        <w:rPr>
-          <w:rFonts w:ascii="Bell MT" w:hAnsi="Bell MT"/>
-          <w:lang w:val="en-GB"/>
-        </w:rPr>
-      </w:pPr>
-    </w:p>
-    <w:p>
-      <w:pPr>
-        <w:rPr>
-          <w:rFonts w:ascii="Bell MT" w:hAnsi="Bell MT"/>
-          <w:lang w:val="en-GB"/>
-        </w:rPr>
-      </w:pPr>
-    </w:p>
-    <w:p>
-      <w:pPr>
-        <w:rPr>
-          <w:rFonts w:ascii="Bell MT" w:hAnsi="Bell MT"/>
-          <w:lang w:val="en-GB"/>
-        </w:rPr>
-      </w:pPr>
-    </w:p>
-    <w:p>
-      <w:pPr>
-        <w:rPr>
-          <w:rFonts w:ascii="Bell MT" w:hAnsi="Bell MT"/>
-          <w:lang w:val="en-GB"/>
-        </w:rPr>
-      </w:pPr>
-    </w:p>
-    <w:p>
-      <w:pPr>
-        <w:rPr>
-          <w:rFonts w:ascii="Bell MT" w:hAnsi="Bell MT"/>
-          <w:lang w:val="en-GB"/>
-        </w:rPr>
-      </w:pPr>
-    </w:p>
-    <w:p>
-      <w:pPr>
-        <w:pStyle w:val="Paragrafoelenco"/>
-        <w:rPr>
-          <w:rFonts w:ascii="Bell MT" w:hAnsi="Bell MT"/>
-          <w:lang w:val="en-GB"/>
-        </w:rPr>
-      </w:pPr>
-      <w:r>
-        <w:rPr>
-          <w:rFonts w:ascii="Bell MT" w:hAnsi="Bell MT"/>
-          <w:lang w:val="en-GB"/>
-        </w:rPr>
-        <w:t xml:space="preserve"> </w:t>
-      </w:r>
-    </w:p>
-    <w:p>
-      <w:pPr>
         <w:pStyle w:val="Paragrafoelenco"/>
         <w:numPr>
           <w:ilvl w:val="1"/>
@@ -946,16 +1026,736 @@
         </w:numPr>
         <w:rPr>
           <w:rFonts w:ascii="Bell MT" w:hAnsi="Bell MT"/>
-          <w:lang w:val="en-GB"/>
-        </w:rPr>
-      </w:pPr>
-      <w:r>
-        <w:rPr>
-          <w:rFonts w:ascii="Bell MT" w:hAnsi="Bell MT"/>
-          <w:lang w:val="en-GB"/>
-        </w:rPr>
-        <w:t xml:space="preserve">Component view </w:t>
-      </w:r>
+          <w:sz w:val="36"/>
+          <w:szCs w:val="36"/>
+          <w:lang w:val="en-GB"/>
+        </w:rPr>
+      </w:pPr>
+      <w:r>
+        <w:rPr>
+          <w:rFonts w:ascii="Bell MT" w:hAnsi="Bell MT"/>
+          <w:i/>
+          <w:iCs/>
+          <w:sz w:val="36"/>
+          <w:szCs w:val="36"/>
+          <w:lang w:val="en-GB"/>
+        </w:rPr>
+        <w:lastRenderedPageBreak/>
+        <w:t>Component v</w:t>
+      </w:r>
+      <w:r>
+        <w:rPr>
+          <w:rFonts w:ascii="Bell MT" w:hAnsi="Bell MT"/>
+          <w:i/>
+          <w:iCs/>
+          <w:sz w:val="36"/>
+          <w:szCs w:val="36"/>
+          <w:lang w:val="en-GB"/>
+        </w:rPr>
+        <w:t>iew</w:t>
+      </w:r>
+    </w:p>
+    <w:p>
+      <w:pPr>
+        <w:pStyle w:val="Paragrafoelenco"/>
+        <w:rPr>
+          <w:rFonts w:ascii="Bell MT" w:hAnsi="Bell MT"/>
+          <w:sz w:val="28"/>
+          <w:szCs w:val="28"/>
+          <w:lang w:val="en-GB"/>
+        </w:rPr>
+      </w:pPr>
+      <w:r>
+        <w:rPr>
+          <w:rFonts w:ascii="Bell MT" w:hAnsi="Bell MT"/>
+          <w:sz w:val="28"/>
+          <w:szCs w:val="28"/>
+          <w:lang w:val="en-GB"/>
+        </w:rPr>
+        <w:t>The image above shows the internal architecture of the Application Server and all the interfaces that are provided to the outside world, and all interfaces required.</w:t>
+      </w:r>
+    </w:p>
+    <w:p>
+      <w:pPr>
+        <w:pStyle w:val="Paragrafoelenco"/>
+        <w:rPr>
+          <w:rFonts w:ascii="Bell MT" w:hAnsi="Bell MT"/>
+          <w:sz w:val="28"/>
+          <w:szCs w:val="28"/>
+          <w:lang w:val="en-GB"/>
+        </w:rPr>
+      </w:pPr>
+      <w:r>
+        <w:rPr>
+          <w:rFonts w:ascii="Bell MT" w:hAnsi="Bell MT"/>
+          <w:sz w:val="28"/>
+          <w:szCs w:val="28"/>
+          <w:lang w:val="en-GB"/>
+        </w:rPr>
+        <w:t>Starting from what are conceptually two mediators, the system will contain two components called:</w:t>
+      </w:r>
+    </w:p>
+    <w:p>
+      <w:pPr>
+        <w:pStyle w:val="Paragrafoelenco"/>
+        <w:numPr>
+          <w:ilvl w:val="0"/>
+          <w:numId w:val="3"/>
+        </w:numPr>
+        <w:spacing w:line="257" w:lineRule="auto"/>
+        <w:ind w:left="1321" w:hanging="357"/>
+        <w:rPr>
+          <w:rFonts w:ascii="Bell MT" w:hAnsi="Bell MT"/>
+          <w:sz w:val="28"/>
+          <w:szCs w:val="28"/>
+          <w:lang w:val="en-GB"/>
+        </w:rPr>
+      </w:pPr>
+      <w:r>
+        <w:rPr>
+          <w:rFonts w:ascii="Bell MT" w:hAnsi="Bell MT"/>
+          <w:i/>
+          <w:iCs/>
+          <w:sz w:val="28"/>
+          <w:szCs w:val="28"/>
+          <w:lang w:val="en-GB"/>
+        </w:rPr>
+        <w:t>Map Mediator Module</w:t>
+      </w:r>
+      <w:r>
+        <w:rPr>
+          <w:rFonts w:ascii="Bell MT" w:hAnsi="Bell MT"/>
+          <w:sz w:val="28"/>
+          <w:szCs w:val="28"/>
+          <w:lang w:val="en-GB"/>
+        </w:rPr>
+        <w:t xml:space="preserve"> </w:t>
+      </w:r>
+      <w:r>
+        <w:rPr>
+          <w:rFonts w:ascii="Bell MT" w:hAnsi="Bell MT"/>
+          <w:sz w:val="28"/>
+          <w:szCs w:val="28"/>
+          <w:lang w:val="en-GB"/>
+        </w:rPr>
+        <w:br/>
+        <w:t>This component’s job is to communicate with the external API, by modifying the API’s information so that it can be comprehensible by the Application server, and adapting the requests to the API’s protocol, required by other modules of the server. It provides information regarding the local map with all the relevant stores in the map as well as an estimation of the time it takes to reach one store from a certain location. [SHOULDN’T ETA BE IN LOCATION MODULE]</w:t>
+      </w:r>
+    </w:p>
+    <w:p>
+      <w:pPr>
+        <w:pStyle w:val="Paragrafoelenco"/>
+        <w:numPr>
+          <w:ilvl w:val="0"/>
+          <w:numId w:val="3"/>
+        </w:numPr>
+        <w:spacing w:line="257" w:lineRule="auto"/>
+        <w:ind w:left="1321" w:hanging="357"/>
+        <w:rPr>
+          <w:rFonts w:ascii="Bell MT" w:hAnsi="Bell MT"/>
+          <w:sz w:val="28"/>
+          <w:szCs w:val="28"/>
+          <w:lang w:val="en-GB"/>
+        </w:rPr>
+      </w:pPr>
+      <w:r>
+        <w:rPr>
+          <w:rFonts w:ascii="Bell MT" w:hAnsi="Bell MT"/>
+          <w:i/>
+          <w:iCs/>
+          <w:sz w:val="28"/>
+          <w:szCs w:val="28"/>
+          <w:lang w:val="en-GB"/>
+        </w:rPr>
+        <w:t>Turnstile manager</w:t>
+      </w:r>
+      <w:r>
+        <w:rPr>
+          <w:rFonts w:ascii="Bell MT" w:hAnsi="Bell MT"/>
+          <w:sz w:val="28"/>
+          <w:szCs w:val="28"/>
+          <w:lang w:val="en-GB"/>
+        </w:rPr>
+        <w:br/>
+        <w:t>The turnstile manager, as opposed to the previous component, provides an interface for the turnstiles so that they can be opened or closed through the scans of the right QR codes.</w:t>
+      </w:r>
+    </w:p>
+    <w:p>
+      <w:pPr>
+        <w:ind w:left="708"/>
+        <w:rPr>
+          <w:rFonts w:ascii="Bell MT" w:hAnsi="Bell MT"/>
+          <w:sz w:val="28"/>
+          <w:szCs w:val="28"/>
+          <w:lang w:val="en-GB"/>
+        </w:rPr>
+      </w:pPr>
+      <w:r>
+        <w:rPr>
+          <w:rFonts w:ascii="Bell MT" w:hAnsi="Bell MT"/>
+          <w:sz w:val="28"/>
+          <w:szCs w:val="28"/>
+          <w:lang w:val="en-GB"/>
+        </w:rPr>
+        <w:t>For the authentication of an account, be it user or store manager, the following component will be of help:</w:t>
+      </w:r>
+    </w:p>
+    <w:p>
+      <w:pPr>
+        <w:pStyle w:val="Paragrafoelenco"/>
+        <w:numPr>
+          <w:ilvl w:val="0"/>
+          <w:numId w:val="4"/>
+        </w:numPr>
+        <w:spacing w:line="257" w:lineRule="auto"/>
+        <w:ind w:left="1321" w:hanging="357"/>
+        <w:rPr>
+          <w:rFonts w:ascii="Bell MT" w:hAnsi="Bell MT"/>
+          <w:sz w:val="28"/>
+          <w:szCs w:val="28"/>
+          <w:lang w:val="en-GB"/>
+        </w:rPr>
+      </w:pPr>
+      <w:r>
+        <w:rPr>
+          <w:rFonts w:ascii="Bell MT" w:hAnsi="Bell MT"/>
+          <w:i/>
+          <w:iCs/>
+          <w:sz w:val="28"/>
+          <w:szCs w:val="28"/>
+          <w:lang w:val="en-GB"/>
+        </w:rPr>
+        <w:t>Account manager</w:t>
+      </w:r>
+      <w:r>
+        <w:rPr>
+          <w:rFonts w:ascii="Bell MT" w:hAnsi="Bell MT"/>
+          <w:sz w:val="28"/>
+          <w:szCs w:val="28"/>
+          <w:lang w:val="en-GB"/>
+        </w:rPr>
+        <w:br/>
+        <w:t xml:space="preserve">This is the component which is responsible for the authentication of any user that wants to log in or </w:t>
+      </w:r>
+      <w:r>
+        <w:rPr>
+          <w:rFonts w:ascii="Bell MT" w:hAnsi="Bell MT"/>
+          <w:b/>
+          <w:i/>
+          <w:sz w:val="28"/>
+          <w:szCs w:val="28"/>
+          <w:lang w:val="en-GB"/>
+        </w:rPr>
+        <w:t xml:space="preserve">register </w:t>
+      </w:r>
+      <w:r>
+        <w:rPr>
+          <w:rFonts w:ascii="Bell MT" w:hAnsi="Bell MT"/>
+          <w:sz w:val="28"/>
+          <w:szCs w:val="28"/>
+          <w:lang w:val="en-GB"/>
+        </w:rPr>
+        <w:t>(???), so it saves all the relevant information about that account and furthermore, provides to all users the possibility to fetch all upcoming tickets that they have an appointment for.</w:t>
+      </w:r>
+    </w:p>
+    <w:p>
+      <w:pPr>
+        <w:ind w:left="708"/>
+        <w:rPr>
+          <w:rFonts w:ascii="Bell MT" w:hAnsi="Bell MT"/>
+          <w:sz w:val="28"/>
+          <w:szCs w:val="28"/>
+          <w:lang w:val="en-GB"/>
+        </w:rPr>
+      </w:pPr>
+      <w:r>
+        <w:rPr>
+          <w:rFonts w:ascii="Bell MT" w:hAnsi="Bell MT"/>
+          <w:sz w:val="28"/>
+          <w:szCs w:val="28"/>
+          <w:lang w:val="en-GB"/>
+        </w:rPr>
+        <w:t>Once a user is logged in the system, it has to provide functionalities to the user that allow them to book visits, get tickets, be reminded of upcoming visits and be suggested different stores in case the requested ones are full. The following components allow users to:</w:t>
+      </w:r>
+    </w:p>
+    <w:p>
+      <w:pPr>
+        <w:pStyle w:val="Paragrafoelenco"/>
+        <w:numPr>
+          <w:ilvl w:val="0"/>
+          <w:numId w:val="4"/>
+        </w:numPr>
+        <w:spacing w:line="257" w:lineRule="auto"/>
+        <w:ind w:left="1321" w:hanging="357"/>
+        <w:rPr>
+          <w:rFonts w:ascii="Bell MT" w:hAnsi="Bell MT"/>
+          <w:sz w:val="28"/>
+          <w:szCs w:val="28"/>
+          <w:lang w:val="en-GB"/>
+        </w:rPr>
+      </w:pPr>
+      <w:r>
+        <w:rPr>
+          <w:rFonts w:ascii="Bell MT" w:hAnsi="Bell MT"/>
+          <w:i/>
+          <w:iCs/>
+          <w:sz w:val="28"/>
+          <w:szCs w:val="28"/>
+          <w:lang w:val="en-GB"/>
+        </w:rPr>
+        <w:t>Reservation manager</w:t>
+      </w:r>
+      <w:r>
+        <w:rPr>
+          <w:rFonts w:ascii="Bell MT" w:hAnsi="Bell MT"/>
+          <w:sz w:val="28"/>
+          <w:szCs w:val="28"/>
+          <w:lang w:val="en-GB"/>
+        </w:rPr>
+        <w:br/>
+        <w:t xml:space="preserve">It provides the interfaces that allow booking of tickets and ticket requests to be carried out. It communicates with different components [ADD INTERFACE TO LOCATION MODULE] to check all the relevant, free timeslots, and show a map of all the available shops around the user’s current location. It also provides internal interfaces that will aid the functionalities of other components. [Why is ticket fetcher in user </w:t>
+      </w:r>
+      <w:proofErr w:type="spellStart"/>
+      <w:r>
+        <w:rPr>
+          <w:rFonts w:ascii="Bell MT" w:hAnsi="Bell MT"/>
+          <w:sz w:val="28"/>
+          <w:szCs w:val="28"/>
+          <w:lang w:val="en-GB"/>
+        </w:rPr>
+        <w:t>mng</w:t>
+      </w:r>
+      <w:proofErr w:type="spellEnd"/>
+      <w:r>
+        <w:rPr>
+          <w:rFonts w:ascii="Bell MT" w:hAnsi="Bell MT"/>
+          <w:sz w:val="28"/>
+          <w:szCs w:val="28"/>
+          <w:lang w:val="en-GB"/>
+        </w:rPr>
+        <w:t xml:space="preserve"> and not in reservation </w:t>
+      </w:r>
+      <w:proofErr w:type="spellStart"/>
+      <w:r>
+        <w:rPr>
+          <w:rFonts w:ascii="Bell MT" w:hAnsi="Bell MT"/>
+          <w:sz w:val="28"/>
+          <w:szCs w:val="28"/>
+          <w:lang w:val="en-GB"/>
+        </w:rPr>
+        <w:t>mng</w:t>
+      </w:r>
+      <w:proofErr w:type="spellEnd"/>
+      <w:r>
+        <w:rPr>
+          <w:rFonts w:ascii="Bell MT" w:hAnsi="Bell MT"/>
+          <w:sz w:val="28"/>
+          <w:szCs w:val="28"/>
+          <w:lang w:val="en-GB"/>
+        </w:rPr>
+        <w:t xml:space="preserve">?] </w:t>
+      </w:r>
+    </w:p>
+    <w:p>
+      <w:pPr>
+        <w:pStyle w:val="Paragrafoelenco"/>
+        <w:numPr>
+          <w:ilvl w:val="0"/>
+          <w:numId w:val="4"/>
+        </w:numPr>
+        <w:spacing w:line="257" w:lineRule="auto"/>
+        <w:ind w:left="1321" w:hanging="357"/>
+        <w:rPr>
+          <w:rFonts w:ascii="Bell MT" w:hAnsi="Bell MT"/>
+          <w:sz w:val="28"/>
+          <w:szCs w:val="28"/>
+          <w:lang w:val="en-GB"/>
+        </w:rPr>
+      </w:pPr>
+      <w:r>
+        <w:rPr>
+          <w:rFonts w:ascii="Bell MT" w:hAnsi="Bell MT"/>
+          <w:i/>
+          <w:iCs/>
+          <w:sz w:val="28"/>
+          <w:szCs w:val="28"/>
+          <w:lang w:val="en-GB"/>
+        </w:rPr>
+        <w:lastRenderedPageBreak/>
+        <w:t>Notification manager</w:t>
+      </w:r>
+      <w:r>
+        <w:rPr>
+          <w:rFonts w:ascii="Bell MT" w:hAnsi="Bell MT"/>
+          <w:sz w:val="28"/>
+          <w:szCs w:val="28"/>
+          <w:lang w:val="en-GB"/>
+        </w:rPr>
+        <w:br/>
+        <w:t>This component has the job of reminding users of the time when it is their time to leave their current location to reach in time their destination, provide periodical information of available stores when the requested one is full and suggestions of available stores in specific requested times</w:t>
+      </w:r>
+      <w:r>
+        <w:rPr>
+          <w:rFonts w:ascii="Bell MT" w:hAnsi="Bell MT"/>
+          <w:sz w:val="28"/>
+          <w:szCs w:val="28"/>
+          <w:lang w:val="en-GB"/>
+        </w:rPr>
+        <w:t>.</w:t>
+      </w:r>
+    </w:p>
+    <w:p>
+      <w:pPr>
+        <w:ind w:left="708"/>
+        <w:rPr>
+          <w:rFonts w:ascii="Bell MT" w:hAnsi="Bell MT"/>
+          <w:sz w:val="28"/>
+          <w:szCs w:val="28"/>
+          <w:lang w:val="en-GB"/>
+        </w:rPr>
+      </w:pPr>
+      <w:r>
+        <w:rPr>
+          <w:rFonts w:ascii="Bell MT" w:hAnsi="Bell MT"/>
+          <w:sz w:val="28"/>
+          <w:szCs w:val="28"/>
+          <w:lang w:val="en-GB"/>
+        </w:rPr>
+        <w:t>Instead, to provide functionalities related to the store managers the following component provides:</w:t>
+      </w:r>
+    </w:p>
+    <w:p>
+      <w:pPr>
+        <w:pStyle w:val="Paragrafoelenco"/>
+        <w:numPr>
+          <w:ilvl w:val="0"/>
+          <w:numId w:val="4"/>
+        </w:numPr>
+        <w:spacing w:line="257" w:lineRule="auto"/>
+        <w:ind w:left="1321" w:hanging="357"/>
+        <w:rPr>
+          <w:rFonts w:ascii="Bell MT" w:hAnsi="Bell MT"/>
+          <w:sz w:val="28"/>
+          <w:szCs w:val="28"/>
+          <w:lang w:val="en-GB"/>
+        </w:rPr>
+      </w:pPr>
+      <w:r>
+        <w:rPr>
+          <w:rFonts w:ascii="Bell MT" w:hAnsi="Bell MT"/>
+          <w:i/>
+          <w:iCs/>
+          <w:sz w:val="28"/>
+          <w:szCs w:val="28"/>
+          <w:lang w:val="en-GB"/>
+        </w:rPr>
+        <w:t>Market Manager</w:t>
+      </w:r>
+      <w:r>
+        <w:rPr>
+          <w:rFonts w:ascii="Bell MT" w:hAnsi="Bell MT"/>
+          <w:sz w:val="28"/>
+          <w:szCs w:val="28"/>
+          <w:lang w:val="en-GB"/>
+        </w:rPr>
+        <w:br/>
+        <w:t>Issues, through its interfaces, the functionalities of controlling how many customers can enter in the store, how many people are inside of said store and the statistics regarding all entrances within a certain period.</w:t>
+      </w:r>
+    </w:p>
+    <w:p>
+      <w:pPr>
+        <w:ind w:left="720"/>
+        <w:rPr>
+          <w:rFonts w:ascii="Bell MT" w:hAnsi="Bell MT"/>
+          <w:sz w:val="28"/>
+          <w:szCs w:val="28"/>
+          <w:lang w:val="en-GB"/>
+        </w:rPr>
+      </w:pPr>
+      <w:r>
+        <w:rPr>
+          <w:rFonts w:ascii="Bell MT" w:hAnsi="Bell MT"/>
+          <w:sz w:val="28"/>
+          <w:szCs w:val="28"/>
+          <w:lang w:val="en-GB"/>
+        </w:rPr>
+        <w:t>The components which connect everything together and provide the logic of the dispensing of tickets are the following:</w:t>
+      </w:r>
+    </w:p>
+    <w:p>
+      <w:pPr>
+        <w:pStyle w:val="Paragrafoelenco"/>
+        <w:numPr>
+          <w:ilvl w:val="0"/>
+          <w:numId w:val="4"/>
+        </w:numPr>
+        <w:spacing w:line="257" w:lineRule="auto"/>
+        <w:ind w:left="1321" w:hanging="357"/>
+        <w:rPr>
+          <w:rFonts w:ascii="Bell MT" w:hAnsi="Bell MT"/>
+          <w:sz w:val="28"/>
+          <w:szCs w:val="28"/>
+          <w:lang w:val="en-GB"/>
+        </w:rPr>
+      </w:pPr>
+      <w:r>
+        <w:rPr>
+          <w:rFonts w:ascii="Bell MT" w:hAnsi="Bell MT"/>
+          <w:i/>
+          <w:iCs/>
+          <w:sz w:val="28"/>
+          <w:szCs w:val="28"/>
+          <w:lang w:val="en-GB"/>
+        </w:rPr>
+        <w:t>Queue Manager</w:t>
+      </w:r>
+      <w:r>
+        <w:rPr>
+          <w:rFonts w:ascii="Bell MT" w:hAnsi="Bell MT"/>
+          <w:sz w:val="28"/>
+          <w:szCs w:val="28"/>
+          <w:lang w:val="en-GB"/>
+        </w:rPr>
+        <w:br/>
+        <w:t>Which generates all the information regarding all booked and available tickets, such as the free time slots, the validation of tickets in entrances and exits inside stores. It also forwards this information to the database to be stored for a longer interval of time.</w:t>
+      </w:r>
+    </w:p>
+    <w:p>
+      <w:pPr>
+        <w:pStyle w:val="Paragrafoelenco"/>
+        <w:numPr>
+          <w:ilvl w:val="0"/>
+          <w:numId w:val="4"/>
+        </w:numPr>
+        <w:spacing w:line="257" w:lineRule="auto"/>
+        <w:ind w:left="1321" w:hanging="357"/>
+        <w:rPr>
+          <w:rFonts w:ascii="Bell MT" w:hAnsi="Bell MT"/>
+          <w:sz w:val="28"/>
+          <w:szCs w:val="28"/>
+          <w:lang w:val="en-GB"/>
+        </w:rPr>
+      </w:pPr>
+      <w:r>
+        <w:rPr>
+          <w:rFonts w:ascii="Bell MT" w:hAnsi="Bell MT"/>
+          <w:i/>
+          <w:iCs/>
+          <w:sz w:val="28"/>
+          <w:szCs w:val="28"/>
+          <w:lang w:val="en-GB"/>
+        </w:rPr>
+        <w:t>Location Module</w:t>
+      </w:r>
+      <w:r>
+        <w:rPr>
+          <w:rFonts w:ascii="Bell MT" w:hAnsi="Bell MT"/>
+          <w:sz w:val="28"/>
+          <w:szCs w:val="28"/>
+          <w:lang w:val="en-GB"/>
+        </w:rPr>
+        <w:br/>
+        <w:t>It provides all the interfaces that allow the search of the closest stores around a location. [SHOULDN’T THIS HAVE NO SUBCOMPONENTS? See comment</w:t>
+      </w:r>
+      <w:r>
+        <w:rPr>
+          <w:rFonts w:ascii="Bell MT" w:hAnsi="Bell MT"/>
+          <w:sz w:val="28"/>
+          <w:szCs w:val="28"/>
+          <w:lang w:val="en-GB"/>
+        </w:rPr>
+        <w:t xml:space="preserve"> above too]</w:t>
+      </w:r>
+    </w:p>
+    <w:p>
+      <w:pPr>
+        <w:pStyle w:val="Paragrafoelenco"/>
+        <w:rPr>
+          <w:rFonts w:ascii="Bell MT" w:hAnsi="Bell MT"/>
+          <w:u w:val="single"/>
+          <w:lang w:val="en-GB"/>
+        </w:rPr>
+      </w:pPr>
+    </w:p>
+    <w:p>
+      <w:pPr>
+        <w:pStyle w:val="Paragrafoelenco"/>
+        <w:rPr>
+          <w:rFonts w:ascii="Bell MT" w:hAnsi="Bell MT"/>
+          <w:u w:val="single"/>
+          <w:lang w:val="en-GB"/>
+        </w:rPr>
+      </w:pPr>
+    </w:p>
+    <w:p>
+      <w:pPr>
+        <w:pStyle w:val="Paragrafoelenco"/>
+        <w:rPr>
+          <w:rFonts w:ascii="Bell MT" w:hAnsi="Bell MT"/>
+          <w:u w:val="single"/>
+          <w:lang w:val="en-GB"/>
+        </w:rPr>
+      </w:pPr>
+    </w:p>
+    <w:p>
+      <w:pPr>
+        <w:pStyle w:val="Paragrafoelenco"/>
+        <w:rPr>
+          <w:rFonts w:ascii="Bell MT" w:hAnsi="Bell MT"/>
+          <w:u w:val="single"/>
+          <w:lang w:val="en-GB"/>
+        </w:rPr>
+      </w:pPr>
+    </w:p>
+    <w:p>
+      <w:pPr>
+        <w:pStyle w:val="Paragrafoelenco"/>
+        <w:rPr>
+          <w:rFonts w:ascii="Bell MT" w:hAnsi="Bell MT"/>
+          <w:u w:val="single"/>
+          <w:lang w:val="en-GB"/>
+        </w:rPr>
+      </w:pPr>
+    </w:p>
+    <w:p>
+      <w:pPr>
+        <w:pStyle w:val="Paragrafoelenco"/>
+        <w:rPr>
+          <w:rFonts w:ascii="Bell MT" w:hAnsi="Bell MT"/>
+          <w:u w:val="single"/>
+          <w:lang w:val="en-GB"/>
+        </w:rPr>
+      </w:pPr>
+    </w:p>
+    <w:p>
+      <w:pPr>
+        <w:pStyle w:val="Paragrafoelenco"/>
+        <w:rPr>
+          <w:rFonts w:ascii="Bell MT" w:hAnsi="Bell MT"/>
+          <w:u w:val="single"/>
+          <w:lang w:val="en-GB"/>
+        </w:rPr>
+      </w:pPr>
+    </w:p>
+    <w:p>
+      <w:pPr>
+        <w:pStyle w:val="Paragrafoelenco"/>
+        <w:rPr>
+          <w:rFonts w:ascii="Bell MT" w:hAnsi="Bell MT"/>
+          <w:u w:val="single"/>
+          <w:lang w:val="en-GB"/>
+        </w:rPr>
+      </w:pPr>
+    </w:p>
+    <w:p>
+      <w:pPr>
+        <w:pStyle w:val="Paragrafoelenco"/>
+        <w:rPr>
+          <w:rFonts w:ascii="Bell MT" w:hAnsi="Bell MT"/>
+          <w:u w:val="single"/>
+          <w:lang w:val="en-GB"/>
+        </w:rPr>
+      </w:pPr>
+    </w:p>
+    <w:p>
+      <w:pPr>
+        <w:pStyle w:val="Paragrafoelenco"/>
+        <w:rPr>
+          <w:rFonts w:ascii="Bell MT" w:hAnsi="Bell MT"/>
+          <w:u w:val="single"/>
+          <w:lang w:val="en-GB"/>
+        </w:rPr>
+      </w:pPr>
+    </w:p>
+    <w:p>
+      <w:pPr>
+        <w:pStyle w:val="Paragrafoelenco"/>
+        <w:rPr>
+          <w:rFonts w:ascii="Bell MT" w:hAnsi="Bell MT"/>
+          <w:u w:val="single"/>
+          <w:lang w:val="en-GB"/>
+        </w:rPr>
+      </w:pPr>
+    </w:p>
+    <w:p>
+      <w:pPr>
+        <w:pStyle w:val="Paragrafoelenco"/>
+        <w:rPr>
+          <w:rFonts w:ascii="Bell MT" w:hAnsi="Bell MT"/>
+          <w:u w:val="single"/>
+          <w:lang w:val="en-GB"/>
+        </w:rPr>
+      </w:pPr>
+    </w:p>
+    <w:p>
+      <w:pPr>
+        <w:pStyle w:val="Paragrafoelenco"/>
+        <w:rPr>
+          <w:rFonts w:ascii="Bell MT" w:hAnsi="Bell MT"/>
+          <w:u w:val="single"/>
+          <w:lang w:val="en-GB"/>
+        </w:rPr>
+      </w:pPr>
+    </w:p>
+    <w:p>
+      <w:pPr>
+        <w:pStyle w:val="Paragrafoelenco"/>
+        <w:rPr>
+          <w:rFonts w:ascii="Bell MT" w:hAnsi="Bell MT"/>
+          <w:u w:val="single"/>
+          <w:lang w:val="en-GB"/>
+        </w:rPr>
+      </w:pPr>
+    </w:p>
+    <w:p>
+      <w:pPr>
+        <w:pStyle w:val="Paragrafoelenco"/>
+        <w:rPr>
+          <w:rFonts w:ascii="Bell MT" w:hAnsi="Bell MT"/>
+          <w:u w:val="single"/>
+          <w:lang w:val="en-GB"/>
+        </w:rPr>
+      </w:pPr>
+    </w:p>
+    <w:p>
+      <w:pPr>
+        <w:pStyle w:val="Paragrafoelenco"/>
+        <w:rPr>
+          <w:rFonts w:ascii="Bell MT" w:hAnsi="Bell MT"/>
+          <w:u w:val="single"/>
+          <w:lang w:val="en-GB"/>
+        </w:rPr>
+      </w:pPr>
+    </w:p>
+    <w:p>
+      <w:pPr>
+        <w:pStyle w:val="Paragrafoelenco"/>
+        <w:rPr>
+          <w:rFonts w:ascii="Bell MT" w:hAnsi="Bell MT"/>
+          <w:u w:val="single"/>
+          <w:lang w:val="en-GB"/>
+        </w:rPr>
+      </w:pPr>
+    </w:p>
+    <w:p>
+      <w:pPr>
+        <w:pStyle w:val="Paragrafoelenco"/>
+        <w:rPr>
+          <w:rFonts w:ascii="Bell MT" w:hAnsi="Bell MT"/>
+          <w:u w:val="single"/>
+          <w:lang w:val="en-GB"/>
+        </w:rPr>
+      </w:pPr>
+    </w:p>
+    <w:p>
+      <w:pPr>
+        <w:pStyle w:val="Paragrafoelenco"/>
+        <w:rPr>
+          <w:rFonts w:ascii="Bell MT" w:hAnsi="Bell MT"/>
+          <w:u w:val="single"/>
+          <w:lang w:val="en-GB"/>
+        </w:rPr>
+      </w:pPr>
     </w:p>
     <w:p>
       <w:pPr>
@@ -976,15 +1776,104 @@
         </w:numPr>
         <w:rPr>
           <w:rFonts w:ascii="Bell MT" w:hAnsi="Bell MT"/>
-          <w:lang w:val="en-GB"/>
-        </w:rPr>
-      </w:pPr>
-      <w:r>
-        <w:rPr>
-          <w:rFonts w:ascii="Bell MT" w:hAnsi="Bell MT"/>
-          <w:lang w:val="en-GB"/>
-        </w:rPr>
-        <w:t xml:space="preserve">Deployment view </w:t>
+          <w:sz w:val="32"/>
+          <w:szCs w:val="32"/>
+          <w:lang w:val="en-GB"/>
+          <w:rPrChange w:id="21" w:author="Giorgio Romeo" w:date="2020-12-25T20:30:00Z">
+            <w:rPr>
+              <w:rFonts w:ascii="Bell MT" w:hAnsi="Bell MT"/>
+              <w:lang w:val="en-GB"/>
+            </w:rPr>
+          </w:rPrChange>
+        </w:rPr>
+      </w:pPr>
+      <w:r>
+        <w:rPr>
+          <w:rFonts w:ascii="Bell MT" w:hAnsi="Bell MT"/>
+          <w:i/>
+          <w:iCs/>
+          <w:sz w:val="32"/>
+          <w:szCs w:val="32"/>
+          <w:lang w:val="en-GB"/>
+          <w:rPrChange w:id="22" w:author="Giorgio Romeo" w:date="2020-12-25T20:30:00Z">
+            <w:rPr>
+              <w:rFonts w:ascii="Bell MT" w:hAnsi="Bell MT"/>
+              <w:lang w:val="en-GB"/>
+            </w:rPr>
+          </w:rPrChange>
+        </w:rPr>
+        <w:lastRenderedPageBreak/>
+        <w:t xml:space="preserve">Deployment </w:t>
+      </w:r>
+      <w:ins w:id="23" w:author="Giorgio Romeo" w:date="2020-12-25T20:29:00Z">
+        <w:r>
+          <w:rPr>
+            <w:rFonts w:ascii="Bell MT" w:hAnsi="Bell MT"/>
+            <w:i/>
+            <w:iCs/>
+            <w:sz w:val="32"/>
+            <w:szCs w:val="32"/>
+            <w:lang w:val="en-GB"/>
+            <w:rPrChange w:id="24" w:author="Giorgio Romeo" w:date="2020-12-25T20:30:00Z">
+              <w:rPr>
+                <w:rFonts w:ascii="Bell MT" w:hAnsi="Bell MT"/>
+                <w:lang w:val="en-GB"/>
+              </w:rPr>
+            </w:rPrChange>
+          </w:rPr>
+          <w:t>v</w:t>
+        </w:r>
+      </w:ins>
+      <w:del w:id="25" w:author="Giorgio Romeo" w:date="2020-12-25T20:29:00Z">
+        <w:r>
+          <w:rPr>
+            <w:rFonts w:ascii="Bell MT" w:hAnsi="Bell MT"/>
+            <w:i/>
+            <w:iCs/>
+            <w:sz w:val="32"/>
+            <w:szCs w:val="32"/>
+            <w:lang w:val="en-GB"/>
+            <w:rPrChange w:id="26" w:author="Giorgio Romeo" w:date="2020-12-25T20:30:00Z">
+              <w:rPr>
+                <w:rFonts w:ascii="Bell MT" w:hAnsi="Bell MT"/>
+                <w:lang w:val="en-GB"/>
+              </w:rPr>
+            </w:rPrChange>
+          </w:rPr>
+          <w:delText>v</w:delText>
+        </w:r>
+      </w:del>
+      <w:r>
+        <w:rPr>
+          <w:rFonts w:ascii="Bell MT" w:hAnsi="Bell MT"/>
+          <w:i/>
+          <w:iCs/>
+          <w:sz w:val="32"/>
+          <w:szCs w:val="32"/>
+          <w:lang w:val="en-GB"/>
+          <w:rPrChange w:id="27" w:author="Giorgio Romeo" w:date="2020-12-25T20:30:00Z">
+            <w:rPr>
+              <w:rFonts w:ascii="Bell MT" w:hAnsi="Bell MT"/>
+              <w:lang w:val="en-GB"/>
+            </w:rPr>
+          </w:rPrChange>
+        </w:rPr>
+        <w:t>iew</w:t>
+      </w:r>
+      <w:r>
+        <w:rPr>
+          <w:rFonts w:ascii="Bell MT" w:hAnsi="Bell MT"/>
+          <w:sz w:val="32"/>
+          <w:szCs w:val="32"/>
+          <w:lang w:val="en-GB"/>
+          <w:rPrChange w:id="28" w:author="Giorgio Romeo" w:date="2020-12-25T20:30:00Z">
+            <w:rPr>
+              <w:rFonts w:ascii="Bell MT" w:hAnsi="Bell MT"/>
+              <w:lang w:val="en-GB"/>
+            </w:rPr>
+          </w:rPrChange>
+        </w:rPr>
+        <w:t xml:space="preserve"> </w:t>
       </w:r>
     </w:p>
     <w:p>
@@ -996,15 +1885,61 @@
         </w:numPr>
         <w:rPr>
           <w:rFonts w:ascii="Bell MT" w:hAnsi="Bell MT"/>
-          <w:lang w:val="en-GB"/>
-        </w:rPr>
-      </w:pPr>
-      <w:r>
-        <w:rPr>
-          <w:rFonts w:ascii="Bell MT" w:hAnsi="Bell MT"/>
-          <w:lang w:val="en-GB"/>
-        </w:rPr>
-        <w:t xml:space="preserve">Runtime view: You can use sequence diagrams to describe the way components interact to accomplish specific tasks typically related to your use cases </w:t>
+          <w:sz w:val="32"/>
+          <w:szCs w:val="32"/>
+          <w:lang w:val="en-GB"/>
+          <w:rPrChange w:id="29" w:author="Giorgio Romeo" w:date="2020-12-25T20:30:00Z">
+            <w:rPr>
+              <w:rFonts w:ascii="Bell MT" w:hAnsi="Bell MT"/>
+              <w:lang w:val="en-GB"/>
+            </w:rPr>
+          </w:rPrChange>
+        </w:rPr>
+      </w:pPr>
+      <w:r>
+        <w:rPr>
+          <w:rFonts w:ascii="Bell MT" w:hAnsi="Bell MT"/>
+          <w:i/>
+          <w:iCs/>
+          <w:sz w:val="32"/>
+          <w:szCs w:val="32"/>
+          <w:lang w:val="en-GB"/>
+          <w:rPrChange w:id="30" w:author="Giorgio Romeo" w:date="2020-12-25T20:30:00Z">
+            <w:rPr>
+              <w:rFonts w:ascii="Bell MT" w:hAnsi="Bell MT"/>
+              <w:lang w:val="en-GB"/>
+            </w:rPr>
+          </w:rPrChange>
+        </w:rPr>
+        <w:t>Runtime view</w:t>
+      </w:r>
+      <w:r>
+        <w:rPr>
+          <w:rFonts w:ascii="Bell MT" w:hAnsi="Bell MT"/>
+          <w:sz w:val="32"/>
+          <w:szCs w:val="32"/>
+          <w:lang w:val="en-GB"/>
+          <w:rPrChange w:id="31" w:author="Giorgio Romeo" w:date="2020-12-25T20:30:00Z">
+            <w:rPr>
+              <w:rFonts w:ascii="Bell MT" w:hAnsi="Bell MT"/>
+              <w:lang w:val="en-GB"/>
+            </w:rPr>
+          </w:rPrChange>
+        </w:rPr>
+        <w:t xml:space="preserve">: </w:t>
+      </w:r>
+      <w:r>
+        <w:rPr>
+          <w:rFonts w:ascii="Bell MT" w:hAnsi="Bell MT"/>
+          <w:lang w:val="en-GB"/>
+          <w:rPrChange w:id="32" w:author="Giorgio Romeo" w:date="2020-12-25T20:30:00Z">
+            <w:rPr>
+              <w:rFonts w:ascii="Bell MT" w:hAnsi="Bell MT"/>
+              <w:lang w:val="en-GB"/>
+            </w:rPr>
+          </w:rPrChange>
+        </w:rPr>
+        <w:t xml:space="preserve">You can use sequence diagrams to describe the way components interact to accomplish specific tasks typically related to your use cases </w:t>
       </w:r>
     </w:p>
     <w:p>
@@ -1016,13 +1951,33 @@
         </w:numPr>
         <w:rPr>
           <w:rFonts w:ascii="Bell MT" w:hAnsi="Bell MT"/>
-          <w:lang w:val="en-GB"/>
-        </w:rPr>
-      </w:pPr>
-      <w:r>
-        <w:rPr>
-          <w:rFonts w:ascii="Bell MT" w:hAnsi="Bell MT"/>
-          <w:lang w:val="en-GB"/>
+          <w:i/>
+          <w:iCs/>
+          <w:sz w:val="32"/>
+          <w:szCs w:val="32"/>
+          <w:lang w:val="en-GB"/>
+          <w:rPrChange w:id="33" w:author="Giorgio Romeo" w:date="2020-12-25T20:30:00Z">
+            <w:rPr>
+              <w:rFonts w:ascii="Bell MT" w:hAnsi="Bell MT"/>
+              <w:lang w:val="en-GB"/>
+            </w:rPr>
+          </w:rPrChange>
+        </w:rPr>
+      </w:pPr>
+      <w:r>
+        <w:rPr>
+          <w:rFonts w:ascii="Bell MT" w:hAnsi="Bell MT"/>
+          <w:i/>
+          <w:iCs/>
+          <w:sz w:val="32"/>
+          <w:szCs w:val="32"/>
+          <w:lang w:val="en-GB"/>
+          <w:rPrChange w:id="34" w:author="Giorgio Romeo" w:date="2020-12-25T20:30:00Z">
+            <w:rPr>
+              <w:rFonts w:ascii="Bell MT" w:hAnsi="Bell MT"/>
+              <w:lang w:val="en-GB"/>
+            </w:rPr>
+          </w:rPrChange>
         </w:rPr>
         <w:t xml:space="preserve">Component interfaces </w:t>
       </w:r>
@@ -1042,9 +1997,26 @@
       <w:r>
         <w:rPr>
           <w:rFonts w:ascii="Bell MT" w:hAnsi="Bell MT"/>
-          <w:lang w:val="en-GB"/>
-        </w:rPr>
-        <w:t xml:space="preserve">Selected architectural styles and patterns: Please explain which styles/patterns you used, why, and how </w:t>
+          <w:i/>
+          <w:iCs/>
+          <w:sz w:val="32"/>
+          <w:szCs w:val="32"/>
+          <w:lang w:val="en-GB"/>
+          <w:rPrChange w:id="35" w:author="Giorgio Romeo" w:date="2020-12-25T20:30:00Z">
+            <w:rPr>
+              <w:rFonts w:ascii="Bell MT" w:hAnsi="Bell MT"/>
+              <w:lang w:val="en-GB"/>
+            </w:rPr>
+          </w:rPrChange>
+        </w:rPr>
+        <w:t>Selected architectural styles and patterns</w:t>
+      </w:r>
+      <w:r>
+        <w:rPr>
+          <w:rFonts w:ascii="Bell MT" w:hAnsi="Bell MT"/>
+          <w:lang w:val="en-GB"/>
+        </w:rPr>
+        <w:t xml:space="preserve">: Please explain which styles/patterns you used, why, and how </w:t>
       </w:r>
     </w:p>
     <w:p>
@@ -1056,13 +2028,31 @@
         </w:numPr>
         <w:rPr>
           <w:rFonts w:ascii="Bell MT" w:hAnsi="Bell MT"/>
-          <w:lang w:val="en-GB"/>
-        </w:rPr>
-      </w:pPr>
-      <w:r>
-        <w:rPr>
-          <w:rFonts w:ascii="Bell MT" w:hAnsi="Bell MT"/>
-          <w:lang w:val="en-GB"/>
+          <w:sz w:val="32"/>
+          <w:szCs w:val="32"/>
+          <w:lang w:val="en-GB"/>
+          <w:rPrChange w:id="36" w:author="Giorgio Romeo" w:date="2020-12-25T20:30:00Z">
+            <w:rPr>
+              <w:rFonts w:ascii="Bell MT" w:hAnsi="Bell MT"/>
+              <w:lang w:val="en-GB"/>
+            </w:rPr>
+          </w:rPrChange>
+        </w:rPr>
+      </w:pPr>
+      <w:r>
+        <w:rPr>
+          <w:rFonts w:ascii="Bell MT" w:hAnsi="Bell MT"/>
+          <w:i/>
+          <w:iCs/>
+          <w:sz w:val="32"/>
+          <w:szCs w:val="32"/>
+          <w:lang w:val="en-GB"/>
+          <w:rPrChange w:id="37" w:author="Giorgio Romeo" w:date="2020-12-25T20:31:00Z">
+            <w:rPr>
+              <w:rFonts w:ascii="Bell MT" w:hAnsi="Bell MT"/>
+              <w:lang w:val="en-GB"/>
+            </w:rPr>
+          </w:rPrChange>
         </w:rPr>
         <w:t>Other design decisions</w:t>
       </w:r>
@@ -1287,7 +2277,7 @@
   <w:abstractNum w:abstractNumId="0" w15:restartNumberingAfterBreak="0">
     <w:nsid w:val="0D8E26BD"/>
     <w:multiLevelType w:val="multilevel"/>
-    <w:tmpl w:val="2620F5AA"/>
+    <w:tmpl w:val="FBAA41F0"/>
     <w:lvl w:ilvl="0">
       <w:start w:val="1"/>
       <w:numFmt w:val="decimal"/>
@@ -1298,6 +2288,8 @@
       </w:pPr>
       <w:rPr>
         <w:rFonts w:hint="default"/>
+        <w:sz w:val="32"/>
+        <w:szCs w:val="32"/>
       </w:rPr>
     </w:lvl>
     <w:lvl w:ilvl="1">
@@ -1310,6 +2302,8 @@
       </w:pPr>
       <w:rPr>
         <w:rFonts w:hint="default"/>
+        <w:sz w:val="28"/>
+        <w:szCs w:val="28"/>
       </w:rPr>
     </w:lvl>
     <w:lvl w:ilvl="2">
@@ -1398,6 +2392,232 @@
     </w:lvl>
   </w:abstractNum>
   <w:abstractNum w:abstractNumId="1" w15:restartNumberingAfterBreak="0">
+    <w:nsid w:val="37E10377"/>
+    <w:multiLevelType w:val="hybridMultilevel"/>
+    <w:tmpl w:val="1FD802C2"/>
+    <w:lvl w:ilvl="0" w:tplc="04100001">
+      <w:start w:val="1"/>
+      <w:numFmt w:val="bullet"/>
+      <w:lvlText w:val=""/>
+      <w:lvlJc w:val="left"/>
+      <w:pPr>
+        <w:ind w:left="1776" w:hanging="360"/>
+      </w:pPr>
+      <w:rPr>
+        <w:rFonts w:ascii="Symbol" w:hAnsi="Symbol" w:hint="default"/>
+      </w:rPr>
+    </w:lvl>
+    <w:lvl w:ilvl="1" w:tplc="04100003">
+      <w:start w:val="1"/>
+      <w:numFmt w:val="bullet"/>
+      <w:lvlText w:val="o"/>
+      <w:lvlJc w:val="left"/>
+      <w:pPr>
+        <w:ind w:left="2496" w:hanging="360"/>
+      </w:pPr>
+      <w:rPr>
+        <w:rFonts w:ascii="Courier New" w:hAnsi="Courier New" w:cs="Courier New" w:hint="default"/>
+      </w:rPr>
+    </w:lvl>
+    <w:lvl w:ilvl="2" w:tplc="04100005">
+      <w:start w:val="1"/>
+      <w:numFmt w:val="bullet"/>
+      <w:lvlText w:val=""/>
+      <w:lvlJc w:val="left"/>
+      <w:pPr>
+        <w:ind w:left="3216" w:hanging="360"/>
+      </w:pPr>
+      <w:rPr>
+        <w:rFonts w:ascii="Wingdings" w:hAnsi="Wingdings" w:hint="default"/>
+      </w:rPr>
+    </w:lvl>
+    <w:lvl w:ilvl="3" w:tplc="04100001">
+      <w:start w:val="1"/>
+      <w:numFmt w:val="bullet"/>
+      <w:lvlText w:val=""/>
+      <w:lvlJc w:val="left"/>
+      <w:pPr>
+        <w:ind w:left="3936" w:hanging="360"/>
+      </w:pPr>
+      <w:rPr>
+        <w:rFonts w:ascii="Symbol" w:hAnsi="Symbol" w:hint="default"/>
+      </w:rPr>
+    </w:lvl>
+    <w:lvl w:ilvl="4" w:tplc="04100003">
+      <w:start w:val="1"/>
+      <w:numFmt w:val="bullet"/>
+      <w:lvlText w:val="o"/>
+      <w:lvlJc w:val="left"/>
+      <w:pPr>
+        <w:ind w:left="4656" w:hanging="360"/>
+      </w:pPr>
+      <w:rPr>
+        <w:rFonts w:ascii="Courier New" w:hAnsi="Courier New" w:cs="Courier New" w:hint="default"/>
+      </w:rPr>
+    </w:lvl>
+    <w:lvl w:ilvl="5" w:tplc="04100005">
+      <w:start w:val="1"/>
+      <w:numFmt w:val="bullet"/>
+      <w:lvlText w:val=""/>
+      <w:lvlJc w:val="left"/>
+      <w:pPr>
+        <w:ind w:left="5376" w:hanging="360"/>
+      </w:pPr>
+      <w:rPr>
+        <w:rFonts w:ascii="Wingdings" w:hAnsi="Wingdings" w:hint="default"/>
+      </w:rPr>
+    </w:lvl>
+    <w:lvl w:ilvl="6" w:tplc="04100001">
+      <w:start w:val="1"/>
+      <w:numFmt w:val="bullet"/>
+      <w:lvlText w:val=""/>
+      <w:lvlJc w:val="left"/>
+      <w:pPr>
+        <w:ind w:left="6096" w:hanging="360"/>
+      </w:pPr>
+      <w:rPr>
+        <w:rFonts w:ascii="Symbol" w:hAnsi="Symbol" w:hint="default"/>
+      </w:rPr>
+    </w:lvl>
+    <w:lvl w:ilvl="7" w:tplc="04100003">
+      <w:start w:val="1"/>
+      <w:numFmt w:val="bullet"/>
+      <w:lvlText w:val="o"/>
+      <w:lvlJc w:val="left"/>
+      <w:pPr>
+        <w:ind w:left="6816" w:hanging="360"/>
+      </w:pPr>
+      <w:rPr>
+        <w:rFonts w:ascii="Courier New" w:hAnsi="Courier New" w:cs="Courier New" w:hint="default"/>
+      </w:rPr>
+    </w:lvl>
+    <w:lvl w:ilvl="8" w:tplc="04100005">
+      <w:start w:val="1"/>
+      <w:numFmt w:val="bullet"/>
+      <w:lvlText w:val=""/>
+      <w:lvlJc w:val="left"/>
+      <w:pPr>
+        <w:ind w:left="7536" w:hanging="360"/>
+      </w:pPr>
+      <w:rPr>
+        <w:rFonts w:ascii="Wingdings" w:hAnsi="Wingdings" w:hint="default"/>
+      </w:rPr>
+    </w:lvl>
+  </w:abstractNum>
+  <w:abstractNum w:abstractNumId="2" w15:restartNumberingAfterBreak="0">
+    <w:nsid w:val="3C802E05"/>
+    <w:multiLevelType w:val="hybridMultilevel"/>
+    <w:tmpl w:val="4A5036F2"/>
+    <w:lvl w:ilvl="0" w:tplc="04100001">
+      <w:start w:val="1"/>
+      <w:numFmt w:val="bullet"/>
+      <w:lvlText w:val=""/>
+      <w:lvlJc w:val="left"/>
+      <w:pPr>
+        <w:ind w:left="1776" w:hanging="360"/>
+      </w:pPr>
+      <w:rPr>
+        <w:rFonts w:ascii="Symbol" w:hAnsi="Symbol" w:hint="default"/>
+      </w:rPr>
+    </w:lvl>
+    <w:lvl w:ilvl="1" w:tplc="04100003">
+      <w:start w:val="1"/>
+      <w:numFmt w:val="bullet"/>
+      <w:lvlText w:val="o"/>
+      <w:lvlJc w:val="left"/>
+      <w:pPr>
+        <w:ind w:left="2496" w:hanging="360"/>
+      </w:pPr>
+      <w:rPr>
+        <w:rFonts w:ascii="Courier New" w:hAnsi="Courier New" w:cs="Courier New" w:hint="default"/>
+      </w:rPr>
+    </w:lvl>
+    <w:lvl w:ilvl="2" w:tplc="04100005">
+      <w:start w:val="1"/>
+      <w:numFmt w:val="bullet"/>
+      <w:lvlText w:val=""/>
+      <w:lvlJc w:val="left"/>
+      <w:pPr>
+        <w:ind w:left="3216" w:hanging="360"/>
+      </w:pPr>
+      <w:rPr>
+        <w:rFonts w:ascii="Wingdings" w:hAnsi="Wingdings" w:hint="default"/>
+      </w:rPr>
+    </w:lvl>
+    <w:lvl w:ilvl="3" w:tplc="04100001">
+      <w:start w:val="1"/>
+      <w:numFmt w:val="bullet"/>
+      <w:lvlText w:val=""/>
+      <w:lvlJc w:val="left"/>
+      <w:pPr>
+        <w:ind w:left="3936" w:hanging="360"/>
+      </w:pPr>
+      <w:rPr>
+        <w:rFonts w:ascii="Symbol" w:hAnsi="Symbol" w:hint="default"/>
+      </w:rPr>
+    </w:lvl>
+    <w:lvl w:ilvl="4" w:tplc="04100003">
+      <w:start w:val="1"/>
+      <w:numFmt w:val="bullet"/>
+      <w:lvlText w:val="o"/>
+      <w:lvlJc w:val="left"/>
+      <w:pPr>
+        <w:ind w:left="4656" w:hanging="360"/>
+      </w:pPr>
+      <w:rPr>
+        <w:rFonts w:ascii="Courier New" w:hAnsi="Courier New" w:cs="Courier New" w:hint="default"/>
+      </w:rPr>
+    </w:lvl>
+    <w:lvl w:ilvl="5" w:tplc="04100005">
+      <w:start w:val="1"/>
+      <w:numFmt w:val="bullet"/>
+      <w:lvlText w:val=""/>
+      <w:lvlJc w:val="left"/>
+      <w:pPr>
+        <w:ind w:left="5376" w:hanging="360"/>
+      </w:pPr>
+      <w:rPr>
+        <w:rFonts w:ascii="Wingdings" w:hAnsi="Wingdings" w:hint="default"/>
+      </w:rPr>
+    </w:lvl>
+    <w:lvl w:ilvl="6" w:tplc="04100001">
+      <w:start w:val="1"/>
+      <w:numFmt w:val="bullet"/>
+      <w:lvlText w:val=""/>
+      <w:lvlJc w:val="left"/>
+      <w:pPr>
+        <w:ind w:left="6096" w:hanging="360"/>
+      </w:pPr>
+      <w:rPr>
+        <w:rFonts w:ascii="Symbol" w:hAnsi="Symbol" w:hint="default"/>
+      </w:rPr>
+    </w:lvl>
+    <w:lvl w:ilvl="7" w:tplc="04100003">
+      <w:start w:val="1"/>
+      <w:numFmt w:val="bullet"/>
+      <w:lvlText w:val="o"/>
+      <w:lvlJc w:val="left"/>
+      <w:pPr>
+        <w:ind w:left="6816" w:hanging="360"/>
+      </w:pPr>
+      <w:rPr>
+        <w:rFonts w:ascii="Courier New" w:hAnsi="Courier New" w:cs="Courier New" w:hint="default"/>
+      </w:rPr>
+    </w:lvl>
+    <w:lvl w:ilvl="8" w:tplc="04100005">
+      <w:start w:val="1"/>
+      <w:numFmt w:val="bullet"/>
+      <w:lvlText w:val=""/>
+      <w:lvlJc w:val="left"/>
+      <w:pPr>
+        <w:ind w:left="7536" w:hanging="360"/>
+      </w:pPr>
+      <w:rPr>
+        <w:rFonts w:ascii="Wingdings" w:hAnsi="Wingdings" w:hint="default"/>
+      </w:rPr>
+    </w:lvl>
+  </w:abstractNum>
+  <w:abstractNum w:abstractNumId="3" w15:restartNumberingAfterBreak="0">
     <w:nsid w:val="6D511789"/>
     <w:multiLevelType w:val="hybridMultilevel"/>
     <w:tmpl w:val="17183EC4"/>
@@ -1514,9 +2734,41 @@
     <w:abstractNumId w:val="0"/>
   </w:num>
   <w:num w:numId="2">
+    <w:abstractNumId w:val="3"/>
+  </w:num>
+  <w:num w:numId="3">
+    <w:abstractNumId w:val="2"/>
+    <w:lvlOverride w:ilvl="0"/>
+    <w:lvlOverride w:ilvl="1"/>
+    <w:lvlOverride w:ilvl="2"/>
+    <w:lvlOverride w:ilvl="3"/>
+    <w:lvlOverride w:ilvl="4"/>
+    <w:lvlOverride w:ilvl="5"/>
+    <w:lvlOverride w:ilvl="6"/>
+    <w:lvlOverride w:ilvl="7"/>
+    <w:lvlOverride w:ilvl="8"/>
+  </w:num>
+  <w:num w:numId="4">
     <w:abstractNumId w:val="1"/>
+    <w:lvlOverride w:ilvl="0"/>
+    <w:lvlOverride w:ilvl="1"/>
+    <w:lvlOverride w:ilvl="2"/>
+    <w:lvlOverride w:ilvl="3"/>
+    <w:lvlOverride w:ilvl="4"/>
+    <w:lvlOverride w:ilvl="5"/>
+    <w:lvlOverride w:ilvl="6"/>
+    <w:lvlOverride w:ilvl="7"/>
+    <w:lvlOverride w:ilvl="8"/>
   </w:num>
 </w:numbering>
+</file>
+
+<file path=word/people.xml><?xml version="1.0" encoding="utf-8"?>
+<w15:people xmlns:wpc="http://schemas.microsoft.com/office/word/2010/wordprocessingCanvas" xmlns:cx="http://schemas.microsoft.com/office/drawing/2014/chartex" xmlns:cx1="http://schemas.microsoft.com/office/drawing/2015/9/8/chartex" xmlns:cx2="http://schemas.microsoft.com/office/drawing/2015/10/21/chartex" xmlns:cx3="http://schemas.microsoft.com/office/drawing/2016/5/9/chartex" xmlns:cx4="http://schemas.microsoft.com/office/drawing/2016/5/10/chartex" xmlns:cx5="http://schemas.microsoft.com/office/drawing/2016/5/11/chartex" xmlns:cx6="http://schemas.microsoft.com/office/drawing/2016/5/12/chartex" xmlns:cx7="http://schemas.microsoft.com/office/drawing/2016/5/13/chartex" xmlns:cx8="http://schemas.microsoft.com/office/drawing/2016/5/14/chartex" xmlns:mc="http://schemas.openxmlformats.org/markup-compatibility/2006" xmlns:aink="http://schemas.microsoft.com/office/drawing/2016/ink" xmlns:am3d="http://schemas.microsoft.com/office/drawing/2017/model3d" xmlns:o="urn:schemas-microsoft-com:office:office" xmlns:r="http://schemas.openxmlformats.org/officeDocument/2006/relationships" xmlns:m="http://schemas.openxmlformats.org/officeDocument/2006/math" xmlns:v="urn:schemas-microsoft-com:vml" xmlns:wp14="http://schemas.microsoft.com/office/word/2010/wordprocessingDrawing" xmlns:wp="http://schemas.openxmlformats.org/drawingml/2006/wordprocessingDrawing" xmlns:w10="urn:schemas-microsoft-com:office:word" xmlns:w="http://schemas.openxmlformats.org/wordprocessingml/2006/main" xmlns:w14="http://schemas.microsoft.com/office/word/2010/wordml" xmlns:w15="http://schemas.microsoft.com/office/word/2012/wordml" xmlns:w16cex="http://schemas.microsoft.com/office/word/2018/wordml/cex" xmlns:w16cid="http://schemas.microsoft.com/office/word/2016/wordml/cid" xmlns:w16="http://schemas.microsoft.com/office/word/2018/wordml" xmlns:w16se="http://schemas.microsoft.com/office/word/2015/wordml/symex" xmlns:wpg="http://schemas.microsoft.com/office/word/2010/wordprocessingGroup" xmlns:wpi="http://schemas.microsoft.com/office/word/2010/wordprocessingInk" xmlns:wne="http://schemas.microsoft.com/office/word/2006/wordml" xmlns:wps="http://schemas.microsoft.com/office/word/2010/wordprocessingShape" mc:Ignorable="w14 w15 w16se w16cid w16 w16cex wp14">
+  <w15:person w15:author="Giorgio Romeo">
+    <w15:presenceInfo w15:providerId="Windows Live" w15:userId="edb85f2625b108f3"/>
+  </w15:person>
+</w15:people>
 </file>
 
 <file path=word/styles.xml><?xml version="1.0" encoding="utf-8"?>
@@ -2024,6 +3276,36 @@
       <w:contextualSpacing/>
     </w:pPr>
   </w:style>
+  <w:style w:type="paragraph" w:styleId="Testofumetto">
+    <w:name w:val="Balloon Text"/>
+    <w:basedOn w:val="Normale"/>
+    <w:link w:val="TestofumettoCarattere"/>
+    <w:uiPriority w:val="99"/>
+    <w:semiHidden/>
+    <w:unhideWhenUsed/>
+    <w:rsid w:val="00B50293"/>
+    <w:pPr>
+      <w:spacing w:after="0" w:line="240" w:lineRule="auto"/>
+    </w:pPr>
+    <w:rPr>
+      <w:rFonts w:ascii="Segoe UI" w:hAnsi="Segoe UI" w:cs="Segoe UI"/>
+      <w:sz w:val="18"/>
+      <w:szCs w:val="18"/>
+    </w:rPr>
+  </w:style>
+  <w:style w:type="character" w:customStyle="1" w:styleId="TestofumettoCarattere">
+    <w:name w:val="Testo fumetto Carattere"/>
+    <w:basedOn w:val="Carpredefinitoparagrafo"/>
+    <w:link w:val="Testofumetto"/>
+    <w:uiPriority w:val="99"/>
+    <w:semiHidden/>
+    <w:rsid w:val="00B50293"/>
+    <w:rPr>
+      <w:rFonts w:ascii="Segoe UI" w:hAnsi="Segoe UI" w:cs="Segoe UI"/>
+      <w:sz w:val="18"/>
+      <w:szCs w:val="18"/>
+    </w:rPr>
+  </w:style>
 </w:styles>
 </file>
 

</xml_diff>

<commit_message>
modified RASD and refactoring
</commit_message>
<xml_diff>
--- a/DD document/DD document - unstructered draft.docx
+++ b/DD document/DD document - unstructered draft.docx
@@ -4,7 +4,7 @@
   <w:body>
     <w:p>
       <w:pPr>
-        <w:pStyle w:val="Title"/>
+        <w:pStyle w:val="Titolo"/>
         <w:jc w:val="center"/>
         <w:rPr>
           <w:rFonts w:ascii="Bell MT" w:hAnsi="Bell MT"/>
@@ -25,7 +25,7 @@
     </w:p>
     <w:p>
       <w:pPr>
-        <w:pStyle w:val="Heading1"/>
+        <w:pStyle w:val="Titolo1"/>
         <w:jc w:val="center"/>
         <w:rPr>
           <w:ins w:id="0" w:author="Giorgio Romeo" w:date="2020-12-25T20:27:00Z"/>
@@ -57,7 +57,7 @@
         </w:rPr>
         <w:pPrChange w:id="2" w:author="Giorgio Romeo" w:date="2020-12-25T20:27:00Z">
           <w:pPr>
-            <w:pStyle w:val="Heading1"/>
+            <w:pStyle w:val="Titolo1"/>
             <w:jc w:val="center"/>
           </w:pPr>
         </w:pPrChange>
@@ -65,7 +65,7 @@
     </w:p>
     <w:p>
       <w:pPr>
-        <w:pStyle w:val="ListParagraph"/>
+        <w:pStyle w:val="Paragrafoelenco"/>
         <w:numPr>
           <w:ilvl w:val="0"/>
           <w:numId w:val="1"/>
@@ -114,7 +114,7 @@
     </w:p>
     <w:p>
       <w:pPr>
-        <w:pStyle w:val="ListParagraph"/>
+        <w:pStyle w:val="Paragrafoelenco"/>
         <w:numPr>
           <w:ilvl w:val="1"/>
           <w:numId w:val="1"/>
@@ -231,7 +231,7 @@
     </w:p>
     <w:p>
       <w:pPr>
-        <w:pStyle w:val="ListParagraph"/>
+        <w:pStyle w:val="Paragrafoelenco"/>
         <w:jc w:val="both"/>
         <w:rPr>
           <w:rFonts w:ascii="Bell MT" w:hAnsi="Bell MT"/>
@@ -243,7 +243,7 @@
     </w:p>
     <w:p>
       <w:pPr>
-        <w:pStyle w:val="ListParagraph"/>
+        <w:pStyle w:val="Paragrafoelenco"/>
         <w:numPr>
           <w:ilvl w:val="1"/>
           <w:numId w:val="1"/>
@@ -344,7 +344,7 @@
     </w:p>
     <w:p>
       <w:pPr>
-        <w:pStyle w:val="ListParagraph"/>
+        <w:pStyle w:val="Paragrafoelenco"/>
         <w:jc w:val="both"/>
         <w:rPr>
           <w:rFonts w:ascii="Bell MT" w:hAnsi="Bell MT"/>
@@ -369,32 +369,12 @@
           <w:szCs w:val="28"/>
           <w:lang w:val="en-GB"/>
         </w:rPr>
-        <w:t xml:space="preserve">to define the system’s behaviour in general cases and some critical scenarios, and to design the architecture of the system-to-be </w:t>
-      </w:r>
-      <w:proofErr w:type="gramStart"/>
-      <w:r>
-        <w:rPr>
-          <w:rFonts w:ascii="Bell MT" w:hAnsi="Bell MT"/>
-          <w:sz w:val="28"/>
-          <w:szCs w:val="28"/>
-          <w:lang w:val="en-GB"/>
-        </w:rPr>
-        <w:t>so as to</w:t>
-      </w:r>
-      <w:proofErr w:type="gramEnd"/>
-      <w:r>
-        <w:rPr>
-          <w:rFonts w:ascii="Bell MT" w:hAnsi="Bell MT"/>
-          <w:sz w:val="28"/>
-          <w:szCs w:val="28"/>
-          <w:lang w:val="en-GB"/>
-        </w:rPr>
-        <w:t xml:space="preserve"> provide a time-efficient, logical allocation of the components and the interaction between these components.</w:t>
-      </w:r>
-    </w:p>
-    <w:p>
-      <w:pPr>
-        <w:pStyle w:val="ListParagraph"/>
+        <w:t>to define the system’s behaviour in general cases and some critical scenarios, and to design the architecture of the system-to-be so as to provide a time-efficient, logical allocation of the components and the interaction between these components.</w:t>
+      </w:r>
+    </w:p>
+    <w:p>
+      <w:pPr>
+        <w:pStyle w:val="Paragrafoelenco"/>
         <w:jc w:val="both"/>
         <w:rPr>
           <w:rFonts w:ascii="Bell MT" w:hAnsi="Bell MT"/>
@@ -433,7 +413,7 @@
     </w:p>
     <w:p>
       <w:pPr>
-        <w:pStyle w:val="ListParagraph"/>
+        <w:pStyle w:val="Paragrafoelenco"/>
         <w:jc w:val="both"/>
         <w:rPr>
           <w:rFonts w:ascii="Bell MT" w:hAnsi="Bell MT"/>
@@ -445,7 +425,7 @@
     </w:p>
     <w:p>
       <w:pPr>
-        <w:pStyle w:val="ListParagraph"/>
+        <w:pStyle w:val="Paragrafoelenco"/>
         <w:numPr>
           <w:ilvl w:val="1"/>
           <w:numId w:val="1"/>
@@ -487,7 +467,7 @@
     </w:p>
     <w:p>
       <w:pPr>
-        <w:pStyle w:val="ListParagraph"/>
+        <w:pStyle w:val="Paragrafoelenco"/>
         <w:numPr>
           <w:ilvl w:val="1"/>
           <w:numId w:val="1"/>
@@ -529,7 +509,7 @@
     </w:p>
     <w:p>
       <w:pPr>
-        <w:pStyle w:val="ListParagraph"/>
+        <w:pStyle w:val="Paragrafoelenco"/>
         <w:numPr>
           <w:ilvl w:val="1"/>
           <w:numId w:val="1"/>
@@ -571,7 +551,7 @@
     </w:p>
     <w:p>
       <w:pPr>
-        <w:pStyle w:val="ListParagraph"/>
+        <w:pStyle w:val="Paragrafoelenco"/>
         <w:numPr>
           <w:ilvl w:val="1"/>
           <w:numId w:val="1"/>
@@ -628,7 +608,7 @@
     </w:p>
     <w:p>
       <w:pPr>
-        <w:pStyle w:val="ListParagraph"/>
+        <w:pStyle w:val="Paragrafoelenco"/>
         <w:numPr>
           <w:ilvl w:val="0"/>
           <w:numId w:val="1"/>
@@ -669,7 +649,7 @@
     </w:p>
     <w:p>
       <w:pPr>
-        <w:pStyle w:val="ListParagraph"/>
+        <w:pStyle w:val="Paragrafoelenco"/>
         <w:numPr>
           <w:ilvl w:val="1"/>
           <w:numId w:val="1"/>
@@ -724,7 +704,7 @@
     </w:p>
     <w:p>
       <w:pPr>
-        <w:pStyle w:val="ListParagraph"/>
+        <w:pStyle w:val="Paragrafoelenco"/>
         <w:numPr>
           <w:ilvl w:val="0"/>
           <w:numId w:val="2"/>
@@ -762,7 +742,7 @@
     </w:p>
     <w:p>
       <w:pPr>
-        <w:pStyle w:val="ListParagraph"/>
+        <w:pStyle w:val="Paragrafoelenco"/>
         <w:numPr>
           <w:ilvl w:val="0"/>
           <w:numId w:val="2"/>
@@ -840,7 +820,7 @@
     </w:p>
     <w:p>
       <w:pPr>
-        <w:pStyle w:val="ListParagraph"/>
+        <w:pStyle w:val="Paragrafoelenco"/>
         <w:numPr>
           <w:ilvl w:val="0"/>
           <w:numId w:val="2"/>
@@ -906,17 +886,199 @@
           <w:lang w:val="en-GB"/>
         </w:rPr>
       </w:pPr>
-      <w:proofErr w:type="gramStart"/>
       <w:r>
         <w:rPr>
           <w:rFonts w:ascii="Bell MT" w:hAnsi="Bell MT" w:cs="Calibri-Bold"/>
-          <w:sz w:val="28"/>
-          <w:szCs w:val="28"/>
-          <w:lang w:val="en-GB"/>
-        </w:rPr>
-        <w:t>In order to</w:t>
-      </w:r>
-      <w:proofErr w:type="gramEnd"/>
+          <w:noProof/>
+          <w:sz w:val="28"/>
+          <w:szCs w:val="28"/>
+          <w:lang w:val="en-GB"/>
+        </w:rPr>
+        <mc:AlternateContent>
+          <mc:Choice Requires="wpg">
+            <w:drawing>
+              <wp:anchor distT="0" distB="0" distL="114300" distR="114300" simplePos="0" relativeHeight="251683840" behindDoc="0" locked="0" layoutInCell="1" allowOverlap="1" wp14:anchorId="7E783514" wp14:editId="3E756798">
+                <wp:simplePos x="0" y="0"/>
+                <wp:positionH relativeFrom="margin">
+                  <wp:posOffset>214630</wp:posOffset>
+                </wp:positionH>
+                <wp:positionV relativeFrom="paragraph">
+                  <wp:posOffset>2973705</wp:posOffset>
+                </wp:positionV>
+                <wp:extent cx="6127750" cy="2905760"/>
+                <wp:effectExtent l="0" t="0" r="6350" b="8890"/>
+                <wp:wrapSquare wrapText="bothSides"/>
+                <wp:docPr id="22" name="Gruppo 22"/>
+                <wp:cNvGraphicFramePr/>
+                <a:graphic xmlns:a="http://schemas.openxmlformats.org/drawingml/2006/main">
+                  <a:graphicData uri="http://schemas.microsoft.com/office/word/2010/wordprocessingGroup">
+                    <wpg:wgp>
+                      <wpg:cNvGrpSpPr/>
+                      <wpg:grpSpPr>
+                        <a:xfrm>
+                          <a:off x="0" y="0"/>
+                          <a:ext cx="6127750" cy="2905760"/>
+                          <a:chOff x="0" y="0"/>
+                          <a:chExt cx="6127750" cy="2905760"/>
+                        </a:xfrm>
+                      </wpg:grpSpPr>
+                      <pic:pic xmlns:pic="http://schemas.openxmlformats.org/drawingml/2006/picture">
+                        <pic:nvPicPr>
+                          <pic:cNvPr id="20" name="Immagine 20"/>
+                          <pic:cNvPicPr>
+                            <a:picLocks noChangeAspect="1"/>
+                          </pic:cNvPicPr>
+                        </pic:nvPicPr>
+                        <pic:blipFill>
+                          <a:blip r:embed="rId6">
+                            <a:extLst>
+                              <a:ext uri="{28A0092B-C50C-407E-A947-70E740481C1C}">
+                                <a14:useLocalDpi xmlns:a14="http://schemas.microsoft.com/office/drawing/2010/main" val="0"/>
+                              </a:ext>
+                            </a:extLst>
+                          </a:blip>
+                          <a:stretch>
+                            <a:fillRect/>
+                          </a:stretch>
+                        </pic:blipFill>
+                        <pic:spPr>
+                          <a:xfrm>
+                            <a:off x="7620" y="0"/>
+                            <a:ext cx="6120130" cy="2905760"/>
+                          </a:xfrm>
+                          <a:prstGeom prst="rect">
+                            <a:avLst/>
+                          </a:prstGeom>
+                        </pic:spPr>
+                      </pic:pic>
+                      <wps:wsp>
+                        <wps:cNvPr id="21" name="Casella di testo 21"/>
+                        <wps:cNvSpPr txBox="1"/>
+                        <wps:spPr>
+                          <a:xfrm>
+                            <a:off x="0" y="2354580"/>
+                            <a:ext cx="6120130" cy="289560"/>
+                          </a:xfrm>
+                          <a:prstGeom prst="rect">
+                            <a:avLst/>
+                          </a:prstGeom>
+                          <a:solidFill>
+                            <a:prstClr val="white"/>
+                          </a:solidFill>
+                          <a:ln>
+                            <a:noFill/>
+                          </a:ln>
+                        </wps:spPr>
+                        <wps:txbx>
+                          <w:txbxContent>
+                            <w:p>
+                              <w:pPr>
+                                <w:pStyle w:val="Didascalia"/>
+                                <w:rPr>
+                                  <w:rFonts w:ascii="Bell MT" w:eastAsiaTheme="minorHAnsi" w:hAnsi="Bell MT" w:cs="Calibri-Bold"/>
+                                  <w:noProof/>
+                                  <w:sz w:val="28"/>
+                                  <w:szCs w:val="28"/>
+                                </w:rPr>
+                                <w:pPrChange w:id="21" w:author="Giorgio Romeo" w:date="2020-12-29T23:01:00Z">
+                                  <w:pPr>
+                                    <w:jc w:val="both"/>
+                                  </w:pPr>
+                                </w:pPrChange>
+                              </w:pPr>
+                              <w:ins w:id="22" w:author="Giorgio Romeo" w:date="2020-12-29T23:01:00Z">
+                                <w:r>
+                                  <w:t>Figure 2.1</w:t>
+                                </w:r>
+                              </w:ins>
+                              <w:ins w:id="23" w:author="Giorgio Romeo" w:date="2020-12-29T23:02:00Z">
+                                <w:r>
+                                  <w:t xml:space="preserve"> – high level architecture</w:t>
+                                </w:r>
+                              </w:ins>
+                            </w:p>
+                          </w:txbxContent>
+                        </wps:txbx>
+                        <wps:bodyPr rot="0" spcFirstLastPara="0" vertOverflow="overflow" horzOverflow="overflow" vert="horz" wrap="square" lIns="0" tIns="0" rIns="0" bIns="0" numCol="1" spcCol="0" rtlCol="0" fromWordArt="0" anchor="t" anchorCtr="0" forceAA="0" compatLnSpc="1">
+                          <a:prstTxWarp prst="textNoShape">
+                            <a:avLst/>
+                          </a:prstTxWarp>
+                          <a:spAutoFit/>
+                        </wps:bodyPr>
+                      </wps:wsp>
+                    </wpg:wgp>
+                  </a:graphicData>
+                </a:graphic>
+              </wp:anchor>
+            </w:drawing>
+          </mc:Choice>
+          <mc:Fallback>
+            <w:pict>
+              <v:group w14:anchorId="7E783514" id="Gruppo 22" o:spid="_x0000_s1026" style="position:absolute;left:0;text-align:left;margin-left:16.9pt;margin-top:234.15pt;width:482.5pt;height:228.8pt;z-index:251683840;mso-position-horizontal-relative:margin" coordsize="61277,29057" o:gfxdata="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">
+                <v:shapetype id="_x0000_t75" coordsize="21600,21600" o:spt="75" o:preferrelative="t" path="m@4@5l@4@11@9@11@9@5xe" filled="f" stroked="f">
+                  <v:stroke joinstyle="miter"/>
+                  <v:formulas>
+                    <v:f eqn="if lineDrawn pixelLineWidth 0"/>
+                    <v:f eqn="sum @0 1 0"/>
+                    <v:f eqn="sum 0 0 @1"/>
+                    <v:f eqn="prod @2 1 2"/>
+                    <v:f eqn="prod @3 21600 pixelWidth"/>
+                    <v:f eqn="prod @3 21600 pixelHeight"/>
+                    <v:f eqn="sum @0 0 1"/>
+                    <v:f eqn="prod @6 1 2"/>
+                    <v:f eqn="prod @7 21600 pixelWidth"/>
+                    <v:f eqn="sum @8 21600 0"/>
+                    <v:f eqn="prod @7 21600 pixelHeight"/>
+                    <v:f eqn="sum @10 21600 0"/>
+                  </v:formulas>
+                  <v:path o:extrusionok="f" gradientshapeok="t" o:connecttype="rect"/>
+                  <o:lock v:ext="edit" aspectratio="t"/>
+                </v:shapetype>
+                <v:shape id="Immagine 20" o:spid="_x0000_s1027" type="#_x0000_t75" style="position:absolute;left:76;width:61201;height:29057;visibility:visible;mso-wrap-style:square" o:gfxdata="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">
+                  <v:imagedata r:id="rId7" o:title=""/>
+                </v:shape>
+                <v:shapetype id="_x0000_t202" coordsize="21600,21600" o:spt="202" path="m,l,21600r21600,l21600,xe">
+                  <v:stroke joinstyle="miter"/>
+                  <v:path gradientshapeok="t" o:connecttype="rect"/>
+                </v:shapetype>
+                <v:shape id="Casella di testo 21" o:spid="_x0000_s1028" type="#_x0000_t202" style="position:absolute;top:23545;width:61201;height:2896;visibility:visible;mso-wrap-style:square;v-text-anchor:top" o:gfxdata="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" stroked="f">
+                  <v:textbox style="mso-fit-shape-to-text:t" inset="0,0,0,0">
+                    <w:txbxContent>
+                      <w:p>
+                        <w:pPr>
+                          <w:pStyle w:val="Didascalia"/>
+                          <w:rPr>
+                            <w:rFonts w:ascii="Bell MT" w:eastAsiaTheme="minorHAnsi" w:hAnsi="Bell MT" w:cs="Calibri-Bold"/>
+                            <w:noProof/>
+                            <w:sz w:val="28"/>
+                            <w:szCs w:val="28"/>
+                          </w:rPr>
+                          <w:pPrChange w:id="24" w:author="Giorgio Romeo" w:date="2020-12-29T23:01:00Z">
+                            <w:pPr>
+                              <w:jc w:val="both"/>
+                            </w:pPr>
+                          </w:pPrChange>
+                        </w:pPr>
+                        <w:ins w:id="25" w:author="Giorgio Romeo" w:date="2020-12-29T23:01:00Z">
+                          <w:r>
+                            <w:t>Figure 2.1</w:t>
+                          </w:r>
+                        </w:ins>
+                        <w:ins w:id="26" w:author="Giorgio Romeo" w:date="2020-12-29T23:02:00Z">
+                          <w:r>
+                            <w:t xml:space="preserve"> – high level architecture</w:t>
+                          </w:r>
+                        </w:ins>
+                      </w:p>
+                    </w:txbxContent>
+                  </v:textbox>
+                </v:shape>
+                <w10:wrap type="square" anchorx="margin"/>
+              </v:group>
+            </w:pict>
+          </mc:Fallback>
+        </mc:AlternateContent>
+      </w:r>
       <w:r>
         <w:rPr>
           <w:rFonts w:ascii="Bell MT" w:hAnsi="Bell MT" w:cs="Calibri-Bold"/>
@@ -924,133 +1086,318 @@
           <w:szCs w:val="28"/>
           <w:lang w:val="en-GB"/>
         </w:rPr>
-        <w:t xml:space="preserve"> guarantee as much flexibility and scalability as possible, the system is based on a 4-tier architecture (Client, Web Server, Application Server, Database Server) with a thin client. Since the application should be easy to use and executable in several different devices, the use of a thin client prevents a heavy computation load client side, carrying out all the heavy operation at server side. The user can directly communicate with the application server through the installed app in his device, while the store manager can access the functionalities devoted to him through a web application communicating with the web server.</w:t>
-      </w:r>
-    </w:p>
-    <w:p>
-      <w:pPr>
-        <w:pStyle w:val="ListParagraph"/>
-        <w:rPr>
-          <w:rFonts w:ascii="Bell MT" w:hAnsi="Bell MT"/>
-          <w:lang w:val="en-GB"/>
-        </w:rPr>
-      </w:pPr>
-    </w:p>
-    <w:p>
-      <w:pPr>
-        <w:rPr>
-          <w:rFonts w:ascii="Bell MT" w:hAnsi="Bell MT"/>
-          <w:lang w:val="en-GB"/>
-        </w:rPr>
-      </w:pPr>
-    </w:p>
-    <w:p>
-      <w:pPr>
-        <w:rPr>
-          <w:rFonts w:ascii="Bell MT" w:hAnsi="Bell MT"/>
-          <w:lang w:val="en-GB"/>
-        </w:rPr>
-      </w:pPr>
-    </w:p>
-    <w:p>
-      <w:pPr>
-        <w:rPr>
-          <w:rFonts w:ascii="Bell MT" w:hAnsi="Bell MT"/>
-          <w:lang w:val="en-GB"/>
-        </w:rPr>
-      </w:pPr>
-    </w:p>
-    <w:p>
-      <w:pPr>
-        <w:rPr>
-          <w:rFonts w:ascii="Bell MT" w:hAnsi="Bell MT"/>
-          <w:lang w:val="en-GB"/>
-        </w:rPr>
-      </w:pPr>
-    </w:p>
-    <w:p>
-      <w:pPr>
-        <w:rPr>
-          <w:rFonts w:ascii="Bell MT" w:hAnsi="Bell MT"/>
-          <w:lang w:val="en-GB"/>
-        </w:rPr>
-      </w:pPr>
-    </w:p>
-    <w:p>
-      <w:pPr>
-        <w:rPr>
-          <w:rFonts w:ascii="Bell MT" w:hAnsi="Bell MT"/>
-          <w:lang w:val="en-GB"/>
-        </w:rPr>
-      </w:pPr>
-    </w:p>
-    <w:p>
-      <w:pPr>
-        <w:rPr>
-          <w:rFonts w:ascii="Bell MT" w:hAnsi="Bell MT"/>
-          <w:lang w:val="en-GB"/>
-        </w:rPr>
-      </w:pPr>
-    </w:p>
-    <w:p>
-      <w:pPr>
-        <w:rPr>
-          <w:rFonts w:ascii="Bell MT" w:hAnsi="Bell MT"/>
-          <w:lang w:val="en-GB"/>
-        </w:rPr>
-      </w:pPr>
-    </w:p>
-    <w:p>
-      <w:pPr>
-        <w:rPr>
-          <w:rFonts w:ascii="Bell MT" w:hAnsi="Bell MT"/>
-          <w:lang w:val="en-GB"/>
-        </w:rPr>
-      </w:pPr>
-    </w:p>
-    <w:p>
-      <w:pPr>
-        <w:rPr>
-          <w:rFonts w:ascii="Bell MT" w:hAnsi="Bell MT"/>
-          <w:lang w:val="en-GB"/>
-        </w:rPr>
-      </w:pPr>
-    </w:p>
-    <w:p>
-      <w:pPr>
-        <w:rPr>
-          <w:rFonts w:ascii="Bell MT" w:hAnsi="Bell MT"/>
-          <w:lang w:val="en-GB"/>
-        </w:rPr>
-      </w:pPr>
-    </w:p>
-    <w:p>
-      <w:pPr>
-        <w:rPr>
-          <w:rFonts w:ascii="Bell MT" w:hAnsi="Bell MT"/>
-          <w:lang w:val="en-GB"/>
-        </w:rPr>
-      </w:pPr>
-    </w:p>
-    <w:p>
-      <w:pPr>
-        <w:rPr>
-          <w:rFonts w:ascii="Bell MT" w:hAnsi="Bell MT"/>
-          <w:lang w:val="en-GB"/>
-        </w:rPr>
-      </w:pPr>
-    </w:p>
-    <w:p>
-      <w:pPr>
-        <w:rPr>
-          <w:rFonts w:ascii="Bell MT" w:hAnsi="Bell MT"/>
-          <w:lang w:val="en-GB"/>
-        </w:rPr>
-      </w:pPr>
-    </w:p>
-    <w:p>
-      <w:pPr>
-        <w:pStyle w:val="ListParagraph"/>
+        <w:t xml:space="preserve">In order to guarantee as much flexibility and scalability as possible, the system is based on a 4-tier architecture (Client, Web Server, Application Server, Database Server) with a thin client. Since the application should be easy to use and executable in several different devices, the use of a thin client prevents a heavy computation load client side, carrying out all the heavy operation at server side. </w:t>
+      </w:r>
+      <w:ins w:id="27" w:author="Giorgio Romeo" w:date="2020-12-29T22:58:00Z">
+        <w:r>
+          <w:rPr>
+            <w:rFonts w:ascii="Bell MT" w:hAnsi="Bell MT" w:cs="Calibri-Bold"/>
+            <w:sz w:val="28"/>
+            <w:szCs w:val="28"/>
+            <w:lang w:val="en-GB"/>
+          </w:rPr>
+          <w:t>As represented in figure 2.1 t</w:t>
+        </w:r>
+      </w:ins>
+      <w:del w:id="28" w:author="Giorgio Romeo" w:date="2020-12-29T22:58:00Z">
+        <w:r>
+          <w:rPr>
+            <w:rFonts w:ascii="Bell MT" w:hAnsi="Bell MT" w:cs="Calibri-Bold"/>
+            <w:sz w:val="28"/>
+            <w:szCs w:val="28"/>
+            <w:lang w:val="en-GB"/>
+          </w:rPr>
+          <w:delText>T</w:delText>
+        </w:r>
+      </w:del>
+      <w:r>
+        <w:rPr>
+          <w:rFonts w:ascii="Bell MT" w:hAnsi="Bell MT" w:cs="Calibri-Bold"/>
+          <w:sz w:val="28"/>
+          <w:szCs w:val="28"/>
+          <w:lang w:val="en-GB"/>
+        </w:rPr>
+        <w:t>he user</w:t>
+      </w:r>
+      <w:ins w:id="29" w:author="Giorgio Romeo" w:date="2020-12-29T22:57:00Z">
+        <w:r>
+          <w:rPr>
+            <w:rFonts w:ascii="Bell MT" w:hAnsi="Bell MT" w:cs="Calibri-Bold"/>
+            <w:sz w:val="28"/>
+            <w:szCs w:val="28"/>
+            <w:lang w:val="en-GB"/>
+          </w:rPr>
+          <w:t xml:space="preserve">, through a smartphone or </w:t>
+        </w:r>
+      </w:ins>
+      <w:ins w:id="30" w:author="Giorgio Romeo" w:date="2020-12-29T22:58:00Z">
+        <w:r>
+          <w:rPr>
+            <w:rFonts w:ascii="Bell MT" w:hAnsi="Bell MT" w:cs="Calibri-Bold"/>
+            <w:sz w:val="28"/>
+            <w:szCs w:val="28"/>
+            <w:lang w:val="en-GB"/>
+          </w:rPr>
+          <w:t xml:space="preserve">a </w:t>
+        </w:r>
+      </w:ins>
+      <w:ins w:id="31" w:author="Giorgio Romeo" w:date="2020-12-29T22:57:00Z">
+        <w:r>
+          <w:rPr>
+            <w:rFonts w:ascii="Bell MT" w:hAnsi="Bell MT" w:cs="Calibri-Bold"/>
+            <w:sz w:val="28"/>
+            <w:szCs w:val="28"/>
+            <w:lang w:val="en-GB"/>
+          </w:rPr>
+          <w:t>tablet</w:t>
+        </w:r>
+      </w:ins>
+      <w:ins w:id="32" w:author="Giorgio Romeo" w:date="2020-12-29T22:58:00Z">
+        <w:r>
+          <w:rPr>
+            <w:rFonts w:ascii="Bell MT" w:hAnsi="Bell MT" w:cs="Calibri-Bold"/>
+            <w:sz w:val="28"/>
+            <w:szCs w:val="28"/>
+            <w:lang w:val="en-GB"/>
+          </w:rPr>
+          <w:t>, and the physical dispenser</w:t>
+        </w:r>
+      </w:ins>
+      <w:r>
+        <w:rPr>
+          <w:rFonts w:ascii="Bell MT" w:hAnsi="Bell MT" w:cs="Calibri-Bold"/>
+          <w:sz w:val="28"/>
+          <w:szCs w:val="28"/>
+          <w:lang w:val="en-GB"/>
+        </w:rPr>
+        <w:t xml:space="preserve"> can directly communicate with the application server</w:t>
+      </w:r>
+      <w:del w:id="33" w:author="Giorgio Romeo" w:date="2020-12-29T22:58:00Z">
+        <w:r>
+          <w:rPr>
+            <w:rFonts w:ascii="Bell MT" w:hAnsi="Bell MT" w:cs="Calibri-Bold"/>
+            <w:sz w:val="28"/>
+            <w:szCs w:val="28"/>
+            <w:lang w:val="en-GB"/>
+          </w:rPr>
+          <w:delText xml:space="preserve"> through the installed app in his device</w:delText>
+        </w:r>
+      </w:del>
+      <w:r>
+        <w:rPr>
+          <w:rFonts w:ascii="Bell MT" w:hAnsi="Bell MT" w:cs="Calibri-Bold"/>
+          <w:sz w:val="28"/>
+          <w:szCs w:val="28"/>
+          <w:lang w:val="en-GB"/>
+        </w:rPr>
+        <w:t>, while the store manager can access the functionalities devoted to him through a web application communicating with the web server.</w:t>
+      </w:r>
+      <w:ins w:id="34" w:author="Giorgio Romeo" w:date="2020-12-29T22:58:00Z">
+        <w:r>
+          <w:rPr>
+            <w:rFonts w:ascii="Bell MT" w:hAnsi="Bell MT" w:cs="Calibri-Bold"/>
+            <w:sz w:val="28"/>
+            <w:szCs w:val="28"/>
+            <w:lang w:val="en-GB"/>
+          </w:rPr>
+          <w:t xml:space="preserve"> The use of a web server for the </w:t>
+        </w:r>
+      </w:ins>
+      <w:ins w:id="35" w:author="Giorgio Romeo" w:date="2020-12-29T22:59:00Z">
+        <w:r>
+          <w:rPr>
+            <w:rFonts w:ascii="Bell MT" w:hAnsi="Bell MT" w:cs="Calibri-Bold"/>
+            <w:sz w:val="28"/>
+            <w:szCs w:val="28"/>
+            <w:lang w:val="en-GB"/>
+          </w:rPr>
+          <w:t>store manager’s functionalities is based on the fact that, in general, the web apps are quicker and easier to build, maintain and update and less expensive tha</w:t>
+        </w:r>
+      </w:ins>
+      <w:ins w:id="36" w:author="Giorgio Romeo" w:date="2020-12-29T23:00:00Z">
+        <w:r>
+          <w:rPr>
+            <w:rFonts w:ascii="Bell MT" w:hAnsi="Bell MT" w:cs="Calibri-Bold"/>
+            <w:sz w:val="28"/>
+            <w:szCs w:val="28"/>
+            <w:lang w:val="en-GB"/>
+          </w:rPr>
+          <w:t>n the mobile apps, even if slower. The application server communicate</w:t>
+        </w:r>
+      </w:ins>
+      <w:ins w:id="37" w:author="Giorgio Romeo" w:date="2020-12-29T23:01:00Z">
+        <w:r>
+          <w:rPr>
+            <w:rFonts w:ascii="Bell MT" w:hAnsi="Bell MT" w:cs="Calibri-Bold"/>
+            <w:sz w:val="28"/>
+            <w:szCs w:val="28"/>
+            <w:lang w:val="en-GB"/>
+          </w:rPr>
+          <w:t>s</w:t>
+        </w:r>
+      </w:ins>
+      <w:ins w:id="38" w:author="Giorgio Romeo" w:date="2020-12-29T23:00:00Z">
+        <w:r>
+          <w:rPr>
+            <w:rFonts w:ascii="Bell MT" w:hAnsi="Bell MT" w:cs="Calibri-Bold"/>
+            <w:sz w:val="28"/>
+            <w:szCs w:val="28"/>
+            <w:lang w:val="en-GB"/>
+          </w:rPr>
+          <w:t xml:space="preserve"> with the data server to store the needed information. A more detailed description of the architectural design is gi</w:t>
+        </w:r>
+      </w:ins>
+      <w:ins w:id="39" w:author="Giorgio Romeo" w:date="2020-12-29T23:01:00Z">
+        <w:r>
+          <w:rPr>
+            <w:rFonts w:ascii="Bell MT" w:hAnsi="Bell MT" w:cs="Calibri-Bold"/>
+            <w:sz w:val="28"/>
+            <w:szCs w:val="28"/>
+            <w:lang w:val="en-GB"/>
+          </w:rPr>
+          <w:t>ven in the next section.</w:t>
+        </w:r>
+      </w:ins>
+    </w:p>
+    <w:p>
+      <w:pPr>
+        <w:pStyle w:val="Paragrafoelenco"/>
+        <w:rPr>
+          <w:del w:id="40" w:author="Giorgio Romeo" w:date="2020-12-29T23:02:00Z"/>
+          <w:rFonts w:ascii="Bell MT" w:hAnsi="Bell MT"/>
+          <w:lang w:val="en-GB"/>
+        </w:rPr>
+      </w:pPr>
+    </w:p>
+    <w:p>
+      <w:pPr>
+        <w:rPr>
+          <w:del w:id="41" w:author="Giorgio Romeo" w:date="2020-12-29T23:02:00Z"/>
+          <w:rFonts w:ascii="Bell MT" w:hAnsi="Bell MT"/>
+          <w:lang w:val="en-GB"/>
+        </w:rPr>
+      </w:pPr>
+    </w:p>
+    <w:p>
+      <w:pPr>
+        <w:rPr>
+          <w:del w:id="42" w:author="Giorgio Romeo" w:date="2020-12-29T23:02:00Z"/>
+          <w:rFonts w:ascii="Bell MT" w:hAnsi="Bell MT"/>
+          <w:lang w:val="en-GB"/>
+        </w:rPr>
+      </w:pPr>
+    </w:p>
+    <w:p>
+      <w:pPr>
+        <w:rPr>
+          <w:del w:id="43" w:author="Giorgio Romeo" w:date="2020-12-29T23:02:00Z"/>
+          <w:rFonts w:ascii="Bell MT" w:hAnsi="Bell MT"/>
+          <w:lang w:val="en-GB"/>
+        </w:rPr>
+      </w:pPr>
+    </w:p>
+    <w:p>
+      <w:pPr>
+        <w:rPr>
+          <w:del w:id="44" w:author="Giorgio Romeo" w:date="2020-12-29T23:02:00Z"/>
+          <w:rFonts w:ascii="Bell MT" w:hAnsi="Bell MT"/>
+          <w:lang w:val="en-GB"/>
+        </w:rPr>
+      </w:pPr>
+    </w:p>
+    <w:p>
+      <w:pPr>
+        <w:rPr>
+          <w:del w:id="45" w:author="Giorgio Romeo" w:date="2020-12-29T23:02:00Z"/>
+          <w:rFonts w:ascii="Bell MT" w:hAnsi="Bell MT"/>
+          <w:lang w:val="en-GB"/>
+        </w:rPr>
+      </w:pPr>
+    </w:p>
+    <w:p>
+      <w:pPr>
+        <w:rPr>
+          <w:del w:id="46" w:author="Giorgio Romeo" w:date="2020-12-29T23:02:00Z"/>
+          <w:rFonts w:ascii="Bell MT" w:hAnsi="Bell MT"/>
+          <w:lang w:val="en-GB"/>
+        </w:rPr>
+      </w:pPr>
+    </w:p>
+    <w:p>
+      <w:pPr>
+        <w:rPr>
+          <w:del w:id="47" w:author="Giorgio Romeo" w:date="2020-12-29T23:02:00Z"/>
+          <w:rFonts w:ascii="Bell MT" w:hAnsi="Bell MT"/>
+          <w:lang w:val="en-GB"/>
+        </w:rPr>
+      </w:pPr>
+    </w:p>
+    <w:p>
+      <w:pPr>
+        <w:rPr>
+          <w:del w:id="48" w:author="Giorgio Romeo" w:date="2020-12-29T23:02:00Z"/>
+          <w:rFonts w:ascii="Bell MT" w:hAnsi="Bell MT"/>
+          <w:lang w:val="en-GB"/>
+        </w:rPr>
+      </w:pPr>
+    </w:p>
+    <w:p>
+      <w:pPr>
+        <w:rPr>
+          <w:del w:id="49" w:author="Giorgio Romeo" w:date="2020-12-29T23:02:00Z"/>
+          <w:rFonts w:ascii="Bell MT" w:hAnsi="Bell MT"/>
+          <w:lang w:val="en-GB"/>
+        </w:rPr>
+      </w:pPr>
+    </w:p>
+    <w:p>
+      <w:pPr>
+        <w:rPr>
+          <w:del w:id="50" w:author="Giorgio Romeo" w:date="2020-12-29T23:02:00Z"/>
+          <w:rFonts w:ascii="Bell MT" w:hAnsi="Bell MT"/>
+          <w:lang w:val="en-GB"/>
+        </w:rPr>
+      </w:pPr>
+    </w:p>
+    <w:p>
+      <w:pPr>
+        <w:rPr>
+          <w:del w:id="51" w:author="Giorgio Romeo" w:date="2020-12-29T23:02:00Z"/>
+          <w:rFonts w:ascii="Bell MT" w:hAnsi="Bell MT"/>
+          <w:lang w:val="en-GB"/>
+        </w:rPr>
+      </w:pPr>
+    </w:p>
+    <w:p>
+      <w:pPr>
+        <w:rPr>
+          <w:del w:id="52" w:author="Giorgio Romeo" w:date="2020-12-29T23:02:00Z"/>
+          <w:rFonts w:ascii="Bell MT" w:hAnsi="Bell MT"/>
+          <w:lang w:val="en-GB"/>
+        </w:rPr>
+      </w:pPr>
+    </w:p>
+    <w:p>
+      <w:pPr>
+        <w:rPr>
+          <w:del w:id="53" w:author="Giorgio Romeo" w:date="2020-12-29T23:02:00Z"/>
+          <w:rFonts w:ascii="Bell MT" w:hAnsi="Bell MT"/>
+          <w:lang w:val="en-GB"/>
+        </w:rPr>
+      </w:pPr>
+    </w:p>
+    <w:p>
+      <w:pPr>
+        <w:rPr>
+          <w:del w:id="54" w:author="Giorgio Romeo" w:date="2020-12-29T23:02:00Z"/>
+          <w:rFonts w:ascii="Bell MT" w:hAnsi="Bell MT"/>
+          <w:lang w:val="en-GB"/>
+        </w:rPr>
+      </w:pPr>
+    </w:p>
+    <w:p>
+      <w:pPr>
+        <w:pStyle w:val="Paragrafoelenco"/>
         <w:numPr>
           <w:ilvl w:val="1"/>
           <w:numId w:val="1"/>
@@ -1062,8 +1409,8 @@
           <w:lang w:val="en-GB"/>
         </w:rPr>
       </w:pPr>
-      <w:commentRangeStart w:id="21"/>
-      <w:ins w:id="22" w:author="Cristian Sbrolli" w:date="2020-12-27T11:23:00Z">
+      <w:commentRangeStart w:id="55"/>
+      <w:ins w:id="56" w:author="Cristian Sbrolli" w:date="2020-12-27T11:23:00Z">
         <w:r>
           <w:rPr>
             <w:rFonts w:ascii="Bell MT" w:hAnsi="Bell MT"/>
@@ -1072,9 +1419,8 @@
             <w:szCs w:val="36"/>
             <w:lang w:val="en-GB"/>
           </w:rPr>
-          <w:lastRenderedPageBreak/>
           <w:drawing>
-            <wp:anchor distT="0" distB="0" distL="114300" distR="114300" simplePos="0" relativeHeight="251658240" behindDoc="0" locked="0" layoutInCell="1" allowOverlap="1" wp14:anchorId="08D3FFCA" wp14:editId="7F9D5D9D">
+            <wp:anchor distT="0" distB="0" distL="114300" distR="114300" simplePos="0" relativeHeight="251657216" behindDoc="0" locked="0" layoutInCell="1" allowOverlap="1" wp14:anchorId="08D3FFCA" wp14:editId="766C428E">
               <wp:simplePos x="0" y="0"/>
               <wp:positionH relativeFrom="margin">
                 <wp:posOffset>-599440</wp:posOffset>
@@ -1097,7 +1443,7 @@
                       <pic:cNvPicPr/>
                     </pic:nvPicPr>
                     <pic:blipFill>
-                      <a:blip r:embed="rId5" cstate="print">
+                      <a:blip r:embed="rId8" cstate="print">
                         <a:extLst>
                           <a:ext uri="{28A0092B-C50C-407E-A947-70E740481C1C}">
                             <a14:useLocalDpi xmlns:a14="http://schemas.microsoft.com/office/drawing/2010/main" val="0"/>
@@ -1130,13 +1476,13 @@
           </w:drawing>
         </w:r>
       </w:ins>
-      <w:commentRangeEnd w:id="21"/>
-      <w:ins w:id="23" w:author="Cristian Sbrolli" w:date="2020-12-29T04:03:00Z">
-        <w:r>
-          <w:rPr>
-            <w:rStyle w:val="CommentReference"/>
-          </w:rPr>
-          <w:commentReference w:id="21"/>
+      <w:commentRangeEnd w:id="55"/>
+      <w:ins w:id="57" w:author="Cristian Sbrolli" w:date="2020-12-29T04:03:00Z">
+        <w:r>
+          <w:rPr>
+            <w:rStyle w:val="Rimandocommento"/>
+          </w:rPr>
+          <w:commentReference w:id="55"/>
         </w:r>
       </w:ins>
       <w:r>
@@ -1161,7 +1507,7 @@
         </w:rPr>
         <w:t>iew</w:t>
       </w:r>
-      <w:ins w:id="24" w:author="Cristian Sbrolli" w:date="2020-12-27T11:22:00Z">
+      <w:ins w:id="58" w:author="Cristian Sbrolli" w:date="2020-12-27T11:22:00Z">
         <w:r>
           <w:rPr>
             <w:rFonts w:ascii="Bell MT" w:hAnsi="Bell MT"/>
@@ -1188,7 +1534,7 @@
     </w:p>
     <w:p>
       <w:pPr>
-        <w:pStyle w:val="ListParagraph"/>
+        <w:pStyle w:val="Paragrafoelenco"/>
         <w:rPr>
           <w:rFonts w:ascii="Bell MT" w:hAnsi="Bell MT"/>
           <w:sz w:val="28"/>
@@ -1208,7 +1554,7 @@
     </w:p>
     <w:p>
       <w:pPr>
-        <w:pStyle w:val="ListParagraph"/>
+        <w:pStyle w:val="Paragrafoelenco"/>
         <w:rPr>
           <w:rFonts w:ascii="Bell MT" w:hAnsi="Bell MT"/>
           <w:sz w:val="28"/>
@@ -1228,7 +1574,7 @@
     </w:p>
     <w:p>
       <w:pPr>
-        <w:pStyle w:val="ListParagraph"/>
+        <w:pStyle w:val="Paragrafoelenco"/>
         <w:numPr>
           <w:ilvl w:val="0"/>
           <w:numId w:val="3"/>
@@ -1282,7 +1628,7 @@
         <w:lastRenderedPageBreak/>
         <w:t>regarding the local map with all the relevant stores in the map as well as an estimation of the time it takes to reach one store from a certain location.</w:t>
       </w:r>
-      <w:del w:id="25" w:author="Cristian Sbrolli" w:date="2020-12-27T11:28:00Z">
+      <w:del w:id="59" w:author="Cristian Sbrolli" w:date="2020-12-27T11:28:00Z">
         <w:r>
           <w:rPr>
             <w:rFonts w:ascii="Bell MT" w:hAnsi="Bell MT"/>
@@ -1296,7 +1642,7 @@
     </w:p>
     <w:p>
       <w:pPr>
-        <w:pStyle w:val="ListParagraph"/>
+        <w:pStyle w:val="Paragrafoelenco"/>
         <w:numPr>
           <w:ilvl w:val="0"/>
           <w:numId w:val="3"/>
@@ -1354,7 +1700,7 @@
     </w:p>
     <w:p>
       <w:pPr>
-        <w:pStyle w:val="ListParagraph"/>
+        <w:pStyle w:val="Paragrafoelenco"/>
         <w:numPr>
           <w:ilvl w:val="0"/>
           <w:numId w:val="4"/>
@@ -1400,7 +1746,7 @@
         </w:rPr>
         <w:t>register</w:t>
       </w:r>
-      <w:del w:id="26" w:author="Cristian Sbrolli" w:date="2020-12-27T10:30:00Z">
+      <w:del w:id="60" w:author="Cristian Sbrolli" w:date="2020-12-27T10:30:00Z">
         <w:r>
           <w:rPr>
             <w:rFonts w:ascii="Bell MT" w:hAnsi="Bell MT"/>
@@ -1431,7 +1777,7 @@
         </w:rPr>
         <w:t xml:space="preserve">, so it saves all the relevant information about that account and furthermore, provides to all users the possibility to fetch all upcoming tickets that they have an appointment </w:t>
       </w:r>
-      <w:commentRangeStart w:id="27"/>
+      <w:commentRangeStart w:id="61"/>
       <w:r>
         <w:rPr>
           <w:rFonts w:ascii="Bell MT" w:hAnsi="Bell MT"/>
@@ -1441,12 +1787,12 @@
         </w:rPr>
         <w:t>for</w:t>
       </w:r>
-      <w:commentRangeEnd w:id="27"/>
-      <w:r>
-        <w:rPr>
-          <w:rStyle w:val="CommentReference"/>
-        </w:rPr>
-        <w:commentReference w:id="27"/>
+      <w:commentRangeEnd w:id="61"/>
+      <w:r>
+        <w:rPr>
+          <w:rStyle w:val="Rimandocommento"/>
+        </w:rPr>
+        <w:commentReference w:id="61"/>
       </w:r>
       <w:r>
         <w:rPr>
@@ -1457,7 +1803,7 @@
         </w:rPr>
         <w:t>.</w:t>
       </w:r>
-      <w:ins w:id="28" w:author="Cristian Sbrolli" w:date="2020-12-27T11:29:00Z">
+      <w:ins w:id="62" w:author="Cristian Sbrolli" w:date="2020-12-27T11:29:00Z">
         <w:r>
           <w:rPr>
             <w:rFonts w:ascii="Bell MT" w:hAnsi="Bell MT"/>
@@ -1488,7 +1834,7 @@
         </w:rPr>
         <w:t>Once a user is logged in the system,</w:t>
       </w:r>
-      <w:ins w:id="29" w:author="Cristian Sbrolli" w:date="2020-12-27T10:30:00Z">
+      <w:ins w:id="63" w:author="Cristian Sbrolli" w:date="2020-12-27T10:30:00Z">
         <w:r>
           <w:rPr>
             <w:rFonts w:ascii="Bell MT" w:hAnsi="Bell MT"/>
@@ -1499,7 +1845,7 @@
           <w:t xml:space="preserve"> this</w:t>
         </w:r>
       </w:ins>
-      <w:del w:id="30" w:author="Cristian Sbrolli" w:date="2020-12-27T10:30:00Z">
+      <w:del w:id="64" w:author="Cristian Sbrolli" w:date="2020-12-27T10:30:00Z">
         <w:r>
           <w:rPr>
             <w:rFonts w:ascii="Bell MT" w:hAnsi="Bell MT"/>
@@ -1519,7 +1865,7 @@
         </w:rPr>
         <w:t xml:space="preserve"> </w:t>
       </w:r>
-      <w:del w:id="31" w:author="Cristian Sbrolli" w:date="2020-12-27T11:30:00Z">
+      <w:del w:id="65" w:author="Cristian Sbrolli" w:date="2020-12-27T11:30:00Z">
         <w:r>
           <w:rPr>
             <w:rFonts w:ascii="Bell MT" w:hAnsi="Bell MT"/>
@@ -1530,7 +1876,7 @@
           <w:delText>has to</w:delText>
         </w:r>
       </w:del>
-      <w:ins w:id="32" w:author="Cristian Sbrolli" w:date="2020-12-27T11:30:00Z">
+      <w:ins w:id="66" w:author="Cristian Sbrolli" w:date="2020-12-27T11:30:00Z">
         <w:r>
           <w:rPr>
             <w:rFonts w:ascii="Bell MT" w:hAnsi="Bell MT"/>
@@ -1550,7 +1896,7 @@
         </w:rPr>
         <w:t xml:space="preserve"> provide functionalities to the user that allow </w:t>
       </w:r>
-      <w:del w:id="33" w:author="Cristian Sbrolli" w:date="2020-12-27T10:30:00Z">
+      <w:del w:id="67" w:author="Cristian Sbrolli" w:date="2020-12-27T10:30:00Z">
         <w:r>
           <w:rPr>
             <w:rFonts w:ascii="Bell MT" w:hAnsi="Bell MT"/>
@@ -1561,7 +1907,7 @@
           <w:delText xml:space="preserve">them </w:delText>
         </w:r>
       </w:del>
-      <w:ins w:id="34" w:author="Cristian Sbrolli" w:date="2020-12-27T10:30:00Z">
+      <w:ins w:id="68" w:author="Cristian Sbrolli" w:date="2020-12-27T10:30:00Z">
         <w:r>
           <w:rPr>
             <w:rFonts w:ascii="Bell MT" w:hAnsi="Bell MT"/>
@@ -1579,32 +1925,12 @@
           <w:szCs w:val="28"/>
           <w:lang w:val="en-GB"/>
         </w:rPr>
-        <w:t xml:space="preserve">to book visits, get tickets, be reminded of upcoming </w:t>
-      </w:r>
-      <w:proofErr w:type="gramStart"/>
-      <w:r>
-        <w:rPr>
-          <w:rFonts w:ascii="Bell MT" w:hAnsi="Bell MT"/>
-          <w:sz w:val="28"/>
-          <w:szCs w:val="28"/>
-          <w:lang w:val="en-GB"/>
-        </w:rPr>
-        <w:t>visits</w:t>
-      </w:r>
-      <w:proofErr w:type="gramEnd"/>
-      <w:r>
-        <w:rPr>
-          <w:rFonts w:ascii="Bell MT" w:hAnsi="Bell MT"/>
-          <w:sz w:val="28"/>
-          <w:szCs w:val="28"/>
-          <w:lang w:val="en-GB"/>
-        </w:rPr>
-        <w:t xml:space="preserve"> and be suggested different stores in case the requested ones are full. The following components allow users to:</w:t>
-      </w:r>
-    </w:p>
-    <w:p>
-      <w:pPr>
-        <w:pStyle w:val="ListParagraph"/>
+        <w:t>to book visits, get tickets, be reminded of upcoming visits and be suggested different stores in case the requested ones are full. The following components allow users to:</w:t>
+      </w:r>
+    </w:p>
+    <w:p>
+      <w:pPr>
+        <w:pStyle w:val="Paragrafoelenco"/>
         <w:numPr>
           <w:ilvl w:val="0"/>
           <w:numId w:val="4"/>
@@ -1639,7 +1965,7 @@
         <w:br/>
         <w:t xml:space="preserve">It provides the interfaces that allow booking of tickets and </w:t>
       </w:r>
-      <w:ins w:id="35" w:author="Cristian Sbrolli" w:date="2020-12-27T11:31:00Z">
+      <w:ins w:id="69" w:author="Cristian Sbrolli" w:date="2020-12-27T11:31:00Z">
         <w:r>
           <w:rPr>
             <w:rFonts w:ascii="Bell MT" w:hAnsi="Bell MT"/>
@@ -1650,7 +1976,7 @@
           <w:t>visits</w:t>
         </w:r>
       </w:ins>
-      <w:del w:id="36" w:author="Cristian Sbrolli" w:date="2020-12-27T11:31:00Z">
+      <w:del w:id="70" w:author="Cristian Sbrolli" w:date="2020-12-27T11:31:00Z">
         <w:r>
           <w:rPr>
             <w:rFonts w:ascii="Bell MT" w:hAnsi="Bell MT"/>
@@ -1670,7 +1996,7 @@
         </w:rPr>
         <w:t xml:space="preserve">. It communicates with different components </w:t>
       </w:r>
-      <w:del w:id="37" w:author="Cristian Sbrolli" w:date="2020-12-27T10:31:00Z">
+      <w:del w:id="71" w:author="Cristian Sbrolli" w:date="2020-12-27T10:31:00Z">
         <w:r>
           <w:rPr>
             <w:rFonts w:ascii="Bell MT" w:hAnsi="Bell MT"/>
@@ -1690,7 +2016,7 @@
         </w:rPr>
         <w:t xml:space="preserve">to </w:t>
       </w:r>
-      <w:ins w:id="38" w:author="Cristian Sbrolli" w:date="2020-12-27T11:32:00Z">
+      <w:ins w:id="72" w:author="Cristian Sbrolli" w:date="2020-12-27T11:32:00Z">
         <w:r>
           <w:rPr>
             <w:rFonts w:ascii="Bell MT" w:hAnsi="Bell MT"/>
@@ -1701,7 +2027,7 @@
           <w:t xml:space="preserve">provide the functionalities required by </w:t>
         </w:r>
       </w:ins>
-      <w:ins w:id="39" w:author="Cristian Sbrolli" w:date="2020-12-27T11:33:00Z">
+      <w:ins w:id="73" w:author="Cristian Sbrolli" w:date="2020-12-27T11:33:00Z">
         <w:r>
           <w:rPr>
             <w:rFonts w:ascii="Bell MT" w:hAnsi="Bell MT"/>
@@ -1721,7 +2047,7 @@
         </w:rPr>
         <w:t>check</w:t>
       </w:r>
-      <w:ins w:id="40" w:author="Cristian Sbrolli" w:date="2020-12-27T16:22:00Z">
+      <w:ins w:id="74" w:author="Cristian Sbrolli" w:date="2020-12-27T16:22:00Z">
         <w:r>
           <w:rPr>
             <w:rFonts w:ascii="Bell MT" w:hAnsi="Bell MT"/>
@@ -1732,7 +2058,7 @@
           <w:t xml:space="preserve"> </w:t>
         </w:r>
       </w:ins>
-      <w:del w:id="41" w:author="Cristian Sbrolli" w:date="2020-12-27T16:22:00Z">
+      <w:del w:id="75" w:author="Cristian Sbrolli" w:date="2020-12-27T16:22:00Z">
         <w:r>
           <w:rPr>
             <w:rFonts w:ascii="Bell MT" w:hAnsi="Bell MT"/>
@@ -1752,7 +2078,7 @@
         </w:rPr>
         <w:t xml:space="preserve">the relevant, </w:t>
       </w:r>
-      <w:del w:id="42" w:author="Cristian Sbrolli" w:date="2020-12-27T11:31:00Z">
+      <w:del w:id="76" w:author="Cristian Sbrolli" w:date="2020-12-27T11:31:00Z">
         <w:r>
           <w:rPr>
             <w:rFonts w:ascii="Bell MT" w:hAnsi="Bell MT"/>
@@ -1763,7 +2089,7 @@
           <w:delText xml:space="preserve">free </w:delText>
         </w:r>
       </w:del>
-      <w:ins w:id="43" w:author="Cristian Sbrolli" w:date="2020-12-27T11:31:00Z">
+      <w:ins w:id="77" w:author="Cristian Sbrolli" w:date="2020-12-27T11:31:00Z">
         <w:r>
           <w:rPr>
             <w:rFonts w:ascii="Bell MT" w:hAnsi="Bell MT"/>
@@ -1792,7 +2118,7 @@
         </w:rPr>
         <w:t>timeslots,</w:t>
       </w:r>
-      <w:del w:id="44" w:author="Cristian Sbrolli" w:date="2020-12-27T11:31:00Z">
+      <w:del w:id="78" w:author="Cristian Sbrolli" w:date="2020-12-27T11:31:00Z">
         <w:r>
           <w:rPr>
             <w:rFonts w:ascii="Bell MT" w:hAnsi="Bell MT"/>
@@ -1812,7 +2138,7 @@
         </w:rPr>
         <w:t xml:space="preserve"> </w:t>
       </w:r>
-      <w:del w:id="45" w:author="Cristian Sbrolli" w:date="2020-12-27T16:24:00Z">
+      <w:del w:id="79" w:author="Cristian Sbrolli" w:date="2020-12-27T16:24:00Z">
         <w:r>
           <w:rPr>
             <w:rFonts w:ascii="Bell MT" w:hAnsi="Bell MT"/>
@@ -1823,7 +2149,7 @@
           <w:delText>show a</w:delText>
         </w:r>
       </w:del>
-      <w:ins w:id="46" w:author="Cristian Sbrolli" w:date="2020-12-27T16:24:00Z">
+      <w:ins w:id="80" w:author="Cristian Sbrolli" w:date="2020-12-27T16:24:00Z">
         <w:r>
           <w:rPr>
             <w:rFonts w:ascii="Bell MT" w:hAnsi="Bell MT"/>
@@ -1843,7 +2169,7 @@
         </w:rPr>
         <w:t xml:space="preserve"> map of </w:t>
       </w:r>
-      <w:del w:id="47" w:author="Cristian Sbrolli" w:date="2020-12-27T16:24:00Z">
+      <w:del w:id="81" w:author="Cristian Sbrolli" w:date="2020-12-27T16:24:00Z">
         <w:r>
           <w:rPr>
             <w:rFonts w:ascii="Bell MT" w:hAnsi="Bell MT"/>
@@ -1863,7 +2189,7 @@
         </w:rPr>
         <w:t>the available shops around the user’s current location</w:t>
       </w:r>
-      <w:ins w:id="48" w:author="Cristian Sbrolli" w:date="2020-12-27T11:31:00Z">
+      <w:ins w:id="82" w:author="Cristian Sbrolli" w:date="2020-12-27T11:31:00Z">
         <w:r>
           <w:rPr>
             <w:rFonts w:ascii="Bell MT" w:hAnsi="Bell MT"/>
@@ -1874,7 +2200,7 @@
           <w:t xml:space="preserve">, </w:t>
         </w:r>
       </w:ins>
-      <w:ins w:id="49" w:author="Cristian Sbrolli" w:date="2020-12-27T11:32:00Z">
+      <w:ins w:id="83" w:author="Cristian Sbrolli" w:date="2020-12-27T11:32:00Z">
         <w:r>
           <w:rPr>
             <w:rFonts w:ascii="Bell MT" w:hAnsi="Bell MT"/>
@@ -1885,7 +2211,7 @@
           <w:t>handle visits additional info</w:t>
         </w:r>
       </w:ins>
-      <w:ins w:id="50" w:author="Cristian Sbrolli" w:date="2020-12-27T11:34:00Z">
+      <w:ins w:id="84" w:author="Cristian Sbrolli" w:date="2020-12-27T11:34:00Z">
         <w:r>
           <w:rPr>
             <w:rFonts w:ascii="Bell MT" w:hAnsi="Bell MT"/>
@@ -1896,7 +2222,7 @@
           <w:t>…(See interface diagram for a more detailed list)</w:t>
         </w:r>
       </w:ins>
-      <w:del w:id="51" w:author="Cristian Sbrolli" w:date="2020-12-27T11:34:00Z">
+      <w:del w:id="85" w:author="Cristian Sbrolli" w:date="2020-12-27T11:34:00Z">
         <w:r>
           <w:rPr>
             <w:rFonts w:ascii="Bell MT" w:hAnsi="Bell MT"/>
@@ -1907,7 +2233,7 @@
           <w:delText xml:space="preserve">. </w:delText>
         </w:r>
       </w:del>
-      <w:del w:id="52" w:author="Cristian Sbrolli" w:date="2020-12-27T11:30:00Z">
+      <w:del w:id="86" w:author="Cristian Sbrolli" w:date="2020-12-27T11:30:00Z">
         <w:r>
           <w:rPr>
             <w:rFonts w:ascii="Bell MT" w:hAnsi="Bell MT"/>
@@ -1921,7 +2247,7 @@
     </w:p>
     <w:p>
       <w:pPr>
-        <w:pStyle w:val="ListParagraph"/>
+        <w:pStyle w:val="Paragrafoelenco"/>
         <w:numPr>
           <w:ilvl w:val="0"/>
           <w:numId w:val="4"/>
@@ -1956,7 +2282,7 @@
         <w:br/>
         <w:t>This component has the job of</w:t>
       </w:r>
-      <w:ins w:id="53" w:author="Cristian Sbrolli" w:date="2020-12-27T11:35:00Z">
+      <w:ins w:id="87" w:author="Cristian Sbrolli" w:date="2020-12-27T11:35:00Z">
         <w:r>
           <w:rPr>
             <w:rFonts w:ascii="Bell MT" w:hAnsi="Bell MT"/>
@@ -1976,7 +2302,7 @@
         </w:rPr>
         <w:t xml:space="preserve"> </w:t>
       </w:r>
-      <w:ins w:id="54" w:author="Cristian Sbrolli" w:date="2020-12-27T11:35:00Z">
+      <w:ins w:id="88" w:author="Cristian Sbrolli" w:date="2020-12-27T11:35:00Z">
         <w:r>
           <w:rPr>
             <w:rFonts w:ascii="Bell MT" w:hAnsi="Bell MT"/>
@@ -1988,7 +2314,7 @@
           <w:t>-r</w:t>
         </w:r>
       </w:ins>
-      <w:del w:id="55" w:author="Cristian Sbrolli" w:date="2020-12-27T11:35:00Z">
+      <w:del w:id="89" w:author="Cristian Sbrolli" w:date="2020-12-27T11:35:00Z">
         <w:r>
           <w:rPr>
             <w:rFonts w:ascii="Bell MT" w:hAnsi="Bell MT"/>
@@ -2008,7 +2334,7 @@
         </w:rPr>
         <w:t xml:space="preserve">eminding users </w:t>
       </w:r>
-      <w:del w:id="56" w:author="Cristian Sbrolli" w:date="2020-12-27T11:34:00Z">
+      <w:del w:id="90" w:author="Cristian Sbrolli" w:date="2020-12-27T11:34:00Z">
         <w:r>
           <w:rPr>
             <w:rFonts w:ascii="Bell MT" w:hAnsi="Bell MT"/>
@@ -2019,7 +2345,7 @@
           <w:delText>of the time</w:delText>
         </w:r>
       </w:del>
-      <w:del w:id="57" w:author="Cristian Sbrolli" w:date="2020-12-27T11:35:00Z">
+      <w:del w:id="91" w:author="Cristian Sbrolli" w:date="2020-12-27T11:35:00Z">
         <w:r>
           <w:rPr>
             <w:rFonts w:ascii="Bell MT" w:hAnsi="Bell MT"/>
@@ -2039,7 +2365,7 @@
         </w:rPr>
         <w:t xml:space="preserve">when it is </w:t>
       </w:r>
-      <w:del w:id="58" w:author="Cristian Sbrolli" w:date="2020-12-27T11:35:00Z">
+      <w:del w:id="92" w:author="Cristian Sbrolli" w:date="2020-12-27T11:35:00Z">
         <w:r>
           <w:rPr>
             <w:rFonts w:ascii="Bell MT" w:hAnsi="Bell MT"/>
@@ -2059,7 +2385,7 @@
         </w:rPr>
         <w:t xml:space="preserve">time to leave their current location </w:t>
       </w:r>
-      <w:ins w:id="59" w:author="Cristian Sbrolli" w:date="2020-12-27T11:35:00Z">
+      <w:ins w:id="93" w:author="Cristian Sbrolli" w:date="2020-12-27T11:35:00Z">
         <w:r>
           <w:rPr>
             <w:rFonts w:ascii="Bell MT" w:hAnsi="Bell MT"/>
@@ -2079,7 +2405,7 @@
         </w:rPr>
         <w:t>to reach in time their destination</w:t>
       </w:r>
-      <w:ins w:id="60" w:author="Cristian Sbrolli" w:date="2020-12-27T11:36:00Z">
+      <w:ins w:id="94" w:author="Cristian Sbrolli" w:date="2020-12-27T11:36:00Z">
         <w:r>
           <w:rPr>
             <w:rFonts w:ascii="Bell MT" w:hAnsi="Bell MT"/>
@@ -2090,7 +2416,7 @@
           <w:t>; to do this, the component interfaces with the maps provider, getting info on E</w:t>
         </w:r>
       </w:ins>
-      <w:ins w:id="61" w:author="Cristian Sbrolli" w:date="2020-12-27T11:37:00Z">
+      <w:ins w:id="95" w:author="Cristian Sbrolli" w:date="2020-12-27T11:37:00Z">
         <w:r>
           <w:rPr>
             <w:rFonts w:ascii="Bell MT" w:hAnsi="Bell MT"/>
@@ -2101,7 +2427,7 @@
           <w:t>TA.</w:t>
         </w:r>
       </w:ins>
-      <w:del w:id="62" w:author="Cristian Sbrolli" w:date="2020-12-27T11:36:00Z">
+      <w:del w:id="96" w:author="Cristian Sbrolli" w:date="2020-12-27T11:36:00Z">
         <w:r>
           <w:rPr>
             <w:rFonts w:ascii="Bell MT" w:hAnsi="Bell MT"/>
@@ -2121,7 +2447,7 @@
         </w:rPr>
         <w:t xml:space="preserve"> </w:t>
       </w:r>
-      <w:ins w:id="63" w:author="Cristian Sbrolli" w:date="2020-12-27T11:36:00Z">
+      <w:ins w:id="97" w:author="Cristian Sbrolli" w:date="2020-12-27T11:36:00Z">
         <w:r>
           <w:rPr>
             <w:rFonts w:ascii="Bell MT" w:hAnsi="Bell MT"/>
@@ -2142,7 +2468,7 @@
         </w:rPr>
         <w:t xml:space="preserve">provide </w:t>
       </w:r>
-      <w:ins w:id="64" w:author="Cristian Sbrolli" w:date="2020-12-27T11:37:00Z">
+      <w:ins w:id="98" w:author="Cristian Sbrolli" w:date="2020-12-27T11:37:00Z">
         <w:r>
           <w:rPr>
             <w:rFonts w:ascii="Bell MT" w:hAnsi="Bell MT"/>
@@ -2153,7 +2479,7 @@
           <w:t>suggestions</w:t>
         </w:r>
       </w:ins>
-      <w:del w:id="65" w:author="Cristian Sbrolli" w:date="2020-12-27T11:37:00Z">
+      <w:del w:id="99" w:author="Cristian Sbrolli" w:date="2020-12-27T11:37:00Z">
         <w:r>
           <w:rPr>
             <w:rFonts w:ascii="Bell MT" w:hAnsi="Bell MT"/>
@@ -2173,7 +2499,7 @@
         </w:rPr>
         <w:t xml:space="preserve"> of </w:t>
       </w:r>
-      <w:ins w:id="66" w:author="Cristian Sbrolli" w:date="2020-12-27T11:38:00Z">
+      <w:ins w:id="100" w:author="Cristian Sbrolli" w:date="2020-12-27T11:38:00Z">
         <w:r>
           <w:rPr>
             <w:rFonts w:ascii="Bell MT" w:hAnsi="Bell MT"/>
@@ -2193,7 +2519,7 @@
         </w:rPr>
         <w:t xml:space="preserve">available stores </w:t>
       </w:r>
-      <w:ins w:id="67" w:author="Cristian Sbrolli" w:date="2020-12-27T11:37:00Z">
+      <w:ins w:id="101" w:author="Cristian Sbrolli" w:date="2020-12-27T11:37:00Z">
         <w:r>
           <w:rPr>
             <w:rFonts w:ascii="Bell MT" w:hAnsi="Bell MT"/>
@@ -2213,7 +2539,7 @@
         </w:rPr>
         <w:t>when the requested one is full</w:t>
       </w:r>
-      <w:ins w:id="68" w:author="Cristian Sbrolli" w:date="2020-12-27T11:37:00Z">
+      <w:ins w:id="102" w:author="Cristian Sbrolli" w:date="2020-12-27T11:37:00Z">
         <w:r>
           <w:rPr>
             <w:rFonts w:ascii="Bell MT" w:hAnsi="Bell MT"/>
@@ -2224,7 +2550,7 @@
           <w:t xml:space="preserve"> or the user is inactive.</w:t>
         </w:r>
       </w:ins>
-      <w:del w:id="69" w:author="Cristian Sbrolli" w:date="2020-12-27T11:37:00Z">
+      <w:del w:id="103" w:author="Cristian Sbrolli" w:date="2020-12-27T11:37:00Z">
         <w:r>
           <w:rPr>
             <w:rFonts w:ascii="Bell MT" w:hAnsi="Bell MT"/>
@@ -2255,7 +2581,7 @@
         </w:rPr>
         <w:t>Instead,</w:t>
       </w:r>
-      <w:del w:id="70" w:author="Cristian Sbrolli" w:date="2020-12-27T11:39:00Z">
+      <w:del w:id="104" w:author="Cristian Sbrolli" w:date="2020-12-27T11:39:00Z">
         <w:r>
           <w:rPr>
             <w:rFonts w:ascii="Bell MT" w:hAnsi="Bell MT"/>
@@ -2275,7 +2601,7 @@
         </w:rPr>
         <w:t xml:space="preserve"> functionalities related to the store managers </w:t>
       </w:r>
-      <w:ins w:id="71" w:author="Cristian Sbrolli" w:date="2020-12-27T11:39:00Z">
+      <w:ins w:id="105" w:author="Cristian Sbrolli" w:date="2020-12-27T11:39:00Z">
         <w:r>
           <w:rPr>
             <w:rFonts w:ascii="Bell MT" w:hAnsi="Bell MT"/>
@@ -2295,7 +2621,7 @@
         </w:rPr>
         <w:t>the following component</w:t>
       </w:r>
-      <w:del w:id="72" w:author="Cristian Sbrolli" w:date="2020-12-27T11:39:00Z">
+      <w:del w:id="106" w:author="Cristian Sbrolli" w:date="2020-12-27T11:39:00Z">
         <w:r>
           <w:rPr>
             <w:rFonts w:ascii="Bell MT" w:hAnsi="Bell MT"/>
@@ -2318,7 +2644,7 @@
     </w:p>
     <w:p>
       <w:pPr>
-        <w:pStyle w:val="ListParagraph"/>
+        <w:pStyle w:val="Paragrafoelenco"/>
         <w:numPr>
           <w:ilvl w:val="0"/>
           <w:numId w:val="4"/>
@@ -2386,7 +2712,7 @@
     </w:p>
     <w:p>
       <w:pPr>
-        <w:pStyle w:val="ListParagraph"/>
+        <w:pStyle w:val="Paragrafoelenco"/>
         <w:numPr>
           <w:ilvl w:val="0"/>
           <w:numId w:val="4"/>
@@ -2411,7 +2737,7 @@
         </w:rPr>
         <w:t>Queue Manager</w:t>
       </w:r>
-      <w:ins w:id="73" w:author="Cristian Sbrolli" w:date="2020-12-27T11:39:00Z">
+      <w:ins w:id="107" w:author="Cristian Sbrolli" w:date="2020-12-27T11:39:00Z">
         <w:r>
           <w:rPr>
             <w:rFonts w:ascii="Bell MT" w:hAnsi="Bell MT"/>
@@ -2429,7 +2755,7 @@
             <w:sz w:val="28"/>
             <w:szCs w:val="28"/>
             <w:lang w:val="en-GB"/>
-            <w:rPrChange w:id="74" w:author="Cristian Sbrolli" w:date="2020-12-27T11:39:00Z">
+            <w:rPrChange w:id="108" w:author="Cristian Sbrolli" w:date="2020-12-27T11:39:00Z">
               <w:rPr>
                 <w:rFonts w:ascii="Bell MT" w:hAnsi="Bell MT"/>
                 <w:i/>
@@ -2452,7 +2778,7 @@
           <w:t xml:space="preserve">, </w:t>
         </w:r>
       </w:ins>
-      <w:ins w:id="75" w:author="Cristian Sbrolli" w:date="2020-12-27T11:41:00Z">
+      <w:ins w:id="109" w:author="Cristian Sbrolli" w:date="2020-12-27T11:41:00Z">
         <w:r>
           <w:rPr>
             <w:rFonts w:ascii="Bell MT" w:hAnsi="Bell MT"/>
@@ -2463,7 +2789,7 @@
           <w:t xml:space="preserve">as </w:t>
         </w:r>
       </w:ins>
-      <w:ins w:id="76" w:author="Cristian Sbrolli" w:date="2020-12-27T11:39:00Z">
+      <w:ins w:id="110" w:author="Cristian Sbrolli" w:date="2020-12-27T11:39:00Z">
         <w:r>
           <w:rPr>
             <w:rFonts w:ascii="Bell MT" w:hAnsi="Bell MT"/>
@@ -2474,7 +2800,7 @@
           <w:t xml:space="preserve">it defines </w:t>
         </w:r>
       </w:ins>
-      <w:ins w:id="77" w:author="Cristian Sbrolli" w:date="2020-12-27T11:40:00Z">
+      <w:ins w:id="111" w:author="Cristian Sbrolli" w:date="2020-12-27T11:40:00Z">
         <w:r>
           <w:rPr>
             <w:rFonts w:ascii="Bell MT" w:hAnsi="Bell MT"/>
@@ -2485,7 +2811,7 @@
           <w:t>and handles timeslot</w:t>
         </w:r>
       </w:ins>
-      <w:ins w:id="78" w:author="Cristian Sbrolli" w:date="2020-12-27T11:41:00Z">
+      <w:ins w:id="112" w:author="Cristian Sbrolli" w:date="2020-12-27T11:41:00Z">
         <w:r>
           <w:rPr>
             <w:rFonts w:ascii="Bell MT" w:hAnsi="Bell MT"/>
@@ -2496,7 +2822,7 @@
           <w:t>s and the queue. Through the timeslot manager subcomponent,</w:t>
         </w:r>
       </w:ins>
-      <w:ins w:id="79" w:author="Cristian Sbrolli" w:date="2020-12-27T11:45:00Z">
+      <w:ins w:id="113" w:author="Cristian Sbrolli" w:date="2020-12-27T11:45:00Z">
         <w:r>
           <w:rPr>
             <w:rFonts w:ascii="Bell MT" w:hAnsi="Bell MT"/>
@@ -2507,7 +2833,7 @@
           <w:t xml:space="preserve"> timeslots are searched to see</w:t>
         </w:r>
       </w:ins>
-      <w:ins w:id="80" w:author="Cristian Sbrolli" w:date="2020-12-27T11:46:00Z">
+      <w:ins w:id="114" w:author="Cristian Sbrolli" w:date="2020-12-27T11:46:00Z">
         <w:r>
           <w:rPr>
             <w:rFonts w:ascii="Bell MT" w:hAnsi="Bell MT"/>
@@ -2518,7 +2844,7 @@
           <w:t xml:space="preserve"> or update</w:t>
         </w:r>
       </w:ins>
-      <w:ins w:id="81" w:author="Cristian Sbrolli" w:date="2020-12-27T11:45:00Z">
+      <w:ins w:id="115" w:author="Cristian Sbrolli" w:date="2020-12-27T11:45:00Z">
         <w:r>
           <w:rPr>
             <w:rFonts w:ascii="Bell MT" w:hAnsi="Bell MT"/>
@@ -2529,7 +2855,7 @@
           <w:t xml:space="preserve"> their availability </w:t>
         </w:r>
       </w:ins>
-      <w:ins w:id="82" w:author="Cristian Sbrolli" w:date="2020-12-27T11:46:00Z">
+      <w:ins w:id="116" w:author="Cristian Sbrolli" w:date="2020-12-27T11:46:00Z">
         <w:r>
           <w:rPr>
             <w:rFonts w:ascii="Bell MT" w:hAnsi="Bell MT"/>
@@ -2540,7 +2866,7 @@
           <w:t xml:space="preserve">on new tickets requests. It also </w:t>
         </w:r>
       </w:ins>
-      <w:ins w:id="83" w:author="Cristian Sbrolli" w:date="2020-12-27T11:47:00Z">
+      <w:ins w:id="117" w:author="Cristian Sbrolli" w:date="2020-12-27T11:47:00Z">
         <w:r>
           <w:rPr>
             <w:rFonts w:ascii="Bell MT" w:hAnsi="Bell MT"/>
@@ -2551,7 +2877,7 @@
           <w:t xml:space="preserve">generates </w:t>
         </w:r>
       </w:ins>
-      <w:ins w:id="84" w:author="Cristian Sbrolli" w:date="2020-12-27T11:42:00Z">
+      <w:ins w:id="118" w:author="Cristian Sbrolli" w:date="2020-12-27T11:42:00Z">
         <w:r>
           <w:rPr>
             <w:rFonts w:ascii="Bell MT" w:hAnsi="Bell MT"/>
@@ -2562,7 +2888,7 @@
           <w:t xml:space="preserve">QRCodes </w:t>
         </w:r>
       </w:ins>
-      <w:ins w:id="85" w:author="Cristian Sbrolli" w:date="2020-12-27T11:43:00Z">
+      <w:ins w:id="119" w:author="Cristian Sbrolli" w:date="2020-12-27T11:43:00Z">
         <w:r>
           <w:rPr>
             <w:rFonts w:ascii="Bell MT" w:hAnsi="Bell MT"/>
@@ -2573,7 +2899,7 @@
           <w:t>for new tickets and visits, assigning them to available timeslots</w:t>
         </w:r>
       </w:ins>
-      <w:ins w:id="86" w:author="Cristian Sbrolli" w:date="2020-12-27T11:47:00Z">
+      <w:ins w:id="120" w:author="Cristian Sbrolli" w:date="2020-12-27T11:47:00Z">
         <w:r>
           <w:rPr>
             <w:rFonts w:ascii="Bell MT" w:hAnsi="Bell MT"/>
@@ -2584,7 +2910,7 @@
           <w:t>, and checks</w:t>
         </w:r>
       </w:ins>
-      <w:ins w:id="87" w:author="Cristian Sbrolli" w:date="2020-12-27T11:44:00Z">
+      <w:ins w:id="121" w:author="Cristian Sbrolli" w:date="2020-12-27T11:44:00Z">
         <w:r>
           <w:rPr>
             <w:rFonts w:ascii="Bell MT" w:hAnsi="Bell MT"/>
@@ -2595,7 +2921,7 @@
           <w:t xml:space="preserve"> QRCodes on scan,</w:t>
         </w:r>
       </w:ins>
-      <w:ins w:id="88" w:author="Cristian Sbrolli" w:date="2020-12-27T11:42:00Z">
+      <w:ins w:id="122" w:author="Cristian Sbrolli" w:date="2020-12-27T11:42:00Z">
         <w:r>
           <w:rPr>
             <w:rFonts w:ascii="Bell MT" w:hAnsi="Bell MT"/>
@@ -2615,7 +2941,7 @@
           <w:t xml:space="preserve">so to </w:t>
         </w:r>
       </w:ins>
-      <w:ins w:id="89" w:author="Cristian Sbrolli" w:date="2020-12-27T11:47:00Z">
+      <w:ins w:id="123" w:author="Cristian Sbrolli" w:date="2020-12-27T11:47:00Z">
         <w:r>
           <w:rPr>
             <w:rFonts w:ascii="Bell MT" w:hAnsi="Bell MT"/>
@@ -2626,7 +2952,7 @@
           <w:t>correctly update</w:t>
         </w:r>
       </w:ins>
-      <w:ins w:id="90" w:author="Cristian Sbrolli" w:date="2020-12-27T11:42:00Z">
+      <w:ins w:id="124" w:author="Cristian Sbrolli" w:date="2020-12-27T11:42:00Z">
         <w:r>
           <w:rPr>
             <w:rFonts w:ascii="Bell MT" w:hAnsi="Bell MT"/>
@@ -2646,7 +2972,7 @@
           <w:t xml:space="preserve"> </w:t>
         </w:r>
       </w:ins>
-      <w:ins w:id="91" w:author="Cristian Sbrolli" w:date="2020-12-27T11:44:00Z">
+      <w:ins w:id="125" w:author="Cristian Sbrolli" w:date="2020-12-27T11:44:00Z">
         <w:r>
           <w:rPr>
             <w:rFonts w:ascii="Bell MT" w:hAnsi="Bell MT"/>
@@ -2666,7 +2992,7 @@
         </w:rPr>
         <w:br/>
       </w:r>
-      <w:del w:id="92" w:author="Cristian Sbrolli" w:date="2020-12-27T11:47:00Z">
+      <w:del w:id="126" w:author="Cristian Sbrolli" w:date="2020-12-27T11:47:00Z">
         <w:r>
           <w:rPr>
             <w:rFonts w:ascii="Bell MT" w:hAnsi="Bell MT"/>
@@ -2677,7 +3003,7 @@
           <w:delText>Which generates all the information regarding all booked and available tickets, such as the free time slots, the validation of tickets in entrances and exits inside stores. It also forwards this information to the database to be stored for a longer interval of time.</w:delText>
         </w:r>
       </w:del>
-      <w:ins w:id="93" w:author="Cristian Sbrolli" w:date="2020-12-27T11:47:00Z">
+      <w:ins w:id="127" w:author="Cristian Sbrolli" w:date="2020-12-27T11:47:00Z">
         <w:r>
           <w:rPr>
             <w:rFonts w:ascii="Bell MT" w:hAnsi="Bell MT"/>
@@ -2688,7 +3014,7 @@
           <w:t xml:space="preserve">The other components is a timeslot optimizer, that </w:t>
         </w:r>
       </w:ins>
-      <w:ins w:id="94" w:author="Cristian Sbrolli" w:date="2020-12-27T11:48:00Z">
+      <w:ins w:id="128" w:author="Cristian Sbrolli" w:date="2020-12-27T11:48:00Z">
         <w:r>
           <w:rPr>
             <w:rFonts w:ascii="Bell MT" w:hAnsi="Bell MT"/>
@@ -2699,7 +3025,7 @@
           <w:t>is a periodic activated component, which handles aspects of the optimization of timeslots, as the maximum number of people that can enter</w:t>
         </w:r>
       </w:ins>
-      <w:ins w:id="95" w:author="Cristian Sbrolli" w:date="2020-12-27T11:49:00Z">
+      <w:ins w:id="129" w:author="Cristian Sbrolli" w:date="2020-12-27T11:49:00Z">
         <w:r>
           <w:rPr>
             <w:rFonts w:ascii="Bell MT" w:hAnsi="Bell MT"/>
@@ -2710,7 +3036,7 @@
           <w:t xml:space="preserve"> considering info about user visits that declared their shopping list or departments they will visit</w:t>
         </w:r>
       </w:ins>
-      <w:ins w:id="96" w:author="Cristian Sbrolli" w:date="2020-12-27T11:50:00Z">
+      <w:ins w:id="130" w:author="Cristian Sbrolli" w:date="2020-12-27T11:50:00Z">
         <w:r>
           <w:rPr>
             <w:rFonts w:ascii="Bell MT" w:hAnsi="Bell MT"/>
@@ -2721,7 +3047,7 @@
           <w:t>; another possible optimization is the duration of timeslots, performed once</w:t>
         </w:r>
       </w:ins>
-      <w:ins w:id="97" w:author="Cristian Sbrolli" w:date="2020-12-27T11:51:00Z">
+      <w:ins w:id="131" w:author="Cristian Sbrolli" w:date="2020-12-27T11:51:00Z">
         <w:r>
           <w:rPr>
             <w:rFonts w:ascii="Bell MT" w:hAnsi="Bell MT"/>
@@ -2732,7 +3058,7 @@
           <w:t xml:space="preserve"> </w:t>
         </w:r>
       </w:ins>
-      <w:ins w:id="98" w:author="Cristian Sbrolli" w:date="2020-12-27T11:50:00Z">
+      <w:ins w:id="132" w:author="Cristian Sbrolli" w:date="2020-12-27T11:50:00Z">
         <w:r>
           <w:rPr>
             <w:rFonts w:ascii="Bell MT" w:hAnsi="Bell MT"/>
@@ -2743,7 +3069,7 @@
           <w:t>in a greater period of time</w:t>
         </w:r>
       </w:ins>
-      <w:ins w:id="99" w:author="Cristian Sbrolli" w:date="2020-12-27T11:51:00Z">
+      <w:ins w:id="133" w:author="Cristian Sbrolli" w:date="2020-12-27T11:51:00Z">
         <w:r>
           <w:rPr>
             <w:rFonts w:ascii="Bell MT" w:hAnsi="Bell MT"/>
@@ -2754,7 +3080,7 @@
           <w:t xml:space="preserve"> w.r.t. to the previous one</w:t>
         </w:r>
       </w:ins>
-      <w:ins w:id="100" w:author="Cristian Sbrolli" w:date="2020-12-27T11:50:00Z">
+      <w:ins w:id="134" w:author="Cristian Sbrolli" w:date="2020-12-27T11:50:00Z">
         <w:r>
           <w:rPr>
             <w:rFonts w:ascii="Bell MT" w:hAnsi="Bell MT"/>
@@ -2765,7 +3091,7 @@
           <w:t>,</w:t>
         </w:r>
       </w:ins>
-      <w:ins w:id="101" w:author="Cristian Sbrolli" w:date="2020-12-27T11:51:00Z">
+      <w:ins w:id="135" w:author="Cristian Sbrolli" w:date="2020-12-27T11:51:00Z">
         <w:r>
           <w:rPr>
             <w:rFonts w:ascii="Bell MT" w:hAnsi="Bell MT"/>
@@ -2779,7 +3105,7 @@
     </w:p>
     <w:p>
       <w:pPr>
-        <w:pStyle w:val="ListParagraph"/>
+        <w:pStyle w:val="Paragrafoelenco"/>
         <w:numPr>
           <w:ilvl w:val="0"/>
           <w:numId w:val="4"/>
@@ -2814,7 +3140,7 @@
         <w:br/>
         <w:t xml:space="preserve">It provides </w:t>
       </w:r>
-      <w:del w:id="102" w:author="Cristian Sbrolli" w:date="2020-12-27T12:08:00Z">
+      <w:del w:id="136" w:author="Cristian Sbrolli" w:date="2020-12-27T12:08:00Z">
         <w:r>
           <w:rPr>
             <w:rFonts w:ascii="Bell MT" w:hAnsi="Bell MT"/>
@@ -2834,7 +3160,7 @@
         </w:rPr>
         <w:t xml:space="preserve">interfaces that allow the search of the closest stores </w:t>
       </w:r>
-      <w:ins w:id="103" w:author="Cristian Sbrolli" w:date="2020-12-27T12:07:00Z">
+      <w:ins w:id="137" w:author="Cristian Sbrolli" w:date="2020-12-27T12:07:00Z">
         <w:r>
           <w:rPr>
             <w:rFonts w:ascii="Bell MT" w:hAnsi="Bell MT"/>
@@ -2854,7 +3180,7 @@
         </w:rPr>
         <w:t xml:space="preserve">around a </w:t>
       </w:r>
-      <w:ins w:id="104" w:author="Cristian Sbrolli" w:date="2020-12-27T12:07:00Z">
+      <w:ins w:id="138" w:author="Cristian Sbrolli" w:date="2020-12-27T12:07:00Z">
         <w:r>
           <w:rPr>
             <w:rFonts w:ascii="Bell MT" w:hAnsi="Bell MT"/>
@@ -2874,7 +3200,7 @@
         </w:rPr>
         <w:t>location</w:t>
       </w:r>
-      <w:ins w:id="105" w:author="Cristian Sbrolli" w:date="2020-12-27T12:08:00Z">
+      <w:ins w:id="139" w:author="Cristian Sbrolli" w:date="2020-12-27T12:08:00Z">
         <w:r>
           <w:rPr>
             <w:rFonts w:ascii="Bell MT" w:hAnsi="Bell MT"/>
@@ -2885,7 +3211,7 @@
           <w:t>,</w:t>
         </w:r>
       </w:ins>
-      <w:ins w:id="106" w:author="Cristian Sbrolli" w:date="2020-12-27T12:09:00Z">
+      <w:ins w:id="140" w:author="Cristian Sbrolli" w:date="2020-12-27T12:09:00Z">
         <w:r>
           <w:rPr>
             <w:rFonts w:ascii="Bell MT" w:hAnsi="Bell MT"/>
@@ -2896,7 +3222,7 @@
           <w:t xml:space="preserve"> filtering on the stores that are registered and use CLup; it also </w:t>
         </w:r>
       </w:ins>
-      <w:ins w:id="107" w:author="Cristian Sbrolli" w:date="2020-12-27T12:10:00Z">
+      <w:ins w:id="141" w:author="Cristian Sbrolli" w:date="2020-12-27T12:10:00Z">
         <w:r>
           <w:rPr>
             <w:rFonts w:ascii="Bell MT" w:hAnsi="Bell MT"/>
@@ -2907,7 +3233,7 @@
           <w:t>provides the ETA services, needed by other components to have an estimation of the user distance (quantified in time) from the given location. To provide</w:t>
         </w:r>
       </w:ins>
-      <w:ins w:id="108" w:author="Cristian Sbrolli" w:date="2020-12-27T12:11:00Z">
+      <w:ins w:id="142" w:author="Cristian Sbrolli" w:date="2020-12-27T12:11:00Z">
         <w:r>
           <w:rPr>
             <w:rFonts w:ascii="Bell MT" w:hAnsi="Bell MT"/>
@@ -2918,7 +3244,7 @@
           <w:t xml:space="preserve"> these services, it interfaces with the Mediator, that will then process and forward requests to the external API.</w:t>
         </w:r>
       </w:ins>
-      <w:del w:id="109" w:author="Cristian Sbrolli" w:date="2020-12-27T12:07:00Z">
+      <w:del w:id="143" w:author="Cristian Sbrolli" w:date="2020-12-27T12:07:00Z">
         <w:r>
           <w:rPr>
             <w:rFonts w:ascii="Bell MT" w:hAnsi="Bell MT"/>
@@ -2932,7 +3258,7 @@
     </w:p>
     <w:p>
       <w:pPr>
-        <w:pStyle w:val="ListParagraph"/>
+        <w:pStyle w:val="Paragrafoelenco"/>
         <w:rPr>
           <w:rFonts w:ascii="Bell MT" w:hAnsi="Bell MT"/>
           <w:u w:val="single"/>
@@ -2942,7 +3268,7 @@
     </w:p>
     <w:p>
       <w:pPr>
-        <w:pStyle w:val="ListParagraph"/>
+        <w:pStyle w:val="Paragrafoelenco"/>
         <w:rPr>
           <w:rFonts w:ascii="Bell MT" w:hAnsi="Bell MT"/>
           <w:u w:val="single"/>
@@ -2952,7 +3278,7 @@
     </w:p>
     <w:p>
       <w:pPr>
-        <w:pStyle w:val="ListParagraph"/>
+        <w:pStyle w:val="Paragrafoelenco"/>
         <w:rPr>
           <w:rFonts w:ascii="Bell MT" w:hAnsi="Bell MT"/>
           <w:u w:val="single"/>
@@ -2962,7 +3288,7 @@
     </w:p>
     <w:p>
       <w:pPr>
-        <w:pStyle w:val="ListParagraph"/>
+        <w:pStyle w:val="Paragrafoelenco"/>
         <w:rPr>
           <w:rFonts w:ascii="Bell MT" w:hAnsi="Bell MT"/>
           <w:u w:val="single"/>
@@ -2972,7 +3298,7 @@
     </w:p>
     <w:p>
       <w:pPr>
-        <w:pStyle w:val="ListParagraph"/>
+        <w:pStyle w:val="Paragrafoelenco"/>
         <w:rPr>
           <w:rFonts w:ascii="Bell MT" w:hAnsi="Bell MT"/>
           <w:u w:val="single"/>
@@ -2982,7 +3308,7 @@
     </w:p>
     <w:p>
       <w:pPr>
-        <w:pStyle w:val="ListParagraph"/>
+        <w:pStyle w:val="Paragrafoelenco"/>
         <w:rPr>
           <w:rFonts w:ascii="Bell MT" w:hAnsi="Bell MT"/>
           <w:u w:val="single"/>
@@ -2992,7 +3318,7 @@
     </w:p>
     <w:p>
       <w:pPr>
-        <w:pStyle w:val="ListParagraph"/>
+        <w:pStyle w:val="Paragrafoelenco"/>
         <w:rPr>
           <w:rFonts w:ascii="Bell MT" w:hAnsi="Bell MT"/>
           <w:u w:val="single"/>
@@ -3002,7 +3328,7 @@
     </w:p>
     <w:p>
       <w:pPr>
-        <w:pStyle w:val="ListParagraph"/>
+        <w:pStyle w:val="Paragrafoelenco"/>
         <w:rPr>
           <w:rFonts w:ascii="Bell MT" w:hAnsi="Bell MT"/>
           <w:u w:val="single"/>
@@ -3012,7 +3338,7 @@
     </w:p>
     <w:p>
       <w:pPr>
-        <w:pStyle w:val="ListParagraph"/>
+        <w:pStyle w:val="Paragrafoelenco"/>
         <w:rPr>
           <w:rFonts w:ascii="Bell MT" w:hAnsi="Bell MT"/>
           <w:u w:val="single"/>
@@ -3022,7 +3348,7 @@
     </w:p>
     <w:p>
       <w:pPr>
-        <w:pStyle w:val="ListParagraph"/>
+        <w:pStyle w:val="Paragrafoelenco"/>
         <w:rPr>
           <w:rFonts w:ascii="Bell MT" w:hAnsi="Bell MT"/>
           <w:u w:val="single"/>
@@ -3032,7 +3358,7 @@
     </w:p>
     <w:p>
       <w:pPr>
-        <w:pStyle w:val="ListParagraph"/>
+        <w:pStyle w:val="Paragrafoelenco"/>
         <w:rPr>
           <w:rFonts w:ascii="Bell MT" w:hAnsi="Bell MT"/>
           <w:u w:val="single"/>
@@ -3042,7 +3368,7 @@
     </w:p>
     <w:p>
       <w:pPr>
-        <w:pStyle w:val="ListParagraph"/>
+        <w:pStyle w:val="Paragrafoelenco"/>
         <w:rPr>
           <w:rFonts w:ascii="Bell MT" w:hAnsi="Bell MT"/>
           <w:u w:val="single"/>
@@ -3052,7 +3378,7 @@
     </w:p>
     <w:p>
       <w:pPr>
-        <w:pStyle w:val="ListParagraph"/>
+        <w:pStyle w:val="Paragrafoelenco"/>
         <w:rPr>
           <w:rFonts w:ascii="Bell MT" w:hAnsi="Bell MT"/>
           <w:u w:val="single"/>
@@ -3062,7 +3388,7 @@
     </w:p>
     <w:p>
       <w:pPr>
-        <w:pStyle w:val="ListParagraph"/>
+        <w:pStyle w:val="Paragrafoelenco"/>
         <w:rPr>
           <w:rFonts w:ascii="Bell MT" w:hAnsi="Bell MT"/>
           <w:u w:val="single"/>
@@ -3072,7 +3398,7 @@
     </w:p>
     <w:p>
       <w:pPr>
-        <w:pStyle w:val="ListParagraph"/>
+        <w:pStyle w:val="Paragrafoelenco"/>
         <w:rPr>
           <w:rFonts w:ascii="Bell MT" w:hAnsi="Bell MT"/>
           <w:u w:val="single"/>
@@ -3082,7 +3408,7 @@
     </w:p>
     <w:p>
       <w:pPr>
-        <w:pStyle w:val="ListParagraph"/>
+        <w:pStyle w:val="Paragrafoelenco"/>
         <w:rPr>
           <w:rFonts w:ascii="Bell MT" w:hAnsi="Bell MT"/>
           <w:u w:val="single"/>
@@ -3092,7 +3418,7 @@
     </w:p>
     <w:p>
       <w:pPr>
-        <w:pStyle w:val="ListParagraph"/>
+        <w:pStyle w:val="Paragrafoelenco"/>
         <w:rPr>
           <w:rFonts w:ascii="Bell MT" w:hAnsi="Bell MT"/>
           <w:u w:val="single"/>
@@ -3102,7 +3428,7 @@
     </w:p>
     <w:p>
       <w:pPr>
-        <w:pStyle w:val="ListParagraph"/>
+        <w:pStyle w:val="Paragrafoelenco"/>
         <w:rPr>
           <w:rFonts w:ascii="Bell MT" w:hAnsi="Bell MT"/>
           <w:u w:val="single"/>
@@ -3112,7 +3438,7 @@
     </w:p>
     <w:p>
       <w:pPr>
-        <w:pStyle w:val="ListParagraph"/>
+        <w:pStyle w:val="Paragrafoelenco"/>
         <w:rPr>
           <w:rFonts w:ascii="Bell MT" w:hAnsi="Bell MT"/>
           <w:u w:val="single"/>
@@ -3122,7 +3448,7 @@
     </w:p>
     <w:p>
       <w:pPr>
-        <w:pStyle w:val="ListParagraph"/>
+        <w:pStyle w:val="Paragrafoelenco"/>
         <w:rPr>
           <w:rFonts w:ascii="Bell MT" w:hAnsi="Bell MT"/>
           <w:u w:val="single"/>
@@ -3132,7 +3458,7 @@
     </w:p>
     <w:p>
       <w:pPr>
-        <w:pStyle w:val="ListParagraph"/>
+        <w:pStyle w:val="Paragrafoelenco"/>
         <w:numPr>
           <w:ilvl w:val="1"/>
           <w:numId w:val="1"/>
@@ -3142,7 +3468,7 @@
           <w:sz w:val="32"/>
           <w:szCs w:val="32"/>
           <w:lang w:val="en-GB"/>
-          <w:rPrChange w:id="110" w:author="Giorgio Romeo" w:date="2020-12-25T20:30:00Z">
+          <w:rPrChange w:id="144" w:author="Giorgio Romeo" w:date="2020-12-25T20:30:00Z">
             <w:rPr>
               <w:rFonts w:ascii="Bell MT" w:hAnsi="Bell MT"/>
               <w:lang w:val="en-GB"/>
@@ -3158,7 +3484,7 @@
           <w:sz w:val="32"/>
           <w:szCs w:val="32"/>
           <w:lang w:val="en-GB"/>
-          <w:rPrChange w:id="111" w:author="Giorgio Romeo" w:date="2020-12-25T20:30:00Z">
+          <w:rPrChange w:id="145" w:author="Giorgio Romeo" w:date="2020-12-25T20:30:00Z">
             <w:rPr>
               <w:rFonts w:ascii="Bell MT" w:hAnsi="Bell MT"/>
               <w:lang w:val="en-GB"/>
@@ -3167,7 +3493,7 @@
         </w:rPr>
         <w:t xml:space="preserve">Deployment </w:t>
       </w:r>
-      <w:ins w:id="112" w:author="Giorgio Romeo" w:date="2020-12-25T20:29:00Z">
+      <w:ins w:id="146" w:author="Giorgio Romeo" w:date="2020-12-25T20:29:00Z">
         <w:r>
           <w:rPr>
             <w:rFonts w:ascii="Bell MT" w:hAnsi="Bell MT"/>
@@ -3176,7 +3502,7 @@
             <w:sz w:val="32"/>
             <w:szCs w:val="32"/>
             <w:lang w:val="en-GB"/>
-            <w:rPrChange w:id="113" w:author="Giorgio Romeo" w:date="2020-12-25T20:30:00Z">
+            <w:rPrChange w:id="147" w:author="Giorgio Romeo" w:date="2020-12-25T20:30:00Z">
               <w:rPr>
                 <w:rFonts w:ascii="Bell MT" w:hAnsi="Bell MT"/>
                 <w:lang w:val="en-GB"/>
@@ -3186,7 +3512,7 @@
           <w:t>v</w:t>
         </w:r>
       </w:ins>
-      <w:del w:id="114" w:author="Giorgio Romeo" w:date="2020-12-25T20:29:00Z">
+      <w:del w:id="148" w:author="Giorgio Romeo" w:date="2020-12-25T20:29:00Z">
         <w:r>
           <w:rPr>
             <w:rFonts w:ascii="Bell MT" w:hAnsi="Bell MT"/>
@@ -3195,7 +3521,7 @@
             <w:sz w:val="32"/>
             <w:szCs w:val="32"/>
             <w:lang w:val="en-GB"/>
-            <w:rPrChange w:id="115" w:author="Giorgio Romeo" w:date="2020-12-25T20:30:00Z">
+            <w:rPrChange w:id="149" w:author="Giorgio Romeo" w:date="2020-12-25T20:30:00Z">
               <w:rPr>
                 <w:rFonts w:ascii="Bell MT" w:hAnsi="Bell MT"/>
                 <w:lang w:val="en-GB"/>
@@ -3213,7 +3539,7 @@
           <w:sz w:val="32"/>
           <w:szCs w:val="32"/>
           <w:lang w:val="en-GB"/>
-          <w:rPrChange w:id="116" w:author="Giorgio Romeo" w:date="2020-12-25T20:30:00Z">
+          <w:rPrChange w:id="150" w:author="Giorgio Romeo" w:date="2020-12-25T20:30:00Z">
             <w:rPr>
               <w:rFonts w:ascii="Bell MT" w:hAnsi="Bell MT"/>
               <w:lang w:val="en-GB"/>
@@ -3228,7 +3554,7 @@
           <w:sz w:val="32"/>
           <w:szCs w:val="32"/>
           <w:lang w:val="en-GB"/>
-          <w:rPrChange w:id="117" w:author="Giorgio Romeo" w:date="2020-12-25T20:30:00Z">
+          <w:rPrChange w:id="151" w:author="Giorgio Romeo" w:date="2020-12-25T20:30:00Z">
             <w:rPr>
               <w:rFonts w:ascii="Bell MT" w:hAnsi="Bell MT"/>
               <w:lang w:val="en-GB"/>
@@ -3240,7 +3566,7 @@
     </w:p>
     <w:p>
       <w:pPr>
-        <w:pStyle w:val="ListParagraph"/>
+        <w:pStyle w:val="Paragrafoelenco"/>
         <w:numPr>
           <w:ilvl w:val="1"/>
           <w:numId w:val="1"/>
@@ -3250,7 +3576,7 @@
           <w:sz w:val="32"/>
           <w:szCs w:val="32"/>
           <w:lang w:val="en-GB"/>
-          <w:rPrChange w:id="118" w:author="Giorgio Romeo" w:date="2020-12-25T20:30:00Z">
+          <w:rPrChange w:id="152" w:author="Giorgio Romeo" w:date="2020-12-25T20:30:00Z">
             <w:rPr>
               <w:rFonts w:ascii="Bell MT" w:hAnsi="Bell MT"/>
               <w:lang w:val="en-GB"/>
@@ -3266,7 +3592,7 @@
           <w:sz w:val="32"/>
           <w:szCs w:val="32"/>
           <w:lang w:val="en-GB"/>
-          <w:rPrChange w:id="119" w:author="Giorgio Romeo" w:date="2020-12-25T20:30:00Z">
+          <w:rPrChange w:id="153" w:author="Giorgio Romeo" w:date="2020-12-25T20:30:00Z">
             <w:rPr>
               <w:rFonts w:ascii="Bell MT" w:hAnsi="Bell MT"/>
               <w:lang w:val="en-GB"/>
@@ -3281,7 +3607,7 @@
           <w:sz w:val="32"/>
           <w:szCs w:val="32"/>
           <w:lang w:val="en-GB"/>
-          <w:rPrChange w:id="120" w:author="Giorgio Romeo" w:date="2020-12-25T20:30:00Z">
+          <w:rPrChange w:id="154" w:author="Giorgio Romeo" w:date="2020-12-25T20:30:00Z">
             <w:rPr>
               <w:rFonts w:ascii="Bell MT" w:hAnsi="Bell MT"/>
               <w:lang w:val="en-GB"/>
@@ -3300,7 +3626,7 @@
     </w:p>
     <w:p>
       <w:pPr>
-        <w:pStyle w:val="ListParagraph"/>
+        <w:pStyle w:val="Paragrafoelenco"/>
         <w:numPr>
           <w:ilvl w:val="1"/>
           <w:numId w:val="1"/>
@@ -3312,7 +3638,7 @@
           <w:sz w:val="32"/>
           <w:szCs w:val="32"/>
           <w:lang w:val="en-GB"/>
-          <w:rPrChange w:id="121" w:author="Giorgio Romeo" w:date="2020-12-25T20:30:00Z">
+          <w:rPrChange w:id="155" w:author="Giorgio Romeo" w:date="2020-12-25T20:30:00Z">
             <w:rPr>
               <w:rFonts w:ascii="Bell MT" w:hAnsi="Bell MT"/>
               <w:lang w:val="en-GB"/>
@@ -3328,7 +3654,7 @@
           <w:sz w:val="32"/>
           <w:szCs w:val="32"/>
           <w:lang w:val="en-GB"/>
-          <w:rPrChange w:id="122" w:author="Giorgio Romeo" w:date="2020-12-25T20:30:00Z">
+          <w:rPrChange w:id="156" w:author="Giorgio Romeo" w:date="2020-12-25T20:30:00Z">
             <w:rPr>
               <w:rFonts w:ascii="Bell MT" w:hAnsi="Bell MT"/>
               <w:lang w:val="en-GB"/>
@@ -3340,7 +3666,7 @@
     </w:p>
     <w:p>
       <w:pPr>
-        <w:pStyle w:val="ListParagraph"/>
+        <w:pStyle w:val="Paragrafoelenco"/>
         <w:numPr>
           <w:ilvl w:val="1"/>
           <w:numId w:val="1"/>
@@ -3358,7 +3684,7 @@
           <w:sz w:val="32"/>
           <w:szCs w:val="32"/>
           <w:lang w:val="en-GB"/>
-          <w:rPrChange w:id="123" w:author="Giorgio Romeo" w:date="2020-12-25T20:30:00Z">
+          <w:rPrChange w:id="157" w:author="Giorgio Romeo" w:date="2020-12-25T20:30:00Z">
             <w:rPr>
               <w:rFonts w:ascii="Bell MT" w:hAnsi="Bell MT"/>
               <w:lang w:val="en-GB"/>
@@ -3377,7 +3703,7 @@
     </w:p>
     <w:p>
       <w:pPr>
-        <w:pStyle w:val="ListParagraph"/>
+        <w:pStyle w:val="Paragrafoelenco"/>
         <w:numPr>
           <w:ilvl w:val="1"/>
           <w:numId w:val="1"/>
@@ -3387,7 +3713,7 @@
           <w:sz w:val="32"/>
           <w:szCs w:val="32"/>
           <w:lang w:val="en-GB"/>
-          <w:rPrChange w:id="124" w:author="Giorgio Romeo" w:date="2020-12-25T20:30:00Z">
+          <w:rPrChange w:id="158" w:author="Giorgio Romeo" w:date="2020-12-25T20:30:00Z">
             <w:rPr>
               <w:rFonts w:ascii="Bell MT" w:hAnsi="Bell MT"/>
               <w:lang w:val="en-GB"/>
@@ -3403,7 +3729,7 @@
           <w:sz w:val="32"/>
           <w:szCs w:val="32"/>
           <w:lang w:val="en-GB"/>
-          <w:rPrChange w:id="125" w:author="Giorgio Romeo" w:date="2020-12-25T20:31:00Z">
+          <w:rPrChange w:id="159" w:author="Giorgio Romeo" w:date="2020-12-25T20:31:00Z">
             <w:rPr>
               <w:rFonts w:ascii="Bell MT" w:hAnsi="Bell MT"/>
               <w:lang w:val="en-GB"/>
@@ -3430,13 +3756,13 @@
     </w:p>
     <w:p>
       <w:pPr>
-        <w:pStyle w:val="ListParagraph"/>
+        <w:pStyle w:val="Paragrafoelenco"/>
         <w:numPr>
           <w:ilvl w:val="0"/>
           <w:numId w:val="1"/>
         </w:numPr>
         <w:rPr>
-          <w:ins w:id="126" w:author="Cristian Sbrolli" w:date="2020-12-27T12:15:00Z"/>
+          <w:ins w:id="160" w:author="Cristian Sbrolli" w:date="2020-12-27T12:15:00Z"/>
           <w:rFonts w:ascii="Bell MT" w:hAnsi="Bell MT"/>
           <w:lang w:val="en-GB"/>
         </w:rPr>
@@ -3458,7 +3784,7 @@
         </w:rPr>
         <w:t xml:space="preserve">: </w:t>
       </w:r>
-      <w:del w:id="127" w:author="Cristian Sbrolli" w:date="2020-12-27T12:15:00Z">
+      <w:del w:id="161" w:author="Cristian Sbrolli" w:date="2020-12-27T12:15:00Z">
         <w:r>
           <w:rPr>
             <w:rFonts w:ascii="Bell MT" w:hAnsi="Bell MT"/>
@@ -3472,12 +3798,12 @@
       <w:pPr>
         <w:ind w:left="360"/>
         <w:rPr>
-          <w:ins w:id="128" w:author="Cristian Sbrolli" w:date="2020-12-27T12:21:00Z"/>
-          <w:rFonts w:ascii="Bell MT" w:hAnsi="Bell MT"/>
-          <w:lang w:val="en-GB"/>
-        </w:rPr>
-      </w:pPr>
-      <w:ins w:id="129" w:author="Cristian Sbrolli" w:date="2020-12-27T12:17:00Z">
+          <w:ins w:id="162" w:author="Cristian Sbrolli" w:date="2020-12-27T12:21:00Z"/>
+          <w:rFonts w:ascii="Bell MT" w:hAnsi="Bell MT"/>
+          <w:lang w:val="en-GB"/>
+        </w:rPr>
+      </w:pPr>
+      <w:ins w:id="163" w:author="Cristian Sbrolli" w:date="2020-12-27T12:17:00Z">
         <w:r>
           <w:rPr>
             <w:rFonts w:ascii="Bell MT" w:hAnsi="Bell MT"/>
@@ -3486,7 +3812,7 @@
           <w:t>Here we include some draft mockups about how the mobile applications and the web application should look like. As they are drafts, these are not t</w:t>
         </w:r>
       </w:ins>
-      <w:ins w:id="130" w:author="Cristian Sbrolli" w:date="2020-12-27T12:18:00Z">
+      <w:ins w:id="164" w:author="Cristian Sbrolli" w:date="2020-12-27T12:18:00Z">
         <w:r>
           <w:rPr>
             <w:rFonts w:ascii="Bell MT" w:hAnsi="Bell MT"/>
@@ -3495,7 +3821,7 @@
           <w:t xml:space="preserve">o be intended as strictly constraining designs: backgrounds, styles, </w:t>
         </w:r>
       </w:ins>
-      <w:ins w:id="131" w:author="Cristian Sbrolli" w:date="2020-12-27T12:19:00Z">
+      <w:ins w:id="165" w:author="Cristian Sbrolli" w:date="2020-12-27T12:19:00Z">
         <w:r>
           <w:rPr>
             <w:rFonts w:ascii="Bell MT" w:hAnsi="Bell MT"/>
@@ -3504,7 +3830,7 @@
           <w:t>text formatting</w:t>
         </w:r>
       </w:ins>
-      <w:ins w:id="132" w:author="Cristian Sbrolli" w:date="2020-12-27T12:20:00Z">
+      <w:ins w:id="166" w:author="Cristian Sbrolli" w:date="2020-12-27T12:20:00Z">
         <w:r>
           <w:rPr>
             <w:rFonts w:ascii="Bell MT" w:hAnsi="Bell MT"/>
@@ -3513,7 +3839,7 @@
           <w:t xml:space="preserve"> and page structure</w:t>
         </w:r>
       </w:ins>
-      <w:ins w:id="133" w:author="Cristian Sbrolli" w:date="2020-12-27T12:18:00Z">
+      <w:ins w:id="167" w:author="Cristian Sbrolli" w:date="2020-12-27T12:18:00Z">
         <w:r>
           <w:rPr>
             <w:rFonts w:ascii="Bell MT" w:hAnsi="Bell MT"/>
@@ -3522,7 +3848,7 @@
           <w:t xml:space="preserve"> </w:t>
         </w:r>
       </w:ins>
-      <w:ins w:id="134" w:author="Cristian Sbrolli" w:date="2020-12-27T12:19:00Z">
+      <w:ins w:id="168" w:author="Cristian Sbrolli" w:date="2020-12-27T12:19:00Z">
         <w:r>
           <w:rPr>
             <w:rFonts w:ascii="Bell MT" w:hAnsi="Bell MT"/>
@@ -3531,7 +3857,7 @@
           <w:t>a</w:t>
         </w:r>
       </w:ins>
-      <w:ins w:id="135" w:author="Cristian Sbrolli" w:date="2020-12-27T12:18:00Z">
+      <w:ins w:id="169" w:author="Cristian Sbrolli" w:date="2020-12-27T12:18:00Z">
         <w:r>
           <w:rPr>
             <w:rFonts w:ascii="Bell MT" w:hAnsi="Bell MT"/>
@@ -3540,7 +3866,7 @@
           <w:t xml:space="preserve">re simplified </w:t>
         </w:r>
       </w:ins>
-      <w:ins w:id="136" w:author="Cristian Sbrolli" w:date="2020-12-27T12:20:00Z">
+      <w:ins w:id="170" w:author="Cristian Sbrolli" w:date="2020-12-27T12:20:00Z">
         <w:r>
           <w:rPr>
             <w:rFonts w:ascii="Bell MT" w:hAnsi="Bell MT"/>
@@ -3549,7 +3875,7 @@
           <w:t xml:space="preserve">and rough, </w:t>
         </w:r>
       </w:ins>
-      <w:ins w:id="137" w:author="Cristian Sbrolli" w:date="2020-12-27T12:18:00Z">
+      <w:ins w:id="171" w:author="Cristian Sbrolli" w:date="2020-12-27T12:18:00Z">
         <w:r>
           <w:rPr>
             <w:rFonts w:ascii="Bell MT" w:hAnsi="Bell MT"/>
@@ -3558,7 +3884,7 @@
           <w:t xml:space="preserve">as </w:t>
         </w:r>
       </w:ins>
-      <w:ins w:id="138" w:author="Cristian Sbrolli" w:date="2020-12-27T12:19:00Z">
+      <w:ins w:id="172" w:author="Cristian Sbrolli" w:date="2020-12-27T12:19:00Z">
         <w:r>
           <w:rPr>
             <w:rFonts w:ascii="Bell MT" w:hAnsi="Bell MT"/>
@@ -3567,7 +3893,7 @@
           <w:t xml:space="preserve">we want just to give an idea of the general </w:t>
         </w:r>
       </w:ins>
-      <w:ins w:id="139" w:author="Cristian Sbrolli" w:date="2020-12-27T12:20:00Z">
+      <w:ins w:id="173" w:author="Cristian Sbrolli" w:date="2020-12-27T12:20:00Z">
         <w:r>
           <w:rPr>
             <w:rFonts w:ascii="Bell MT" w:hAnsi="Bell MT"/>
@@ -3576,7 +3902,7 @@
           <w:t>schema of the pages.</w:t>
         </w:r>
       </w:ins>
-      <w:ins w:id="140" w:author="Cristian Sbrolli" w:date="2020-12-27T13:38:00Z">
+      <w:ins w:id="174" w:author="Cristian Sbrolli" w:date="2020-12-27T13:38:00Z">
         <w:r>
           <w:rPr>
             <w:rFonts w:ascii="Bell MT" w:hAnsi="Bell MT"/>
@@ -3588,23 +3914,23 @@
     </w:p>
     <w:p>
       <w:pPr>
-        <w:pStyle w:val="ListParagraph"/>
+        <w:pStyle w:val="Paragrafoelenco"/>
         <w:numPr>
           <w:ilvl w:val="0"/>
           <w:numId w:val="8"/>
         </w:numPr>
         <w:spacing w:after="200" w:line="240" w:lineRule="auto"/>
         <w:rPr>
-          <w:ins w:id="141" w:author="Cristian Sbrolli" w:date="2020-12-27T12:23:00Z"/>
-          <w:rStyle w:val="SubtleEmphasis"/>
+          <w:ins w:id="175" w:author="Cristian Sbrolli" w:date="2020-12-27T12:23:00Z"/>
+          <w:rStyle w:val="Enfasidelicata"/>
           <w:rFonts w:ascii="Bell MT" w:hAnsi="Bell MT"/>
           <w:sz w:val="32"/>
           <w:szCs w:val="32"/>
           <w:lang w:val="en-US"/>
-          <w:rPrChange w:id="142" w:author="Cristian Sbrolli" w:date="2020-12-27T12:26:00Z">
+          <w:rPrChange w:id="176" w:author="Cristian Sbrolli" w:date="2020-12-27T12:26:00Z">
             <w:rPr>
-              <w:ins w:id="143" w:author="Cristian Sbrolli" w:date="2020-12-27T12:23:00Z"/>
-              <w:rStyle w:val="SubtleEmphasis"/>
+              <w:ins w:id="177" w:author="Cristian Sbrolli" w:date="2020-12-27T12:23:00Z"/>
+              <w:rStyle w:val="Enfasidelicata"/>
               <w:rFonts w:ascii="Bell MT" w:hAnsi="Bell MT"/>
               <w:i w:val="0"/>
               <w:iCs w:val="0"/>
@@ -3613,20 +3939,20 @@
             </w:rPr>
           </w:rPrChange>
         </w:rPr>
-        <w:pPrChange w:id="144" w:author="Cristian Sbrolli" w:date="2020-12-27T12:26:00Z">
+        <w:pPrChange w:id="178" w:author="Cristian Sbrolli" w:date="2020-12-27T12:26:00Z">
           <w:pPr>
-            <w:pStyle w:val="ListParagraph"/>
+            <w:pStyle w:val="Paragrafoelenco"/>
             <w:spacing w:line="240" w:lineRule="auto"/>
             <w:ind w:left="1505"/>
           </w:pPr>
         </w:pPrChange>
       </w:pPr>
-      <w:ins w:id="145" w:author="Cristian Sbrolli" w:date="2020-12-27T12:22:00Z">
-        <w:r>
-          <w:rPr>
-            <w:rFonts w:ascii="Bell MT" w:hAnsi="Bell MT"/>
-            <w:lang w:val="en-GB"/>
-            <w:rPrChange w:id="146" w:author="Cristian Sbrolli" w:date="2020-12-27T12:23:00Z">
+      <w:ins w:id="179" w:author="Cristian Sbrolli" w:date="2020-12-27T12:22:00Z">
+        <w:r>
+          <w:rPr>
+            <w:rFonts w:ascii="Bell MT" w:hAnsi="Bell MT"/>
+            <w:lang w:val="en-GB"/>
+            <w:rPrChange w:id="180" w:author="Cristian Sbrolli" w:date="2020-12-27T12:23:00Z">
               <w:rPr>
                 <w:i/>
                 <w:iCs/>
@@ -3640,7 +3966,7 @@
           <w:rPr>
             <w:rFonts w:ascii="Bell MT" w:hAnsi="Bell MT"/>
             <w:lang w:val="en-GB"/>
-            <w:rPrChange w:id="147" w:author="Cristian Sbrolli" w:date="2020-12-27T12:23:00Z">
+            <w:rPrChange w:id="181" w:author="Cristian Sbrolli" w:date="2020-12-27T12:23:00Z">
               <w:rPr>
                 <w:lang w:val="en-GB"/>
               </w:rPr>
@@ -3649,12 +3975,12 @@
           <w:br/>
         </w:r>
       </w:ins>
-      <w:ins w:id="148" w:author="Cristian Sbrolli" w:date="2020-12-27T12:23:00Z">
-        <w:r>
-          <w:rPr>
-            <w:rFonts w:ascii="Bell MT" w:hAnsi="Bell MT"/>
-            <w:lang w:val="en-GB"/>
-            <w:rPrChange w:id="149" w:author="Cristian Sbrolli" w:date="2020-12-27T12:23:00Z">
+      <w:ins w:id="182" w:author="Cristian Sbrolli" w:date="2020-12-27T12:23:00Z">
+        <w:r>
+          <w:rPr>
+            <w:rFonts w:ascii="Bell MT" w:hAnsi="Bell MT"/>
+            <w:lang w:val="en-GB"/>
+            <w:rPrChange w:id="183" w:author="Cristian Sbrolli" w:date="2020-12-27T12:23:00Z">
               <w:rPr>
                 <w:lang w:val="en-GB"/>
               </w:rPr>
@@ -3669,7 +3995,7 @@
           <mc:AlternateContent>
             <mc:Choice Requires="wps">
               <w:drawing>
-                <wp:anchor distT="0" distB="0" distL="114300" distR="114300" simplePos="0" relativeHeight="251665408" behindDoc="0" locked="0" layoutInCell="1" allowOverlap="1" wp14:anchorId="3A5C729C" wp14:editId="07A594A1">
+                <wp:anchor distT="0" distB="0" distL="114300" distR="114300" simplePos="0" relativeHeight="251664384" behindDoc="0" locked="0" layoutInCell="1" allowOverlap="1" wp14:anchorId="3A5C729C" wp14:editId="32423E31">
                   <wp:simplePos x="0" y="0"/>
                   <wp:positionH relativeFrom="column">
                     <wp:posOffset>3595517</wp:posOffset>
@@ -3705,7 +4031,7 @@
                           <w:txbxContent>
                             <w:p>
                               <w:pPr>
-                                <w:pStyle w:val="Caption"/>
+                                <w:pStyle w:val="Didascalia"/>
                                 <w:jc w:val="center"/>
                                 <w:rPr>
                                   <w:rFonts w:ascii="Bell MT" w:hAnsi="Bell MT"/>
@@ -3734,16 +4060,12 @@
             </mc:Choice>
             <mc:Fallback>
               <w:pict>
-                <v:shapetype w14:anchorId="3A5C729C" id="_x0000_t202" coordsize="21600,21600" o:spt="202" path="m,l,21600r21600,l21600,xe">
-                  <v:stroke joinstyle="miter"/>
-                  <v:path gradientshapeok="t" o:connecttype="rect"/>
-                </v:shapetype>
-                <v:shape id="Text Box 7" o:spid="_x0000_s1026" type="#_x0000_t202" style="position:absolute;left:0;text-align:left;margin-left:283.1pt;margin-top:427.35pt;width:198.6pt;height:.05pt;z-index:251665408;visibility:visible;mso-wrap-style:square;mso-wrap-distance-left:9pt;mso-wrap-distance-top:0;mso-wrap-distance-right:9pt;mso-wrap-distance-bottom:0;mso-position-horizontal:absolute;mso-position-horizontal-relative:text;mso-position-vertical:absolute;mso-position-vertical-relative:text;v-text-anchor:top" o:gfxdata="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" stroked="f">
+                <v:shape w14:anchorId="3A5C729C" id="Text Box 7" o:spid="_x0000_s1029" type="#_x0000_t202" style="position:absolute;left:0;text-align:left;margin-left:283.1pt;margin-top:427.35pt;width:198.6pt;height:.05pt;z-index:251664384;visibility:visible;mso-wrap-style:square;mso-wrap-distance-left:9pt;mso-wrap-distance-top:0;mso-wrap-distance-right:9pt;mso-wrap-distance-bottom:0;mso-position-horizontal:absolute;mso-position-horizontal-relative:text;mso-position-vertical:absolute;mso-position-vertical-relative:text;v-text-anchor:top" o:gfxdata="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" stroked="f">
                   <v:textbox style="mso-fit-shape-to-text:t" inset="0,0,0,0">
                     <w:txbxContent>
                       <w:p>
                         <w:pPr>
-                          <w:pStyle w:val="Caption"/>
+                          <w:pStyle w:val="Didascalia"/>
                           <w:jc w:val="center"/>
                           <w:rPr>
                             <w:rFonts w:ascii="Bell MT" w:hAnsi="Bell MT"/>
@@ -3771,7 +4093,7 @@
           <mc:AlternateContent>
             <mc:Choice Requires="wps">
               <w:drawing>
-                <wp:anchor distT="0" distB="0" distL="114300" distR="114300" simplePos="0" relativeHeight="251664384" behindDoc="0" locked="0" layoutInCell="1" allowOverlap="1" wp14:anchorId="7643A2AD" wp14:editId="1BC4BDE9">
+                <wp:anchor distT="0" distB="0" distL="114300" distR="114300" simplePos="0" relativeHeight="251663360" behindDoc="0" locked="0" layoutInCell="1" allowOverlap="1" wp14:anchorId="7643A2AD" wp14:editId="3258BA57">
                   <wp:simplePos x="0" y="0"/>
                   <wp:positionH relativeFrom="column">
                     <wp:posOffset>134913</wp:posOffset>
@@ -3807,7 +4129,7 @@
                           <w:txbxContent>
                             <w:p>
                               <w:pPr>
-                                <w:pStyle w:val="Caption"/>
+                                <w:pStyle w:val="Didascalia"/>
                                 <w:jc w:val="center"/>
                                 <w:rPr>
                                   <w:rFonts w:ascii="Bell MT" w:hAnsi="Bell MT"/>
@@ -3836,12 +4158,12 @@
             </mc:Choice>
             <mc:Fallback>
               <w:pict>
-                <v:shape w14:anchorId="7643A2AD" id="Text Box 6" o:spid="_x0000_s1027" type="#_x0000_t202" style="position:absolute;left:0;text-align:left;margin-left:10.6pt;margin-top:425.9pt;width:196.5pt;height:.05pt;z-index:251664384;visibility:visible;mso-wrap-style:square;mso-wrap-distance-left:9pt;mso-wrap-distance-top:0;mso-wrap-distance-right:9pt;mso-wrap-distance-bottom:0;mso-position-horizontal:absolute;mso-position-horizontal-relative:text;mso-position-vertical:absolute;mso-position-vertical-relative:text;v-text-anchor:top" o:gfxdata="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" stroked="f">
+                <v:shape w14:anchorId="7643A2AD" id="Text Box 6" o:spid="_x0000_s1030" type="#_x0000_t202" style="position:absolute;left:0;text-align:left;margin-left:10.6pt;margin-top:425.9pt;width:196.5pt;height:.05pt;z-index:251663360;visibility:visible;mso-wrap-style:square;mso-wrap-distance-left:9pt;mso-wrap-distance-top:0;mso-wrap-distance-right:9pt;mso-wrap-distance-bottom:0;mso-position-horizontal:absolute;mso-position-horizontal-relative:text;mso-position-vertical:absolute;mso-position-vertical-relative:text;v-text-anchor:top" o:gfxdata="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" stroked="f">
                   <v:textbox style="mso-fit-shape-to-text:t" inset="0,0,0,0">
                     <w:txbxContent>
                       <w:p>
                         <w:pPr>
-                          <w:pStyle w:val="Caption"/>
+                          <w:pStyle w:val="Didascalia"/>
                           <w:jc w:val="center"/>
                           <w:rPr>
                             <w:rFonts w:ascii="Bell MT" w:hAnsi="Bell MT"/>
@@ -3867,7 +4189,7 @@
             <w:noProof/>
           </w:rPr>
           <w:drawing>
-            <wp:anchor distT="0" distB="0" distL="114300" distR="114300" simplePos="0" relativeHeight="251662336" behindDoc="0" locked="0" layoutInCell="1" allowOverlap="1" wp14:anchorId="65B65F3F" wp14:editId="2070D84B">
+            <wp:anchor distT="0" distB="0" distL="114300" distR="114300" simplePos="0" relativeHeight="251661312" behindDoc="0" locked="0" layoutInCell="1" allowOverlap="1" wp14:anchorId="65B65F3F" wp14:editId="10F15B99">
               <wp:simplePos x="0" y="0"/>
               <wp:positionH relativeFrom="column">
                 <wp:posOffset>3588874</wp:posOffset>
@@ -3890,7 +4212,7 @@
                       <pic:cNvPicPr/>
                     </pic:nvPicPr>
                     <pic:blipFill>
-                      <a:blip r:embed="rId10">
+                      <a:blip r:embed="rId13">
                         <a:extLst>
                           <a:ext uri="{28A0092B-C50C-407E-A947-70E740481C1C}">
                             <a14:useLocalDpi xmlns:a14="http://schemas.microsoft.com/office/drawing/2010/main" val="0"/>
@@ -3927,7 +4249,7 @@
             <w:noProof/>
           </w:rPr>
           <w:drawing>
-            <wp:anchor distT="0" distB="0" distL="114300" distR="114300" simplePos="0" relativeHeight="251660288" behindDoc="1" locked="0" layoutInCell="1" allowOverlap="1" wp14:anchorId="24267802" wp14:editId="72D6B87E">
+            <wp:anchor distT="0" distB="0" distL="114300" distR="114300" simplePos="0" relativeHeight="251659264" behindDoc="1" locked="0" layoutInCell="1" allowOverlap="1" wp14:anchorId="24267802" wp14:editId="1653B4B5">
               <wp:simplePos x="0" y="0"/>
               <wp:positionH relativeFrom="column">
                 <wp:posOffset>110832</wp:posOffset>
@@ -3950,7 +4272,7 @@
                       <pic:cNvPicPr/>
                     </pic:nvPicPr>
                     <pic:blipFill>
-                      <a:blip r:embed="rId11">
+                      <a:blip r:embed="rId14">
                         <a:extLst>
                           <a:ext uri="{28A0092B-C50C-407E-A947-70E740481C1C}">
                             <a14:useLocalDpi xmlns:a14="http://schemas.microsoft.com/office/drawing/2010/main" val="0"/>
@@ -3978,7 +4300,7 @@
         </w:r>
         <w:r>
           <w:rPr>
-            <w:rStyle w:val="SubtleEmphasis"/>
+            <w:rStyle w:val="Enfasidelicata"/>
             <w:rFonts w:ascii="Bell MT" w:hAnsi="Bell MT"/>
             <w:i w:val="0"/>
             <w:iCs w:val="0"/>
@@ -3989,10 +4311,10 @@
           <w:t xml:space="preserve">As </w:t>
         </w:r>
       </w:ins>
-      <w:ins w:id="150" w:author="Cristian Sbrolli" w:date="2020-12-27T12:24:00Z">
-        <w:r>
-          <w:rPr>
-            <w:rStyle w:val="SubtleEmphasis"/>
+      <w:ins w:id="184" w:author="Cristian Sbrolli" w:date="2020-12-27T12:24:00Z">
+        <w:r>
+          <w:rPr>
+            <w:rStyle w:val="Enfasidelicata"/>
             <w:rFonts w:ascii="Bell MT" w:hAnsi="Bell MT"/>
             <w:i w:val="0"/>
             <w:iCs w:val="0"/>
@@ -4003,10 +4325,10 @@
           <w:t xml:space="preserve">already mentioned in RASD, the mobile app must have simple and intuitive interfaces, as to be easily usable by </w:t>
         </w:r>
       </w:ins>
-      <w:ins w:id="151" w:author="Cristian Sbrolli" w:date="2020-12-27T12:25:00Z">
-        <w:r>
-          <w:rPr>
-            <w:rStyle w:val="SubtleEmphasis"/>
+      <w:ins w:id="185" w:author="Cristian Sbrolli" w:date="2020-12-27T12:25:00Z">
+        <w:r>
+          <w:rPr>
+            <w:rStyle w:val="Enfasidelicata"/>
             <w:rFonts w:ascii="Bell MT" w:hAnsi="Bell MT"/>
             <w:i w:val="0"/>
             <w:iCs w:val="0"/>
@@ -4023,8 +4345,8 @@
         <w:spacing w:line="240" w:lineRule="auto"/>
         <w:ind w:left="720"/>
         <w:rPr>
-          <w:ins w:id="152" w:author="Cristian Sbrolli" w:date="2020-12-27T12:23:00Z"/>
-          <w:rStyle w:val="SubtleEmphasis"/>
+          <w:ins w:id="186" w:author="Cristian Sbrolli" w:date="2020-12-27T12:23:00Z"/>
+          <w:rStyle w:val="Enfasidelicata"/>
           <w:rFonts w:ascii="Bell MT" w:hAnsi="Bell MT"/>
           <w:sz w:val="24"/>
           <w:szCs w:val="24"/>
@@ -4037,18 +4359,18 @@
         <w:spacing w:line="240" w:lineRule="auto"/>
         <w:ind w:left="720"/>
         <w:rPr>
-          <w:ins w:id="153" w:author="Cristian Sbrolli" w:date="2020-12-27T12:23:00Z"/>
-          <w:rStyle w:val="SubtleEmphasis"/>
+          <w:ins w:id="187" w:author="Cristian Sbrolli" w:date="2020-12-27T12:23:00Z"/>
+          <w:rStyle w:val="Enfasidelicata"/>
           <w:rFonts w:ascii="Bell MT" w:hAnsi="Bell MT"/>
           <w:i w:val="0"/>
           <w:iCs w:val="0"/>
           <w:sz w:val="24"/>
           <w:szCs w:val="24"/>
           <w:lang w:val="en-US"/>
-          <w:rPrChange w:id="154" w:author="Cristian Sbrolli" w:date="2020-12-27T12:31:00Z">
+          <w:rPrChange w:id="188" w:author="Cristian Sbrolli" w:date="2020-12-27T12:31:00Z">
             <w:rPr>
-              <w:ins w:id="155" w:author="Cristian Sbrolli" w:date="2020-12-27T12:23:00Z"/>
-              <w:rStyle w:val="SubtleEmphasis"/>
+              <w:ins w:id="189" w:author="Cristian Sbrolli" w:date="2020-12-27T12:23:00Z"/>
+              <w:rStyle w:val="Enfasidelicata"/>
               <w:rFonts w:ascii="Bell MT" w:hAnsi="Bell MT"/>
               <w:i w:val="0"/>
               <w:iCs w:val="0"/>
@@ -4058,19 +4380,19 @@
           </w:rPrChange>
         </w:rPr>
       </w:pPr>
-      <w:ins w:id="156" w:author="Cristian Sbrolli" w:date="2020-12-27T12:23:00Z">
-        <w:r>
-          <w:rPr>
-            <w:rStyle w:val="SubtleEmphasis"/>
+      <w:ins w:id="190" w:author="Cristian Sbrolli" w:date="2020-12-27T12:23:00Z">
+        <w:r>
+          <w:rPr>
+            <w:rStyle w:val="Enfasidelicata"/>
             <w:rFonts w:ascii="Bell MT" w:hAnsi="Bell MT"/>
             <w:i w:val="0"/>
             <w:iCs w:val="0"/>
             <w:sz w:val="24"/>
             <w:szCs w:val="24"/>
             <w:lang w:val="en-US"/>
-            <w:rPrChange w:id="157" w:author="Cristian Sbrolli" w:date="2020-12-27T12:31:00Z">
+            <w:rPrChange w:id="191" w:author="Cristian Sbrolli" w:date="2020-12-27T12:31:00Z">
               <w:rPr>
-                <w:rStyle w:val="SubtleEmphasis"/>
+                <w:rStyle w:val="Enfasidelicata"/>
                 <w:rFonts w:ascii="Bell MT" w:hAnsi="Bell MT"/>
                 <w:sz w:val="24"/>
                 <w:szCs w:val="24"/>
@@ -4080,19 +4402,19 @@
           <w:t xml:space="preserve">The app will allow user to define first either the shop or the date and time, in the case </w:t>
         </w:r>
       </w:ins>
-      <w:ins w:id="158" w:author="Cristian Sbrolli" w:date="2020-12-27T12:26:00Z">
-        <w:r>
-          <w:rPr>
-            <w:rStyle w:val="SubtleEmphasis"/>
+      <w:ins w:id="192" w:author="Cristian Sbrolli" w:date="2020-12-27T12:26:00Z">
+        <w:r>
+          <w:rPr>
+            <w:rStyle w:val="Enfasidelicata"/>
             <w:rFonts w:ascii="Bell MT" w:hAnsi="Bell MT"/>
             <w:i w:val="0"/>
             <w:iCs w:val="0"/>
             <w:sz w:val="24"/>
             <w:szCs w:val="24"/>
             <w:lang w:val="en-US"/>
-            <w:rPrChange w:id="159" w:author="Cristian Sbrolli" w:date="2020-12-27T12:31:00Z">
+            <w:rPrChange w:id="193" w:author="Cristian Sbrolli" w:date="2020-12-27T12:31:00Z">
               <w:rPr>
-                <w:rStyle w:val="SubtleEmphasis"/>
+                <w:rStyle w:val="Enfasidelicata"/>
                 <w:rFonts w:ascii="Bell MT" w:hAnsi="Bell MT"/>
                 <w:sz w:val="24"/>
                 <w:szCs w:val="24"/>
@@ -4103,19 +4425,19 @@
           <w:t>of “</w:t>
         </w:r>
       </w:ins>
-      <w:ins w:id="160" w:author="Cristian Sbrolli" w:date="2020-12-27T12:23:00Z">
-        <w:r>
-          <w:rPr>
-            <w:rStyle w:val="SubtleEmphasis"/>
+      <w:ins w:id="194" w:author="Cristian Sbrolli" w:date="2020-12-27T12:23:00Z">
+        <w:r>
+          <w:rPr>
+            <w:rStyle w:val="Enfasidelicata"/>
             <w:rFonts w:ascii="Bell MT" w:hAnsi="Bell MT"/>
             <w:i w:val="0"/>
             <w:iCs w:val="0"/>
             <w:sz w:val="24"/>
             <w:szCs w:val="24"/>
             <w:lang w:val="en-US"/>
-            <w:rPrChange w:id="161" w:author="Cristian Sbrolli" w:date="2020-12-27T12:31:00Z">
+            <w:rPrChange w:id="195" w:author="Cristian Sbrolli" w:date="2020-12-27T12:31:00Z">
               <w:rPr>
-                <w:rStyle w:val="SubtleEmphasis"/>
+                <w:rStyle w:val="Enfasidelicata"/>
                 <w:rFonts w:ascii="Bell MT" w:hAnsi="Bell MT"/>
                 <w:sz w:val="24"/>
                 <w:szCs w:val="24"/>
@@ -4131,16 +4453,16 @@
         <w:spacing w:line="240" w:lineRule="auto"/>
         <w:ind w:left="720"/>
         <w:rPr>
-          <w:ins w:id="162" w:author="Cristian Sbrolli" w:date="2020-12-27T12:23:00Z"/>
-          <w:rStyle w:val="SubtleEmphasis"/>
+          <w:ins w:id="196" w:author="Cristian Sbrolli" w:date="2020-12-27T12:23:00Z"/>
+          <w:rStyle w:val="Enfasidelicata"/>
           <w:rFonts w:ascii="Bell MT" w:hAnsi="Bell MT"/>
           <w:sz w:val="24"/>
           <w:szCs w:val="24"/>
           <w:lang w:val="en-US"/>
-          <w:rPrChange w:id="163" w:author="Cristian Sbrolli" w:date="2020-12-27T12:23:00Z">
+          <w:rPrChange w:id="197" w:author="Cristian Sbrolli" w:date="2020-12-27T12:23:00Z">
             <w:rPr>
-              <w:ins w:id="164" w:author="Cristian Sbrolli" w:date="2020-12-27T12:23:00Z"/>
-              <w:rStyle w:val="SubtleEmphasis"/>
+              <w:ins w:id="198" w:author="Cristian Sbrolli" w:date="2020-12-27T12:23:00Z"/>
+              <w:rStyle w:val="Enfasidelicata"/>
               <w:rFonts w:ascii="Bell MT" w:hAnsi="Bell MT"/>
               <w:sz w:val="24"/>
               <w:szCs w:val="24"/>
@@ -4148,17 +4470,17 @@
           </w:rPrChange>
         </w:rPr>
       </w:pPr>
-      <w:ins w:id="165" w:author="Cristian Sbrolli" w:date="2020-12-27T12:23:00Z">
-        <w:r>
-          <w:rPr>
-            <w:rStyle w:val="SubtleEmphasis"/>
+      <w:ins w:id="199" w:author="Cristian Sbrolli" w:date="2020-12-27T12:23:00Z">
+        <w:r>
+          <w:rPr>
+            <w:rStyle w:val="Enfasidelicata"/>
             <w:rFonts w:ascii="Bell MT" w:hAnsi="Bell MT"/>
             <w:sz w:val="24"/>
             <w:szCs w:val="24"/>
             <w:lang w:val="en-US"/>
-            <w:rPrChange w:id="166" w:author="Cristian Sbrolli" w:date="2020-12-27T12:23:00Z">
+            <w:rPrChange w:id="200" w:author="Cristian Sbrolli" w:date="2020-12-27T12:23:00Z">
               <w:rPr>
-                <w:rStyle w:val="SubtleEmphasis"/>
+                <w:rStyle w:val="Enfasidelicata"/>
                 <w:rFonts w:ascii="Bell MT" w:hAnsi="Bell MT"/>
                 <w:sz w:val="24"/>
                 <w:szCs w:val="24"/>
@@ -4175,18 +4497,18 @@
         <w:ind w:left="720"/>
         <w:jc w:val="both"/>
         <w:rPr>
-          <w:ins w:id="167" w:author="Cristian Sbrolli" w:date="2020-12-27T12:23:00Z"/>
-          <w:rStyle w:val="SubtleEmphasis"/>
+          <w:ins w:id="201" w:author="Cristian Sbrolli" w:date="2020-12-27T12:23:00Z"/>
+          <w:rStyle w:val="Enfasidelicata"/>
           <w:rFonts w:ascii="Bell MT" w:hAnsi="Bell MT"/>
           <w:i w:val="0"/>
           <w:iCs w:val="0"/>
           <w:sz w:val="24"/>
           <w:szCs w:val="24"/>
           <w:lang w:val="en-US"/>
-          <w:rPrChange w:id="168" w:author="Cristian Sbrolli" w:date="2020-12-27T12:23:00Z">
+          <w:rPrChange w:id="202" w:author="Cristian Sbrolli" w:date="2020-12-27T12:23:00Z">
             <w:rPr>
-              <w:ins w:id="169" w:author="Cristian Sbrolli" w:date="2020-12-27T12:23:00Z"/>
-              <w:rStyle w:val="SubtleEmphasis"/>
+              <w:ins w:id="203" w:author="Cristian Sbrolli" w:date="2020-12-27T12:23:00Z"/>
+              <w:rStyle w:val="Enfasidelicata"/>
               <w:rFonts w:ascii="Bell MT" w:hAnsi="Bell MT"/>
               <w:i w:val="0"/>
               <w:iCs w:val="0"/>
@@ -4196,7 +4518,7 @@
           </w:rPrChange>
         </w:rPr>
       </w:pPr>
-      <w:ins w:id="170" w:author="Cristian Sbrolli" w:date="2020-12-27T12:23:00Z">
+      <w:ins w:id="204" w:author="Cristian Sbrolli" w:date="2020-12-27T12:23:00Z">
         <w:r>
           <w:rPr>
             <w:noProof/>
@@ -4205,7 +4527,7 @@
           <mc:AlternateContent>
             <mc:Choice Requires="wps">
               <w:drawing>
-                <wp:anchor distT="0" distB="0" distL="114300" distR="114300" simplePos="0" relativeHeight="251671552" behindDoc="0" locked="0" layoutInCell="1" allowOverlap="1" wp14:anchorId="3270BCD3" wp14:editId="2A08B8A8">
+                <wp:anchor distT="0" distB="0" distL="114300" distR="114300" simplePos="0" relativeHeight="251670528" behindDoc="0" locked="0" layoutInCell="1" allowOverlap="1" wp14:anchorId="3270BCD3" wp14:editId="2448391B">
                   <wp:simplePos x="0" y="0"/>
                   <wp:positionH relativeFrom="margin">
                     <wp:align>right</wp:align>
@@ -4241,7 +4563,7 @@
                           <w:txbxContent>
                             <w:p>
                               <w:pPr>
-                                <w:pStyle w:val="Caption"/>
+                                <w:pStyle w:val="Didascalia"/>
                                 <w:rPr>
                                   <w:rFonts w:ascii="Bell MT" w:hAnsi="Bell MT"/>
                                   <w:noProof/>
@@ -4269,12 +4591,12 @@
             </mc:Choice>
             <mc:Fallback>
               <w:pict>
-                <v:shape w14:anchorId="3270BCD3" id="Text Box 15" o:spid="_x0000_s1028" type="#_x0000_t202" style="position:absolute;left:0;text-align:left;margin-left:123.9pt;margin-top:663.65pt;width:175.1pt;height:.05pt;z-index:251671552;visibility:visible;mso-wrap-style:square;mso-wrap-distance-left:9pt;mso-wrap-distance-top:0;mso-wrap-distance-right:9pt;mso-wrap-distance-bottom:0;mso-position-horizontal:right;mso-position-horizontal-relative:margin;mso-position-vertical:absolute;mso-position-vertical-relative:text;v-text-anchor:top" o:gfxdata="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" stroked="f">
+                <v:shape w14:anchorId="3270BCD3" id="Text Box 15" o:spid="_x0000_s1031" type="#_x0000_t202" style="position:absolute;left:0;text-align:left;margin-left:123.9pt;margin-top:663.65pt;width:175.1pt;height:.05pt;z-index:251670528;visibility:visible;mso-wrap-style:square;mso-wrap-distance-left:9pt;mso-wrap-distance-top:0;mso-wrap-distance-right:9pt;mso-wrap-distance-bottom:0;mso-position-horizontal:right;mso-position-horizontal-relative:margin;mso-position-vertical:absolute;mso-position-vertical-relative:text;v-text-anchor:top" o:gfxdata="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" stroked="f">
                   <v:textbox style="mso-fit-shape-to-text:t" inset="0,0,0,0">
                     <w:txbxContent>
                       <w:p>
                         <w:pPr>
-                          <w:pStyle w:val="Caption"/>
+                          <w:pStyle w:val="Didascalia"/>
                           <w:rPr>
                             <w:rFonts w:ascii="Bell MT" w:hAnsi="Bell MT"/>
                             <w:noProof/>
@@ -4302,7 +4624,7 @@
             <w:szCs w:val="24"/>
           </w:rPr>
           <w:drawing>
-            <wp:anchor distT="0" distB="0" distL="114300" distR="114300" simplePos="0" relativeHeight="251670528" behindDoc="0" locked="0" layoutInCell="1" allowOverlap="1" wp14:anchorId="2BA0BBE1" wp14:editId="50547F14">
+            <wp:anchor distT="0" distB="0" distL="114300" distR="114300" simplePos="0" relativeHeight="251669504" behindDoc="0" locked="0" layoutInCell="1" allowOverlap="1" wp14:anchorId="2BA0BBE1" wp14:editId="01C380E0">
               <wp:simplePos x="0" y="0"/>
               <wp:positionH relativeFrom="column">
                 <wp:posOffset>3792008</wp:posOffset>
@@ -4325,7 +4647,7 @@
                       <pic:cNvPicPr/>
                     </pic:nvPicPr>
                     <pic:blipFill>
-                      <a:blip r:embed="rId12">
+                      <a:blip r:embed="rId15">
                         <a:extLst>
                           <a:ext uri="{28A0092B-C50C-407E-A947-70E740481C1C}">
                             <a14:useLocalDpi xmlns:a14="http://schemas.microsoft.com/office/drawing/2010/main" val="0"/>
@@ -4364,7 +4686,7 @@
           <mc:AlternateContent>
             <mc:Choice Requires="wps">
               <w:drawing>
-                <wp:anchor distT="0" distB="0" distL="114300" distR="114300" simplePos="0" relativeHeight="251669504" behindDoc="0" locked="0" layoutInCell="1" allowOverlap="1" wp14:anchorId="549C0206" wp14:editId="00067F45">
+                <wp:anchor distT="0" distB="0" distL="114300" distR="114300" simplePos="0" relativeHeight="251668480" behindDoc="0" locked="0" layoutInCell="1" allowOverlap="1" wp14:anchorId="549C0206" wp14:editId="4433D077">
                   <wp:simplePos x="0" y="0"/>
                   <wp:positionH relativeFrom="column">
                     <wp:posOffset>659977</wp:posOffset>
@@ -4400,7 +4722,7 @@
                           <w:txbxContent>
                             <w:p>
                               <w:pPr>
-                                <w:pStyle w:val="Caption"/>
+                                <w:pStyle w:val="Didascalia"/>
                                 <w:rPr>
                                   <w:rFonts w:ascii="Bell MT" w:hAnsi="Bell MT"/>
                                   <w:noProof/>
@@ -4428,12 +4750,12 @@
             </mc:Choice>
             <mc:Fallback>
               <w:pict>
-                <v:shape w14:anchorId="549C0206" id="Text Box 13" o:spid="_x0000_s1029" type="#_x0000_t202" style="position:absolute;left:0;text-align:left;margin-left:51.95pt;margin-top:665.1pt;width:174pt;height:22.8pt;z-index:251669504;visibility:visible;mso-wrap-style:square;mso-wrap-distance-left:9pt;mso-wrap-distance-top:0;mso-wrap-distance-right:9pt;mso-wrap-distance-bottom:0;mso-position-horizontal:absolute;mso-position-horizontal-relative:text;mso-position-vertical:absolute;mso-position-vertical-relative:text;v-text-anchor:top" o:gfxdata="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" stroked="f">
+                <v:shape w14:anchorId="549C0206" id="Text Box 13" o:spid="_x0000_s1032" type="#_x0000_t202" style="position:absolute;left:0;text-align:left;margin-left:51.95pt;margin-top:665.1pt;width:174pt;height:22.8pt;z-index:251668480;visibility:visible;mso-wrap-style:square;mso-wrap-distance-left:9pt;mso-wrap-distance-top:0;mso-wrap-distance-right:9pt;mso-wrap-distance-bottom:0;mso-position-horizontal:absolute;mso-position-horizontal-relative:text;mso-position-vertical:absolute;mso-position-vertical-relative:text;v-text-anchor:top" o:gfxdata="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" stroked="f">
                   <v:textbox style="mso-fit-shape-to-text:t" inset="0,0,0,0">
                     <w:txbxContent>
                       <w:p>
                         <w:pPr>
-                          <w:pStyle w:val="Caption"/>
+                          <w:pStyle w:val="Didascalia"/>
                           <w:rPr>
                             <w:rFonts w:ascii="Bell MT" w:hAnsi="Bell MT"/>
                             <w:noProof/>
@@ -4460,7 +4782,7 @@
             <w:szCs w:val="24"/>
           </w:rPr>
           <w:drawing>
-            <wp:anchor distT="0" distB="0" distL="114300" distR="114300" simplePos="0" relativeHeight="251668480" behindDoc="0" locked="0" layoutInCell="1" allowOverlap="1" wp14:anchorId="144D1A70" wp14:editId="3C089419">
+            <wp:anchor distT="0" distB="0" distL="114300" distR="114300" simplePos="0" relativeHeight="251667456" behindDoc="0" locked="0" layoutInCell="1" allowOverlap="1" wp14:anchorId="144D1A70" wp14:editId="12D13CD4">
               <wp:simplePos x="0" y="0"/>
               <wp:positionH relativeFrom="margin">
                 <wp:posOffset>150495</wp:posOffset>
@@ -4483,7 +4805,7 @@
                       <pic:cNvPicPr/>
                     </pic:nvPicPr>
                     <pic:blipFill>
-                      <a:blip r:embed="rId13">
+                      <a:blip r:embed="rId16">
                         <a:extLst>
                           <a:ext uri="{28A0092B-C50C-407E-A947-70E740481C1C}">
                             <a14:useLocalDpi xmlns:a14="http://schemas.microsoft.com/office/drawing/2010/main" val="0"/>
@@ -4522,7 +4844,7 @@
           <mc:AlternateContent>
             <mc:Choice Requires="wps">
               <w:drawing>
-                <wp:anchor distT="0" distB="0" distL="114300" distR="114300" simplePos="0" relativeHeight="251667456" behindDoc="0" locked="0" layoutInCell="1" allowOverlap="1" wp14:anchorId="1A9E818D" wp14:editId="4DDCB418">
+                <wp:anchor distT="0" distB="0" distL="114300" distR="114300" simplePos="0" relativeHeight="251666432" behindDoc="0" locked="0" layoutInCell="1" allowOverlap="1" wp14:anchorId="1A9E818D" wp14:editId="00174219">
                   <wp:simplePos x="0" y="0"/>
                   <wp:positionH relativeFrom="column">
                     <wp:posOffset>3627755</wp:posOffset>
@@ -4558,7 +4880,7 @@
                           <w:txbxContent>
                             <w:p>
                               <w:pPr>
-                                <w:pStyle w:val="Caption"/>
+                                <w:pStyle w:val="Didascalia"/>
                                 <w:jc w:val="center"/>
                                 <w:rPr>
                                   <w:noProof/>
@@ -4584,12 +4906,12 @@
             </mc:Choice>
             <mc:Fallback>
               <w:pict>
-                <v:shape w14:anchorId="1A9E818D" id="Text Box 9" o:spid="_x0000_s1030" type="#_x0000_t202" style="position:absolute;left:0;text-align:left;margin-left:285.65pt;margin-top:304.5pt;width:194.65pt;height:.05pt;z-index:251667456;visibility:visible;mso-wrap-style:square;mso-wrap-distance-left:9pt;mso-wrap-distance-top:0;mso-wrap-distance-right:9pt;mso-wrap-distance-bottom:0;mso-position-horizontal:absolute;mso-position-horizontal-relative:text;mso-position-vertical:absolute;mso-position-vertical-relative:text;v-text-anchor:top" o:gfxdata="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" stroked="f">
+                <v:shape w14:anchorId="1A9E818D" id="Text Box 9" o:spid="_x0000_s1033" type="#_x0000_t202" style="position:absolute;left:0;text-align:left;margin-left:285.65pt;margin-top:304.5pt;width:194.65pt;height:.05pt;z-index:251666432;visibility:visible;mso-wrap-style:square;mso-wrap-distance-left:9pt;mso-wrap-distance-top:0;mso-wrap-distance-right:9pt;mso-wrap-distance-bottom:0;mso-position-horizontal:absolute;mso-position-horizontal-relative:text;mso-position-vertical:absolute;mso-position-vertical-relative:text;v-text-anchor:top" o:gfxdata="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" stroked="f">
                   <v:textbox style="mso-fit-shape-to-text:t" inset="0,0,0,0">
                     <w:txbxContent>
                       <w:p>
                         <w:pPr>
-                          <w:pStyle w:val="Caption"/>
+                          <w:pStyle w:val="Didascalia"/>
                           <w:jc w:val="center"/>
                           <w:rPr>
                             <w:noProof/>
@@ -4612,7 +4934,7 @@
             <w:noProof/>
           </w:rPr>
           <w:drawing>
-            <wp:anchor distT="0" distB="0" distL="114300" distR="114300" simplePos="0" relativeHeight="251661312" behindDoc="0" locked="0" layoutInCell="1" allowOverlap="1" wp14:anchorId="26F5ED90" wp14:editId="43A775EB">
+            <wp:anchor distT="0" distB="0" distL="114300" distR="114300" simplePos="0" relativeHeight="251660288" behindDoc="0" locked="0" layoutInCell="1" allowOverlap="1" wp14:anchorId="26F5ED90" wp14:editId="174F6B96">
               <wp:simplePos x="0" y="0"/>
               <wp:positionH relativeFrom="margin">
                 <wp:posOffset>3690832</wp:posOffset>
@@ -4635,7 +4957,7 @@
                       <pic:cNvPicPr/>
                     </pic:nvPicPr>
                     <pic:blipFill>
-                      <a:blip r:embed="rId14">
+                      <a:blip r:embed="rId17">
                         <a:extLst>
                           <a:ext uri="{28A0092B-C50C-407E-A947-70E740481C1C}">
                             <a14:useLocalDpi xmlns:a14="http://schemas.microsoft.com/office/drawing/2010/main" val="0"/>
@@ -4674,7 +4996,7 @@
           <mc:AlternateContent>
             <mc:Choice Requires="wps">
               <w:drawing>
-                <wp:anchor distT="0" distB="0" distL="114300" distR="114300" simplePos="0" relativeHeight="251666432" behindDoc="0" locked="0" layoutInCell="1" allowOverlap="1" wp14:anchorId="0A639297" wp14:editId="28FB52A5">
+                <wp:anchor distT="0" distB="0" distL="114300" distR="114300" simplePos="0" relativeHeight="251665408" behindDoc="0" locked="0" layoutInCell="1" allowOverlap="1" wp14:anchorId="0A639297" wp14:editId="5CDF1D4D">
                   <wp:simplePos x="0" y="0"/>
                   <wp:positionH relativeFrom="margin">
                     <wp:align>left</wp:align>
@@ -4710,7 +5032,7 @@
                           <w:txbxContent>
                             <w:p>
                               <w:pPr>
-                                <w:pStyle w:val="Caption"/>
+                                <w:pStyle w:val="Didascalia"/>
                                 <w:jc w:val="center"/>
                                 <w:rPr>
                                   <w:rFonts w:ascii="Bell MT" w:hAnsi="Bell MT"/>
@@ -4739,12 +5061,12 @@
             </mc:Choice>
             <mc:Fallback>
               <w:pict>
-                <v:shape w14:anchorId="0A639297" id="Text Box 8" o:spid="_x0000_s1031" type="#_x0000_t202" style="position:absolute;left:0;text-align:left;margin-left:0;margin-top:308.8pt;width:197.4pt;height:.05pt;z-index:251666432;visibility:visible;mso-wrap-style:square;mso-wrap-distance-left:9pt;mso-wrap-distance-top:0;mso-wrap-distance-right:9pt;mso-wrap-distance-bottom:0;mso-position-horizontal:left;mso-position-horizontal-relative:margin;mso-position-vertical:absolute;mso-position-vertical-relative:text;v-text-anchor:top" o:gfxdata="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" stroked="f">
+                <v:shape w14:anchorId="0A639297" id="Text Box 8" o:spid="_x0000_s1034" type="#_x0000_t202" style="position:absolute;left:0;text-align:left;margin-left:0;margin-top:308.8pt;width:197.4pt;height:.05pt;z-index:251665408;visibility:visible;mso-wrap-style:square;mso-wrap-distance-left:9pt;mso-wrap-distance-top:0;mso-wrap-distance-right:9pt;mso-wrap-distance-bottom:0;mso-position-horizontal:left;mso-position-horizontal-relative:margin;mso-position-vertical:absolute;mso-position-vertical-relative:text;v-text-anchor:top" o:gfxdata="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" stroked="f">
                   <v:textbox style="mso-fit-shape-to-text:t" inset="0,0,0,0">
                     <w:txbxContent>
                       <w:p>
                         <w:pPr>
-                          <w:pStyle w:val="Caption"/>
+                          <w:pStyle w:val="Didascalia"/>
                           <w:jc w:val="center"/>
                           <w:rPr>
                             <w:rFonts w:ascii="Bell MT" w:hAnsi="Bell MT"/>
@@ -4770,7 +5092,7 @@
             <w:noProof/>
           </w:rPr>
           <w:drawing>
-            <wp:anchor distT="0" distB="0" distL="114300" distR="114300" simplePos="0" relativeHeight="251663360" behindDoc="0" locked="0" layoutInCell="1" allowOverlap="1" wp14:anchorId="4C9E48BA" wp14:editId="6F58D7AB">
+            <wp:anchor distT="0" distB="0" distL="114300" distR="114300" simplePos="0" relativeHeight="251662336" behindDoc="0" locked="0" layoutInCell="1" allowOverlap="1" wp14:anchorId="4C9E48BA" wp14:editId="7674093A">
               <wp:simplePos x="0" y="0"/>
               <wp:positionH relativeFrom="column">
                 <wp:posOffset>41487</wp:posOffset>
@@ -4793,7 +5115,7 @@
                       <pic:cNvPicPr/>
                     </pic:nvPicPr>
                     <pic:blipFill>
-                      <a:blip r:embed="rId15">
+                      <a:blip r:embed="rId18">
                         <a:extLst>
                           <a:ext uri="{28A0092B-C50C-407E-A947-70E740481C1C}">
                             <a14:useLocalDpi xmlns:a14="http://schemas.microsoft.com/office/drawing/2010/main" val="0"/>
@@ -4827,14 +5149,14 @@
         </w:r>
         <w:r>
           <w:rPr>
-            <w:rStyle w:val="SubtleEmphasis"/>
+            <w:rStyle w:val="Enfasidelicata"/>
             <w:rFonts w:ascii="Bell MT" w:hAnsi="Bell MT"/>
             <w:sz w:val="24"/>
             <w:szCs w:val="24"/>
             <w:lang w:val="en-US"/>
-            <w:rPrChange w:id="171" w:author="Cristian Sbrolli" w:date="2020-12-27T12:23:00Z">
+            <w:rPrChange w:id="205" w:author="Cristian Sbrolli" w:date="2020-12-27T12:23:00Z">
               <w:rPr>
-                <w:rStyle w:val="SubtleEmphasis"/>
+                <w:rStyle w:val="Enfasidelicata"/>
                 <w:rFonts w:ascii="Bell MT" w:hAnsi="Bell MT"/>
                 <w:sz w:val="24"/>
                 <w:szCs w:val="24"/>
@@ -4851,15 +5173,15 @@
         <w:rPr>
           <w:rFonts w:ascii="Bell MT" w:hAnsi="Bell MT"/>
           <w:lang w:val="en-GB"/>
-          <w:rPrChange w:id="172" w:author="Cristian Sbrolli" w:date="2020-12-27T12:32:00Z">
+          <w:rPrChange w:id="206" w:author="Cristian Sbrolli" w:date="2020-12-27T12:32:00Z">
             <w:rPr>
               <w:lang w:val="en-GB"/>
             </w:rPr>
           </w:rPrChange>
         </w:rPr>
-        <w:pPrChange w:id="173" w:author="Cristian Sbrolli" w:date="2020-12-27T12:32:00Z">
+        <w:pPrChange w:id="207" w:author="Cristian Sbrolli" w:date="2020-12-27T12:32:00Z">
           <w:pPr>
-            <w:pStyle w:val="ListParagraph"/>
+            <w:pStyle w:val="Paragrafoelenco"/>
             <w:numPr>
               <w:numId w:val="1"/>
             </w:numPr>
@@ -4871,7 +5193,7 @@
     <w:p>
       <w:pPr>
         <w:rPr>
-          <w:ins w:id="174" w:author="Cristian Sbrolli" w:date="2020-12-27T12:33:00Z"/>
+          <w:ins w:id="208" w:author="Cristian Sbrolli" w:date="2020-12-27T12:33:00Z"/>
           <w:rFonts w:ascii="Bell MT" w:hAnsi="Bell MT"/>
           <w:lang w:val="en-GB"/>
         </w:rPr>
@@ -4886,18 +5208,18 @@
     </w:p>
     <w:p>
       <w:pPr>
-        <w:pStyle w:val="ListParagraph"/>
+        <w:pStyle w:val="Paragrafoelenco"/>
         <w:numPr>
           <w:ilvl w:val="0"/>
           <w:numId w:val="8"/>
         </w:numPr>
         <w:rPr>
-          <w:ins w:id="175" w:author="Cristian Sbrolli" w:date="2020-12-27T12:33:00Z"/>
-          <w:rFonts w:ascii="Bell MT" w:hAnsi="Bell MT"/>
-          <w:lang w:val="en-GB"/>
-        </w:rPr>
-      </w:pPr>
-      <w:ins w:id="176" w:author="Cristian Sbrolli" w:date="2020-12-27T12:33:00Z">
+          <w:ins w:id="209" w:author="Cristian Sbrolli" w:date="2020-12-27T12:33:00Z"/>
+          <w:rFonts w:ascii="Bell MT" w:hAnsi="Bell MT"/>
+          <w:lang w:val="en-GB"/>
+        </w:rPr>
+      </w:pPr>
+      <w:ins w:id="210" w:author="Cristian Sbrolli" w:date="2020-12-27T12:33:00Z">
         <w:r>
           <w:rPr>
             <w:rFonts w:ascii="Bell MT" w:hAnsi="Bell MT"/>
@@ -4917,14 +5239,14 @@
     </w:p>
     <w:p>
       <w:pPr>
-        <w:pStyle w:val="ListParagraph"/>
-        <w:rPr>
-          <w:ins w:id="177" w:author="Cristian Sbrolli" w:date="2020-12-27T12:37:00Z"/>
-          <w:rFonts w:ascii="Bell MT" w:hAnsi="Bell MT"/>
-          <w:lang w:val="en-GB"/>
-        </w:rPr>
-      </w:pPr>
-      <w:ins w:id="178" w:author="Cristian Sbrolli" w:date="2020-12-27T12:33:00Z">
+        <w:pStyle w:val="Paragrafoelenco"/>
+        <w:rPr>
+          <w:ins w:id="211" w:author="Cristian Sbrolli" w:date="2020-12-27T12:37:00Z"/>
+          <w:rFonts w:ascii="Bell MT" w:hAnsi="Bell MT"/>
+          <w:lang w:val="en-GB"/>
+        </w:rPr>
+      </w:pPr>
+      <w:ins w:id="212" w:author="Cristian Sbrolli" w:date="2020-12-27T12:33:00Z">
         <w:r>
           <w:rPr>
             <w:rFonts w:ascii="Bell MT" w:hAnsi="Bell MT"/>
@@ -4933,7 +5255,7 @@
           <w:t xml:space="preserve">The web app </w:t>
         </w:r>
       </w:ins>
-      <w:ins w:id="179" w:author="Cristian Sbrolli" w:date="2020-12-27T12:34:00Z">
+      <w:ins w:id="213" w:author="Cristian Sbrolli" w:date="2020-12-27T12:34:00Z">
         <w:r>
           <w:rPr>
             <w:rFonts w:ascii="Bell MT" w:hAnsi="Bell MT"/>
@@ -4942,32 +5264,16 @@
           <w:t>for managers will allow only to login with an authorized account. For security purposes, such account cannot be registered directly through the W</w:t>
         </w:r>
       </w:ins>
-      <w:ins w:id="180" w:author="Cristian Sbrolli" w:date="2020-12-27T12:35:00Z">
-        <w:r>
-          <w:rPr>
-            <w:rFonts w:ascii="Bell MT" w:hAnsi="Bell MT"/>
-            <w:lang w:val="en-GB"/>
-          </w:rPr>
-          <w:t xml:space="preserve">eb App, but it </w:t>
-        </w:r>
-        <w:proofErr w:type="gramStart"/>
-        <w:r>
-          <w:rPr>
-            <w:rFonts w:ascii="Bell MT" w:hAnsi="Bell MT"/>
-            <w:lang w:val="en-GB"/>
-          </w:rPr>
-          <w:t>has to</w:t>
-        </w:r>
-        <w:proofErr w:type="gramEnd"/>
-        <w:r>
-          <w:rPr>
-            <w:rFonts w:ascii="Bell MT" w:hAnsi="Bell MT"/>
-            <w:lang w:val="en-GB"/>
-          </w:rPr>
-          <w:t xml:space="preserve"> be set up by C</w:t>
-        </w:r>
-      </w:ins>
-      <w:ins w:id="181" w:author="Cristian Sbrolli" w:date="2020-12-27T13:40:00Z">
+      <w:ins w:id="214" w:author="Cristian Sbrolli" w:date="2020-12-27T12:35:00Z">
+        <w:r>
+          <w:rPr>
+            <w:rFonts w:ascii="Bell MT" w:hAnsi="Bell MT"/>
+            <w:lang w:val="en-GB"/>
+          </w:rPr>
+          <w:t>eb App, but it has to be set up by C</w:t>
+        </w:r>
+      </w:ins>
+      <w:ins w:id="215" w:author="Cristian Sbrolli" w:date="2020-12-27T13:40:00Z">
         <w:r>
           <w:rPr>
             <w:rFonts w:ascii="Bell MT" w:hAnsi="Bell MT"/>
@@ -4976,7 +5282,7 @@
           <w:t>L</w:t>
         </w:r>
       </w:ins>
-      <w:ins w:id="182" w:author="Cristian Sbrolli" w:date="2020-12-27T12:35:00Z">
+      <w:ins w:id="216" w:author="Cristian Sbrolli" w:date="2020-12-27T12:35:00Z">
         <w:r>
           <w:rPr>
             <w:rFonts w:ascii="Bell MT" w:hAnsi="Bell MT"/>
@@ -4985,7 +5291,7 @@
           <w:t xml:space="preserve">up System staff through </w:t>
         </w:r>
       </w:ins>
-      <w:ins w:id="183" w:author="Cristian Sbrolli" w:date="2020-12-27T12:36:00Z">
+      <w:ins w:id="217" w:author="Cristian Sbrolli" w:date="2020-12-27T12:36:00Z">
         <w:r>
           <w:rPr>
             <w:rFonts w:ascii="Bell MT" w:hAnsi="Bell MT"/>
@@ -5002,7 +5308,7 @@
           <w:t>The web app must allow managers to trace entrances</w:t>
         </w:r>
       </w:ins>
-      <w:ins w:id="184" w:author="Cristian Sbrolli" w:date="2020-12-27T12:37:00Z">
+      <w:ins w:id="218" w:author="Cristian Sbrolli" w:date="2020-12-27T12:37:00Z">
         <w:r>
           <w:rPr>
             <w:rFonts w:ascii="Bell MT" w:hAnsi="Bell MT"/>
@@ -5014,15 +5320,15 @@
     </w:p>
     <w:p>
       <w:pPr>
-        <w:pStyle w:val="ListParagraph"/>
+        <w:pStyle w:val="Paragrafoelenco"/>
         <w:ind w:left="708" w:firstLine="12"/>
         <w:rPr>
-          <w:ins w:id="185" w:author="Cristian Sbrolli" w:date="2020-12-27T13:21:00Z"/>
-          <w:rFonts w:ascii="Bell MT" w:hAnsi="Bell MT"/>
-          <w:lang w:val="en-GB"/>
-        </w:rPr>
-      </w:pPr>
-      <w:ins w:id="186" w:author="Cristian Sbrolli" w:date="2020-12-27T13:43:00Z">
+          <w:ins w:id="219" w:author="Cristian Sbrolli" w:date="2020-12-27T13:21:00Z"/>
+          <w:rFonts w:ascii="Bell MT" w:hAnsi="Bell MT"/>
+          <w:lang w:val="en-GB"/>
+        </w:rPr>
+      </w:pPr>
+      <w:ins w:id="220" w:author="Cristian Sbrolli" w:date="2020-12-27T13:43:00Z">
         <w:r>
           <w:rPr>
             <w:rFonts w:ascii="Bell MT" w:hAnsi="Bell MT"/>
@@ -5031,7 +5337,7 @@
           <w:t>In</w:t>
         </w:r>
       </w:ins>
-      <w:ins w:id="187" w:author="Cristian Sbrolli" w:date="2020-12-27T12:39:00Z">
+      <w:ins w:id="221" w:author="Cristian Sbrolli" w:date="2020-12-27T12:39:00Z">
         <w:r>
           <w:rPr>
             <w:rFonts w:ascii="Bell MT" w:hAnsi="Bell MT"/>
@@ -5040,7 +5346,7 @@
           <w:t xml:space="preserve"> the real app other statistics may be implemented, as the most declared shopping items or departments (given by u</w:t>
         </w:r>
       </w:ins>
-      <w:ins w:id="188" w:author="Cristian Sbrolli" w:date="2020-12-27T12:40:00Z">
+      <w:ins w:id="222" w:author="Cristian Sbrolli" w:date="2020-12-27T12:40:00Z">
         <w:r>
           <w:rPr>
             <w:rFonts w:ascii="Bell MT" w:hAnsi="Bell MT"/>
@@ -5049,48 +5355,32 @@
           <w:t>ser that specified these elements in their visits). Graphics in the real app may be interactive, allowing more inter</w:t>
         </w:r>
       </w:ins>
-      <w:ins w:id="189" w:author="Cristian Sbrolli" w:date="2020-12-27T12:41:00Z">
-        <w:r>
-          <w:rPr>
-            <w:rFonts w:ascii="Bell MT" w:hAnsi="Bell MT"/>
-            <w:lang w:val="en-GB"/>
-          </w:rPr>
-          <w:t xml:space="preserve">activity, </w:t>
-        </w:r>
-        <w:proofErr w:type="gramStart"/>
-        <w:r>
-          <w:rPr>
-            <w:rFonts w:ascii="Bell MT" w:hAnsi="Bell MT"/>
-            <w:lang w:val="en-GB"/>
-          </w:rPr>
-          <w:t>usability</w:t>
-        </w:r>
-        <w:proofErr w:type="gramEnd"/>
-        <w:r>
-          <w:rPr>
-            <w:rFonts w:ascii="Bell MT" w:hAnsi="Bell MT"/>
-            <w:lang w:val="en-GB"/>
-          </w:rPr>
-          <w:t xml:space="preserve"> and utility.</w:t>
-        </w:r>
-      </w:ins>
-    </w:p>
-    <w:p>
-      <w:pPr>
-        <w:pStyle w:val="ListParagraph"/>
+      <w:ins w:id="223" w:author="Cristian Sbrolli" w:date="2020-12-27T12:41:00Z">
+        <w:r>
+          <w:rPr>
+            <w:rFonts w:ascii="Bell MT" w:hAnsi="Bell MT"/>
+            <w:lang w:val="en-GB"/>
+          </w:rPr>
+          <w:t>activity, usability and utility.</w:t>
+        </w:r>
+      </w:ins>
+    </w:p>
+    <w:p>
+      <w:pPr>
+        <w:pStyle w:val="Paragrafoelenco"/>
         <w:keepNext/>
         <w:ind w:left="708" w:firstLine="12"/>
         <w:rPr>
-          <w:ins w:id="190" w:author="Cristian Sbrolli" w:date="2020-12-27T13:41:00Z"/>
+          <w:ins w:id="224" w:author="Cristian Sbrolli" w:date="2020-12-27T13:41:00Z"/>
           <w:lang w:val="en-US"/>
-          <w:rPrChange w:id="191" w:author="Cristian Sbrolli" w:date="2020-12-27T13:44:00Z">
+          <w:rPrChange w:id="225" w:author="Cristian Sbrolli" w:date="2020-12-27T13:44:00Z">
             <w:rPr>
-              <w:ins w:id="192" w:author="Cristian Sbrolli" w:date="2020-12-27T13:41:00Z"/>
+              <w:ins w:id="226" w:author="Cristian Sbrolli" w:date="2020-12-27T13:41:00Z"/>
             </w:rPr>
           </w:rPrChange>
         </w:rPr>
       </w:pPr>
-      <w:ins w:id="193" w:author="Cristian Sbrolli" w:date="2020-12-27T13:33:00Z">
+      <w:ins w:id="227" w:author="Cristian Sbrolli" w:date="2020-12-27T13:33:00Z">
         <w:r>
           <w:rPr>
             <w:noProof/>
@@ -5098,7 +5388,7 @@
           <mc:AlternateContent>
             <mc:Choice Requires="wps">
               <w:drawing>
-                <wp:anchor distT="0" distB="0" distL="114300" distR="114300" simplePos="0" relativeHeight="251675648" behindDoc="0" locked="0" layoutInCell="1" allowOverlap="1" wp14:anchorId="113D20C2" wp14:editId="583CE1E3">
+                <wp:anchor distT="0" distB="0" distL="114300" distR="114300" simplePos="0" relativeHeight="251674624" behindDoc="0" locked="0" layoutInCell="1" allowOverlap="1" wp14:anchorId="113D20C2" wp14:editId="5C92E02B">
                   <wp:simplePos x="0" y="0"/>
                   <wp:positionH relativeFrom="margin">
                     <wp:align>center</wp:align>
@@ -5134,21 +5424,21 @@
                           <w:txbxContent>
                             <w:p>
                               <w:pPr>
-                                <w:pStyle w:val="Caption"/>
+                                <w:pStyle w:val="Didascalia"/>
                                 <w:jc w:val="center"/>
                                 <w:rPr>
                                   <w:rFonts w:ascii="Bell MT" w:hAnsi="Bell MT"/>
                                   <w:noProof/>
                                 </w:rPr>
-                                <w:pPrChange w:id="194" w:author="Cristian Sbrolli" w:date="2020-12-27T13:35:00Z">
+                                <w:pPrChange w:id="228" w:author="Cristian Sbrolli" w:date="2020-12-27T13:35:00Z">
                                   <w:pPr>
-                                    <w:pStyle w:val="ListParagraph"/>
+                                    <w:pStyle w:val="Paragrafoelenco"/>
                                     <w:keepNext/>
                                     <w:ind w:left="708" w:firstLine="12"/>
                                   </w:pPr>
                                 </w:pPrChange>
                               </w:pPr>
-                              <w:ins w:id="195" w:author="Cristian Sbrolli" w:date="2020-12-27T13:33:00Z">
+                              <w:ins w:id="229" w:author="Cristian Sbrolli" w:date="2020-12-27T13:33:00Z">
                                 <w:r>
                                   <w:t>Web App homepage</w:t>
                                 </w:r>
@@ -5176,26 +5466,26 @@
             </mc:Choice>
             <mc:Fallback>
               <w:pict>
-                <v:shape w14:anchorId="113D20C2" id="Text Box 1" o:spid="_x0000_s1032" type="#_x0000_t202" style="position:absolute;left:0;text-align:left;margin-left:0;margin-top:258.35pt;width:95.5pt;height:12pt;z-index:251675648;visibility:visible;mso-wrap-style:square;mso-width-percent:0;mso-height-percent:0;mso-wrap-distance-left:9pt;mso-wrap-distance-top:0;mso-wrap-distance-right:9pt;mso-wrap-distance-bottom:0;mso-position-horizontal:center;mso-position-horizontal-relative:margin;mso-position-vertical:absolute;mso-position-vertical-relative:text;mso-width-percent:0;mso-height-percent:0;mso-width-relative:margin;mso-height-relative:margin;v-text-anchor:top" o:gfxdata="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" stroked="f">
+                <v:shape w14:anchorId="113D20C2" id="Text Box 1" o:spid="_x0000_s1035" type="#_x0000_t202" style="position:absolute;left:0;text-align:left;margin-left:0;margin-top:258.35pt;width:95.5pt;height:12pt;z-index:251674624;visibility:visible;mso-wrap-style:square;mso-width-percent:0;mso-height-percent:0;mso-wrap-distance-left:9pt;mso-wrap-distance-top:0;mso-wrap-distance-right:9pt;mso-wrap-distance-bottom:0;mso-position-horizontal:center;mso-position-horizontal-relative:margin;mso-position-vertical:absolute;mso-position-vertical-relative:text;mso-width-percent:0;mso-height-percent:0;mso-width-relative:margin;mso-height-relative:margin;v-text-anchor:top" o:gfxdata="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" stroked="f">
                   <v:textbox inset="0,0,0,0">
                     <w:txbxContent>
                       <w:p>
                         <w:pPr>
-                          <w:pStyle w:val="Caption"/>
+                          <w:pStyle w:val="Didascalia"/>
                           <w:jc w:val="center"/>
                           <w:rPr>
                             <w:rFonts w:ascii="Bell MT" w:hAnsi="Bell MT"/>
                             <w:noProof/>
                           </w:rPr>
-                          <w:pPrChange w:id="196" w:author="Cristian Sbrolli" w:date="2020-12-27T13:35:00Z">
+                          <w:pPrChange w:id="230" w:author="Cristian Sbrolli" w:date="2020-12-27T13:35:00Z">
                             <w:pPr>
-                              <w:pStyle w:val="ListParagraph"/>
+                              <w:pStyle w:val="Paragrafoelenco"/>
                               <w:keepNext/>
                               <w:ind w:left="708" w:firstLine="12"/>
                             </w:pPr>
                           </w:pPrChange>
                         </w:pPr>
-                        <w:ins w:id="197" w:author="Cristian Sbrolli" w:date="2020-12-27T13:33:00Z">
+                        <w:ins w:id="231" w:author="Cristian Sbrolli" w:date="2020-12-27T13:33:00Z">
                           <w:r>
                             <w:t>Web App homepage</w:t>
                           </w:r>
@@ -5210,7 +5500,7 @@
           </mc:AlternateContent>
         </w:r>
       </w:ins>
-      <w:ins w:id="198" w:author="Cristian Sbrolli" w:date="2020-12-27T13:21:00Z">
+      <w:ins w:id="232" w:author="Cristian Sbrolli" w:date="2020-12-27T13:21:00Z">
         <w:r>
           <w:rPr>
             <w:rFonts w:ascii="Bell MT" w:hAnsi="Bell MT"/>
@@ -5218,7 +5508,7 @@
             <w:lang w:val="en-GB"/>
           </w:rPr>
           <w:drawing>
-            <wp:anchor distT="0" distB="0" distL="114300" distR="114300" simplePos="0" relativeHeight="251673600" behindDoc="0" locked="0" layoutInCell="1" allowOverlap="1" wp14:anchorId="4357F578" wp14:editId="11BD15CE">
+            <wp:anchor distT="0" distB="0" distL="114300" distR="114300" simplePos="0" relativeHeight="251672576" behindDoc="0" locked="0" layoutInCell="1" allowOverlap="1" wp14:anchorId="4357F578" wp14:editId="09AEB342">
               <wp:simplePos x="0" y="0"/>
               <wp:positionH relativeFrom="margin">
                 <wp:align>center</wp:align>
@@ -5241,7 +5531,7 @@
                       <pic:cNvPicPr/>
                     </pic:nvPicPr>
                     <pic:blipFill>
-                      <a:blip r:embed="rId16" cstate="print">
+                      <a:blip r:embed="rId19" cstate="print">
                         <a:extLst>
                           <a:ext uri="{28A0092B-C50C-407E-A947-70E740481C1C}">
                             <a14:useLocalDpi xmlns:a14="http://schemas.microsoft.com/office/drawing/2010/main" val="0"/>
@@ -5279,7 +5569,7 @@
           </w:drawing>
         </w:r>
       </w:ins>
-      <w:ins w:id="199" w:author="Cristian Sbrolli" w:date="2020-12-27T13:11:00Z">
+      <w:ins w:id="233" w:author="Cristian Sbrolli" w:date="2020-12-27T13:11:00Z">
         <w:r>
           <w:rPr>
             <w:rFonts w:ascii="Bell MT" w:hAnsi="Bell MT"/>
@@ -5291,24 +5581,24 @@
     </w:p>
     <w:p>
       <w:pPr>
-        <w:pStyle w:val="ListParagraph"/>
+        <w:pStyle w:val="Paragrafoelenco"/>
         <w:keepNext/>
         <w:ind w:left="708" w:firstLine="12"/>
         <w:rPr>
-          <w:ins w:id="200" w:author="Cristian Sbrolli" w:date="2020-12-27T13:28:00Z"/>
+          <w:ins w:id="234" w:author="Cristian Sbrolli" w:date="2020-12-27T13:28:00Z"/>
           <w:lang w:val="en-US"/>
-          <w:rPrChange w:id="201" w:author="Cristian Sbrolli" w:date="2020-12-27T13:41:00Z">
+          <w:rPrChange w:id="235" w:author="Cristian Sbrolli" w:date="2020-12-27T13:41:00Z">
             <w:rPr>
-              <w:ins w:id="202" w:author="Cristian Sbrolli" w:date="2020-12-27T13:28:00Z"/>
+              <w:ins w:id="236" w:author="Cristian Sbrolli" w:date="2020-12-27T13:28:00Z"/>
             </w:rPr>
           </w:rPrChange>
         </w:rPr>
       </w:pPr>
-      <w:ins w:id="203" w:author="Cristian Sbrolli" w:date="2020-12-27T13:41:00Z">
+      <w:ins w:id="237" w:author="Cristian Sbrolli" w:date="2020-12-27T13:41:00Z">
         <w:r>
           <w:rPr>
             <w:lang w:val="en-US"/>
-            <w:rPrChange w:id="204" w:author="Cristian Sbrolli" w:date="2020-12-27T13:41:00Z">
+            <w:rPrChange w:id="238" w:author="Cristian Sbrolli" w:date="2020-12-27T13:41:00Z">
               <w:rPr/>
             </w:rPrChange>
           </w:rPr>
@@ -5321,7 +5611,7 @@
           <w:t xml:space="preserve">s not shown here, it simply allows managers to add or </w:t>
         </w:r>
       </w:ins>
-      <w:ins w:id="205" w:author="Cristian Sbrolli" w:date="2020-12-27T13:42:00Z">
+      <w:ins w:id="239" w:author="Cristian Sbrolli" w:date="2020-12-27T13:42:00Z">
         <w:r>
           <w:rPr>
             <w:lang w:val="en-US"/>
@@ -5329,7 +5619,7 @@
           <w:t>update</w:t>
         </w:r>
       </w:ins>
-      <w:ins w:id="206" w:author="Cristian Sbrolli" w:date="2020-12-27T13:41:00Z">
+      <w:ins w:id="240" w:author="Cristian Sbrolli" w:date="2020-12-27T13:41:00Z">
         <w:r>
           <w:rPr>
             <w:lang w:val="en-US"/>
@@ -5337,7 +5627,7 @@
           <w:t xml:space="preserve"> logistics info for the shop</w:t>
         </w:r>
       </w:ins>
-      <w:ins w:id="207" w:author="Cristian Sbrolli" w:date="2020-12-27T13:46:00Z">
+      <w:ins w:id="241" w:author="Cristian Sbrolli" w:date="2020-12-27T13:46:00Z">
         <w:r>
           <w:rPr>
             <w:lang w:val="en-US"/>
@@ -5345,7 +5635,7 @@
           <w:t>, as product positions or departments. It</w:t>
         </w:r>
       </w:ins>
-      <w:ins w:id="208" w:author="Cristian Sbrolli" w:date="2020-12-27T13:47:00Z">
+      <w:ins w:id="242" w:author="Cristian Sbrolli" w:date="2020-12-27T13:47:00Z">
         <w:r>
           <w:rPr>
             <w:lang w:val="en-US"/>
@@ -5353,7 +5643,7 @@
           <w:t xml:space="preserve"> </w:t>
         </w:r>
       </w:ins>
-      <w:ins w:id="209" w:author="Cristian Sbrolli" w:date="2020-12-27T13:46:00Z">
+      <w:ins w:id="243" w:author="Cristian Sbrolli" w:date="2020-12-27T13:46:00Z">
         <w:r>
           <w:rPr>
             <w:lang w:val="en-US"/>
@@ -5361,7 +5651,7 @@
           <w:t xml:space="preserve">just </w:t>
         </w:r>
       </w:ins>
-      <w:ins w:id="210" w:author="Cristian Sbrolli" w:date="2020-12-27T13:47:00Z">
+      <w:ins w:id="244" w:author="Cristian Sbrolli" w:date="2020-12-27T13:47:00Z">
         <w:r>
           <w:rPr>
             <w:lang w:val="en-US"/>
@@ -5369,7 +5659,7 @@
           <w:t>lists</w:t>
         </w:r>
       </w:ins>
-      <w:ins w:id="211" w:author="Cristian Sbrolli" w:date="2020-12-27T13:46:00Z">
+      <w:ins w:id="245" w:author="Cristian Sbrolli" w:date="2020-12-27T13:46:00Z">
         <w:r>
           <w:rPr>
             <w:lang w:val="en-US"/>
@@ -5377,7 +5667,7 @@
           <w:t xml:space="preserve"> departments</w:t>
         </w:r>
       </w:ins>
-      <w:ins w:id="212" w:author="Cristian Sbrolli" w:date="2020-12-27T13:47:00Z">
+      <w:ins w:id="246" w:author="Cristian Sbrolli" w:date="2020-12-27T13:47:00Z">
         <w:r>
           <w:rPr>
             <w:lang w:val="en-US"/>
@@ -5385,7 +5675,7 @@
           <w:t xml:space="preserve"> and</w:t>
         </w:r>
       </w:ins>
-      <w:ins w:id="213" w:author="Cristian Sbrolli" w:date="2020-12-27T13:46:00Z">
+      <w:ins w:id="247" w:author="Cristian Sbrolli" w:date="2020-12-27T13:46:00Z">
         <w:r>
           <w:rPr>
             <w:lang w:val="en-US"/>
@@ -5393,7 +5683,7 @@
           <w:t xml:space="preserve"> </w:t>
         </w:r>
       </w:ins>
-      <w:ins w:id="214" w:author="Cristian Sbrolli" w:date="2020-12-27T13:47:00Z">
+      <w:ins w:id="248" w:author="Cristian Sbrolli" w:date="2020-12-27T13:47:00Z">
         <w:r>
           <w:rPr>
             <w:lang w:val="en-US"/>
@@ -5404,12 +5694,12 @@
     </w:p>
     <w:p>
       <w:pPr>
-        <w:pStyle w:val="Caption"/>
-        <w:rPr>
-          <w:ins w:id="215" w:author="Cristian Sbrolli" w:date="2020-12-27T13:35:00Z"/>
-        </w:rPr>
-      </w:pPr>
-      <w:ins w:id="216" w:author="Cristian Sbrolli" w:date="2020-12-27T13:34:00Z">
+        <w:pStyle w:val="Didascalia"/>
+        <w:rPr>
+          <w:ins w:id="249" w:author="Cristian Sbrolli" w:date="2020-12-27T13:35:00Z"/>
+        </w:rPr>
+      </w:pPr>
+      <w:ins w:id="250" w:author="Cristian Sbrolli" w:date="2020-12-27T13:34:00Z">
         <w:r>
           <w:rPr>
             <w:noProof/>
@@ -5417,7 +5707,7 @@
           <mc:AlternateContent>
             <mc:Choice Requires="wps">
               <w:drawing>
-                <wp:anchor distT="0" distB="0" distL="114300" distR="114300" simplePos="0" relativeHeight="251677696" behindDoc="0" locked="0" layoutInCell="1" allowOverlap="1" wp14:anchorId="1EB4DD96" wp14:editId="211AB2E2">
+                <wp:anchor distT="0" distB="0" distL="114300" distR="114300" simplePos="0" relativeHeight="251676672" behindDoc="0" locked="0" layoutInCell="1" allowOverlap="1" wp14:anchorId="1EB4DD96" wp14:editId="0E1F9218">
                   <wp:simplePos x="0" y="0"/>
                   <wp:positionH relativeFrom="margin">
                     <wp:align>center</wp:align>
@@ -5453,18 +5743,18 @@
                           <w:txbxContent>
                             <w:p>
                               <w:pPr>
-                                <w:pStyle w:val="Caption"/>
+                                <w:pStyle w:val="Didascalia"/>
                                 <w:jc w:val="center"/>
                                 <w:rPr>
                                   <w:noProof/>
                                 </w:rPr>
-                                <w:pPrChange w:id="217" w:author="Cristian Sbrolli" w:date="2020-12-27T13:35:00Z">
+                                <w:pPrChange w:id="251" w:author="Cristian Sbrolli" w:date="2020-12-27T13:35:00Z">
                                   <w:pPr>
-                                    <w:pStyle w:val="Caption"/>
+                                    <w:pStyle w:val="Didascalia"/>
                                   </w:pPr>
                                 </w:pPrChange>
                               </w:pPr>
-                              <w:ins w:id="218" w:author="Cristian Sbrolli" w:date="2020-12-27T13:34:00Z">
+                              <w:ins w:id="252" w:author="Cristian Sbrolli" w:date="2020-12-27T13:34:00Z">
                                 <w:r>
                                   <w:t>Web App Statistics page</w:t>
                                 </w:r>
@@ -5492,23 +5782,23 @@
             </mc:Choice>
             <mc:Fallback>
               <w:pict>
-                <v:shape w14:anchorId="1EB4DD96" id="Text Box 17" o:spid="_x0000_s1033" type="#_x0000_t202" style="position:absolute;margin-left:0;margin-top:255.95pt;width:101.5pt;height:12.4pt;z-index:251677696;visibility:visible;mso-wrap-style:square;mso-width-percent:0;mso-height-percent:0;mso-wrap-distance-left:9pt;mso-wrap-distance-top:0;mso-wrap-distance-right:9pt;mso-wrap-distance-bottom:0;mso-position-horizontal:center;mso-position-horizontal-relative:margin;mso-position-vertical:absolute;mso-position-vertical-relative:text;mso-width-percent:0;mso-height-percent:0;mso-width-relative:margin;mso-height-relative:margin;v-text-anchor:top" o:gfxdata="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" stroked="f">
+                <v:shape w14:anchorId="1EB4DD96" id="Text Box 17" o:spid="_x0000_s1036" type="#_x0000_t202" style="position:absolute;margin-left:0;margin-top:255.95pt;width:101.5pt;height:12.4pt;z-index:251676672;visibility:visible;mso-wrap-style:square;mso-width-percent:0;mso-height-percent:0;mso-wrap-distance-left:9pt;mso-wrap-distance-top:0;mso-wrap-distance-right:9pt;mso-wrap-distance-bottom:0;mso-position-horizontal:center;mso-position-horizontal-relative:margin;mso-position-vertical:absolute;mso-position-vertical-relative:text;mso-width-percent:0;mso-height-percent:0;mso-width-relative:margin;mso-height-relative:margin;v-text-anchor:top" o:gfxdata="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" stroked="f">
                   <v:textbox inset="0,0,0,0">
                     <w:txbxContent>
                       <w:p>
                         <w:pPr>
-                          <w:pStyle w:val="Caption"/>
+                          <w:pStyle w:val="Didascalia"/>
                           <w:jc w:val="center"/>
                           <w:rPr>
                             <w:noProof/>
                           </w:rPr>
-                          <w:pPrChange w:id="219" w:author="Cristian Sbrolli" w:date="2020-12-27T13:35:00Z">
+                          <w:pPrChange w:id="253" w:author="Cristian Sbrolli" w:date="2020-12-27T13:35:00Z">
                             <w:pPr>
-                              <w:pStyle w:val="Caption"/>
+                              <w:pStyle w:val="Didascalia"/>
                             </w:pPr>
                           </w:pPrChange>
                         </w:pPr>
-                        <w:ins w:id="220" w:author="Cristian Sbrolli" w:date="2020-12-27T13:34:00Z">
+                        <w:ins w:id="254" w:author="Cristian Sbrolli" w:date="2020-12-27T13:34:00Z">
                           <w:r>
                             <w:t>Web App Statistics page</w:t>
                           </w:r>
@@ -5523,13 +5813,13 @@
           </mc:AlternateContent>
         </w:r>
       </w:ins>
-      <w:ins w:id="221" w:author="Cristian Sbrolli" w:date="2020-12-27T13:29:00Z">
+      <w:ins w:id="255" w:author="Cristian Sbrolli" w:date="2020-12-27T13:29:00Z">
         <w:r>
           <w:rPr>
             <w:noProof/>
           </w:rPr>
           <w:drawing>
-            <wp:anchor distT="0" distB="0" distL="114300" distR="114300" simplePos="0" relativeHeight="251672576" behindDoc="0" locked="0" layoutInCell="1" allowOverlap="1" wp14:anchorId="2F588B8A" wp14:editId="55EEC2A2">
+            <wp:anchor distT="0" distB="0" distL="114300" distR="114300" simplePos="0" relativeHeight="251671552" behindDoc="0" locked="0" layoutInCell="1" allowOverlap="1" wp14:anchorId="2F588B8A" wp14:editId="6C344F26">
               <wp:simplePos x="0" y="0"/>
               <wp:positionH relativeFrom="margin">
                 <wp:align>center</wp:align>
@@ -5552,7 +5842,7 @@
                       <pic:cNvPicPr/>
                     </pic:nvPicPr>
                     <pic:blipFill>
-                      <a:blip r:embed="rId17" cstate="print">
+                      <a:blip r:embed="rId20" cstate="print">
                         <a:extLst>
                           <a:ext uri="{28A0092B-C50C-407E-A947-70E740481C1C}">
                             <a14:useLocalDpi xmlns:a14="http://schemas.microsoft.com/office/drawing/2010/main" val="0"/>
@@ -5590,12 +5880,12 @@
           </w:drawing>
         </w:r>
       </w:ins>
-      <w:ins w:id="222" w:author="Cristian Sbrolli" w:date="2020-12-27T13:32:00Z">
+      <w:ins w:id="256" w:author="Cristian Sbrolli" w:date="2020-12-27T13:32:00Z">
         <w:r>
           <w:t xml:space="preserve"> </w:t>
         </w:r>
       </w:ins>
-      <w:ins w:id="223" w:author="Cristian Sbrolli" w:date="2020-12-27T13:29:00Z">
+      <w:ins w:id="257" w:author="Cristian Sbrolli" w:date="2020-12-27T13:29:00Z">
         <w:r>
           <w:br/>
         </w:r>
@@ -5604,17 +5894,17 @@
     <w:p>
       <w:pPr>
         <w:rPr>
-          <w:ins w:id="224" w:author="Cristian Sbrolli" w:date="2020-12-27T12:41:00Z"/>
-          <w:lang w:val="en-GB"/>
-        </w:rPr>
-        <w:pPrChange w:id="225" w:author="Cristian Sbrolli" w:date="2020-12-27T13:35:00Z">
+          <w:ins w:id="258" w:author="Cristian Sbrolli" w:date="2020-12-27T12:41:00Z"/>
+          <w:lang w:val="en-GB"/>
+        </w:rPr>
+        <w:pPrChange w:id="259" w:author="Cristian Sbrolli" w:date="2020-12-27T13:35:00Z">
           <w:pPr>
-            <w:pStyle w:val="ListParagraph"/>
+            <w:pStyle w:val="Paragrafoelenco"/>
             <w:ind w:left="708" w:firstLine="12"/>
           </w:pPr>
         </w:pPrChange>
       </w:pPr>
-      <w:ins w:id="226" w:author="Cristian Sbrolli" w:date="2020-12-27T13:43:00Z">
+      <w:ins w:id="260" w:author="Cristian Sbrolli" w:date="2020-12-27T13:43:00Z">
         <w:r>
           <w:rPr>
             <w:lang w:val="en-GB"/>
@@ -5623,7 +5913,7 @@
           <w:br/>
         </w:r>
       </w:ins>
-      <w:ins w:id="227" w:author="Cristian Sbrolli" w:date="2020-12-27T13:36:00Z">
+      <w:ins w:id="261" w:author="Cristian Sbrolli" w:date="2020-12-27T13:36:00Z">
         <w:r>
           <w:rPr>
             <w:noProof/>
@@ -5631,7 +5921,7 @@
           <mc:AlternateContent>
             <mc:Choice Requires="wps">
               <w:drawing>
-                <wp:anchor distT="0" distB="0" distL="114300" distR="114300" simplePos="0" relativeHeight="251680768" behindDoc="0" locked="0" layoutInCell="1" allowOverlap="1" wp14:anchorId="15BD5AF5" wp14:editId="644BB669">
+                <wp:anchor distT="0" distB="0" distL="114300" distR="114300" simplePos="0" relativeHeight="251679744" behindDoc="0" locked="0" layoutInCell="1" allowOverlap="1" wp14:anchorId="15BD5AF5" wp14:editId="2DCD59FE">
                   <wp:simplePos x="0" y="0"/>
                   <wp:positionH relativeFrom="margin">
                     <wp:align>center</wp:align>
@@ -5667,15 +5957,15 @@
                           <w:txbxContent>
                             <w:p>
                               <w:pPr>
-                                <w:pStyle w:val="Caption"/>
+                                <w:pStyle w:val="Didascalia"/>
                                 <w:rPr>
                                   <w:noProof/>
                                 </w:rPr>
-                                <w:pPrChange w:id="228" w:author="Cristian Sbrolli" w:date="2020-12-27T13:36:00Z">
+                                <w:pPrChange w:id="262" w:author="Cristian Sbrolli" w:date="2020-12-27T13:36:00Z">
                                   <w:pPr/>
                                 </w:pPrChange>
                               </w:pPr>
-                              <w:ins w:id="229" w:author="Cristian Sbrolli" w:date="2020-12-27T13:36:00Z">
+                              <w:ins w:id="263" w:author="Cristian Sbrolli" w:date="2020-12-27T13:36:00Z">
                                 <w:r>
                                   <w:t>Web App Queue State</w:t>
                                 </w:r>
@@ -5703,20 +5993,20 @@
             </mc:Choice>
             <mc:Fallback>
               <w:pict>
-                <v:shape w14:anchorId="15BD5AF5" id="Text Box 19" o:spid="_x0000_s1034" type="#_x0000_t202" style="position:absolute;margin-left:0;margin-top:129.5pt;width:91.85pt;height:13.4pt;z-index:251680768;visibility:visible;mso-wrap-style:square;mso-width-percent:0;mso-height-percent:0;mso-wrap-distance-left:9pt;mso-wrap-distance-top:0;mso-wrap-distance-right:9pt;mso-wrap-distance-bottom:0;mso-position-horizontal:center;mso-position-horizontal-relative:margin;mso-position-vertical:absolute;mso-position-vertical-relative:text;mso-width-percent:0;mso-height-percent:0;mso-width-relative:margin;mso-height-relative:margin;v-text-anchor:top" o:gfxdata="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" stroked="f">
+                <v:shape w14:anchorId="15BD5AF5" id="Text Box 19" o:spid="_x0000_s1037" type="#_x0000_t202" style="position:absolute;margin-left:0;margin-top:129.5pt;width:91.85pt;height:13.4pt;z-index:251679744;visibility:visible;mso-wrap-style:square;mso-width-percent:0;mso-height-percent:0;mso-wrap-distance-left:9pt;mso-wrap-distance-top:0;mso-wrap-distance-right:9pt;mso-wrap-distance-bottom:0;mso-position-horizontal:center;mso-position-horizontal-relative:margin;mso-position-vertical:absolute;mso-position-vertical-relative:text;mso-width-percent:0;mso-height-percent:0;mso-width-relative:margin;mso-height-relative:margin;v-text-anchor:top" o:gfxdata="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" stroked="f">
                   <v:textbox inset="0,0,0,0">
                     <w:txbxContent>
                       <w:p>
                         <w:pPr>
-                          <w:pStyle w:val="Caption"/>
+                          <w:pStyle w:val="Didascalia"/>
                           <w:rPr>
                             <w:noProof/>
                           </w:rPr>
-                          <w:pPrChange w:id="230" w:author="Cristian Sbrolli" w:date="2020-12-27T13:36:00Z">
+                          <w:pPrChange w:id="264" w:author="Cristian Sbrolli" w:date="2020-12-27T13:36:00Z">
                             <w:pPr/>
                           </w:pPrChange>
                         </w:pPr>
-                        <w:ins w:id="231" w:author="Cristian Sbrolli" w:date="2020-12-27T13:36:00Z">
+                        <w:ins w:id="265" w:author="Cristian Sbrolli" w:date="2020-12-27T13:36:00Z">
                           <w:r>
                             <w:t>Web App Queue State</w:t>
                           </w:r>
@@ -5731,14 +6021,14 @@
           </mc:AlternateContent>
         </w:r>
       </w:ins>
-      <w:ins w:id="232" w:author="Cristian Sbrolli" w:date="2020-12-27T13:35:00Z">
+      <w:ins w:id="266" w:author="Cristian Sbrolli" w:date="2020-12-27T13:35:00Z">
         <w:r>
           <w:rPr>
             <w:noProof/>
             <w:lang w:val="en-GB"/>
           </w:rPr>
           <w:drawing>
-            <wp:anchor distT="0" distB="0" distL="114300" distR="114300" simplePos="0" relativeHeight="251678720" behindDoc="0" locked="0" layoutInCell="1" allowOverlap="1" wp14:anchorId="6B710D22" wp14:editId="5D82A999">
+            <wp:anchor distT="0" distB="0" distL="114300" distR="114300" simplePos="0" relativeHeight="251677696" behindDoc="0" locked="0" layoutInCell="1" allowOverlap="1" wp14:anchorId="6B710D22" wp14:editId="3A024269">
               <wp:simplePos x="0" y="0"/>
               <wp:positionH relativeFrom="column">
                 <wp:align>center</wp:align>
@@ -5761,7 +6051,7 @@
                       <pic:cNvPicPr/>
                     </pic:nvPicPr>
                     <pic:blipFill>
-                      <a:blip r:embed="rId18" cstate="print">
+                      <a:blip r:embed="rId21" cstate="print">
                         <a:extLst>
                           <a:ext uri="{28A0092B-C50C-407E-A947-70E740481C1C}">
                             <a14:useLocalDpi xmlns:a14="http://schemas.microsoft.com/office/drawing/2010/main" val="0"/>
@@ -5799,7 +6089,7 @@
           </w:drawing>
         </w:r>
       </w:ins>
-      <w:ins w:id="233" w:author="Cristian Sbrolli" w:date="2020-12-27T13:43:00Z">
+      <w:ins w:id="267" w:author="Cristian Sbrolli" w:date="2020-12-27T13:43:00Z">
         <w:r>
           <w:rPr>
             <w:lang w:val="en-GB"/>
@@ -5807,7 +6097,7 @@
           <w:t xml:space="preserve">The </w:t>
         </w:r>
       </w:ins>
-      <w:ins w:id="234" w:author="Cristian Sbrolli" w:date="2020-12-27T13:45:00Z">
+      <w:ins w:id="268" w:author="Cristian Sbrolli" w:date="2020-12-27T13:45:00Z">
         <w:r>
           <w:rPr>
             <w:lang w:val="en-GB"/>
@@ -5815,7 +6105,7 @@
           <w:t xml:space="preserve">page shown upon clicking the </w:t>
         </w:r>
       </w:ins>
-      <w:ins w:id="235" w:author="Cristian Sbrolli" w:date="2020-12-27T13:43:00Z">
+      <w:ins w:id="269" w:author="Cristian Sbrolli" w:date="2020-12-27T13:43:00Z">
         <w:r>
           <w:rPr>
             <w:lang w:val="en-GB"/>
@@ -5823,7 +6113,7 @@
           <w:t>“See” button next to the declared shopping list is not shown here</w:t>
         </w:r>
       </w:ins>
-      <w:ins w:id="236" w:author="Cristian Sbrolli" w:date="2020-12-27T13:45:00Z">
+      <w:ins w:id="270" w:author="Cristian Sbrolli" w:date="2020-12-27T13:45:00Z">
         <w:r>
           <w:rPr>
             <w:lang w:val="en-GB"/>
@@ -5831,7 +6121,7 @@
           <w:t>,</w:t>
         </w:r>
       </w:ins>
-      <w:ins w:id="237" w:author="Cristian Sbrolli" w:date="2020-12-27T13:44:00Z">
+      <w:ins w:id="271" w:author="Cristian Sbrolli" w:date="2020-12-27T13:44:00Z">
         <w:r>
           <w:rPr>
             <w:lang w:val="en-GB"/>
@@ -5845,7 +6135,7 @@
           <w:t xml:space="preserve"> </w:t>
         </w:r>
       </w:ins>
-      <w:ins w:id="238" w:author="Cristian Sbrolli" w:date="2020-12-27T13:43:00Z">
+      <w:ins w:id="272" w:author="Cristian Sbrolli" w:date="2020-12-27T13:43:00Z">
         <w:r>
           <w:rPr>
             <w:lang w:val="en-GB"/>
@@ -5853,7 +6143,7 @@
           <w:t xml:space="preserve">simply shows the list </w:t>
         </w:r>
       </w:ins>
-      <w:ins w:id="239" w:author="Cristian Sbrolli" w:date="2020-12-27T13:45:00Z">
+      <w:ins w:id="273" w:author="Cristian Sbrolli" w:date="2020-12-27T13:45:00Z">
         <w:r>
           <w:rPr>
             <w:lang w:val="en-GB"/>
@@ -5861,7 +6151,7 @@
           <w:t>of declared items.</w:t>
         </w:r>
       </w:ins>
-      <w:ins w:id="240" w:author="Cristian Sbrolli" w:date="2020-12-27T13:48:00Z">
+      <w:ins w:id="274" w:author="Cristian Sbrolli" w:date="2020-12-27T13:48:00Z">
         <w:r>
           <w:rPr>
             <w:lang w:val="en-GB"/>
@@ -5876,7 +6166,7 @@
           <w:t xml:space="preserve">As shown in the image, </w:t>
         </w:r>
       </w:ins>
-      <w:ins w:id="241" w:author="Cristian Sbrolli" w:date="2020-12-27T13:49:00Z">
+      <w:ins w:id="275" w:author="Cristian Sbrolli" w:date="2020-12-27T13:49:00Z">
         <w:r>
           <w:rPr>
             <w:lang w:val="en-GB"/>
@@ -5887,22 +6177,22 @@
     </w:p>
     <w:p>
       <w:pPr>
-        <w:pStyle w:val="ListParagraph"/>
+        <w:pStyle w:val="Paragrafoelenco"/>
         <w:ind w:left="708" w:firstLine="12"/>
         <w:rPr>
           <w:rFonts w:ascii="Bell MT" w:hAnsi="Bell MT"/>
           <w:lang w:val="en-GB"/>
-          <w:rPrChange w:id="242" w:author="Cristian Sbrolli" w:date="2020-12-27T12:33:00Z">
+          <w:rPrChange w:id="276" w:author="Cristian Sbrolli" w:date="2020-12-27T12:33:00Z">
             <w:rPr>
               <w:lang w:val="en-GB"/>
             </w:rPr>
           </w:rPrChange>
         </w:rPr>
-        <w:pPrChange w:id="243" w:author="Cristian Sbrolli" w:date="2020-12-27T12:41:00Z">
+        <w:pPrChange w:id="277" w:author="Cristian Sbrolli" w:date="2020-12-27T12:41:00Z">
           <w:pPr/>
         </w:pPrChange>
       </w:pPr>
-      <w:ins w:id="244" w:author="Cristian Sbrolli" w:date="2020-12-27T12:39:00Z">
+      <w:ins w:id="278" w:author="Cristian Sbrolli" w:date="2020-12-27T12:39:00Z">
         <w:r>
           <w:rPr>
             <w:rFonts w:ascii="Bell MT" w:hAnsi="Bell MT"/>
@@ -5911,7 +6201,7 @@
           <w:t xml:space="preserve"> </w:t>
         </w:r>
       </w:ins>
-      <w:ins w:id="245" w:author="Cristian Sbrolli" w:date="2020-12-27T12:38:00Z">
+      <w:ins w:id="279" w:author="Cristian Sbrolli" w:date="2020-12-27T12:38:00Z">
         <w:r>
           <w:rPr>
             <w:rFonts w:ascii="Bell MT" w:hAnsi="Bell MT"/>
@@ -5923,7 +6213,7 @@
     </w:p>
     <w:p>
       <w:pPr>
-        <w:pStyle w:val="ListParagraph"/>
+        <w:pStyle w:val="Paragrafoelenco"/>
         <w:numPr>
           <w:ilvl w:val="0"/>
           <w:numId w:val="1"/>
@@ -5963,7 +6253,7 @@
     </w:p>
     <w:p>
       <w:pPr>
-        <w:pStyle w:val="ListParagraph"/>
+        <w:pStyle w:val="Paragrafoelenco"/>
         <w:numPr>
           <w:ilvl w:val="0"/>
           <w:numId w:val="1"/>
@@ -6004,7 +6294,7 @@
     </w:p>
     <w:p>
       <w:pPr>
-        <w:pStyle w:val="ListParagraph"/>
+        <w:pStyle w:val="Paragrafoelenco"/>
         <w:numPr>
           <w:ilvl w:val="0"/>
           <w:numId w:val="1"/>
@@ -6033,7 +6323,7 @@
     </w:p>
     <w:p>
       <w:pPr>
-        <w:pStyle w:val="ListParagraph"/>
+        <w:pStyle w:val="Paragrafoelenco"/>
         <w:ind w:left="360"/>
         <w:rPr>
           <w:rFonts w:ascii="Bell MT" w:hAnsi="Bell MT"/>
@@ -6043,7 +6333,7 @@
     </w:p>
     <w:p>
       <w:pPr>
-        <w:pStyle w:val="ListParagraph"/>
+        <w:pStyle w:val="Paragrafoelenco"/>
         <w:numPr>
           <w:ilvl w:val="0"/>
           <w:numId w:val="1"/>
@@ -6077,17 +6367,17 @@
 
 <file path=word/comments.xml><?xml version="1.0" encoding="utf-8"?>
 <w:comments xmlns:wpc="http://schemas.microsoft.com/office/word/2010/wordprocessingCanvas" xmlns:cx="http://schemas.microsoft.com/office/drawing/2014/chartex" xmlns:cx1="http://schemas.microsoft.com/office/drawing/2015/9/8/chartex" xmlns:cx2="http://schemas.microsoft.com/office/drawing/2015/10/21/chartex" xmlns:cx3="http://schemas.microsoft.com/office/drawing/2016/5/9/chartex" xmlns:cx4="http://schemas.microsoft.com/office/drawing/2016/5/10/chartex" xmlns:cx5="http://schemas.microsoft.com/office/drawing/2016/5/11/chartex" xmlns:cx6="http://schemas.microsoft.com/office/drawing/2016/5/12/chartex" xmlns:cx7="http://schemas.microsoft.com/office/drawing/2016/5/13/chartex" xmlns:cx8="http://schemas.microsoft.com/office/drawing/2016/5/14/chartex" xmlns:mc="http://schemas.openxmlformats.org/markup-compatibility/2006" xmlns:aink="http://schemas.microsoft.com/office/drawing/2016/ink" xmlns:am3d="http://schemas.microsoft.com/office/drawing/2017/model3d" xmlns:o="urn:schemas-microsoft-com:office:office" xmlns:r="http://schemas.openxmlformats.org/officeDocument/2006/relationships" xmlns:m="http://schemas.openxmlformats.org/officeDocument/2006/math" xmlns:v="urn:schemas-microsoft-com:vml" xmlns:wp14="http://schemas.microsoft.com/office/word/2010/wordprocessingDrawing" xmlns:wp="http://schemas.openxmlformats.org/drawingml/2006/wordprocessingDrawing" xmlns:w10="urn:schemas-microsoft-com:office:word" xmlns:w="http://schemas.openxmlformats.org/wordprocessingml/2006/main" xmlns:w14="http://schemas.microsoft.com/office/word/2010/wordml" xmlns:w15="http://schemas.microsoft.com/office/word/2012/wordml" xmlns:w16cex="http://schemas.microsoft.com/office/word/2018/wordml/cex" xmlns:w16cid="http://schemas.microsoft.com/office/word/2016/wordml/cid" xmlns:w16="http://schemas.microsoft.com/office/word/2018/wordml" xmlns:w16se="http://schemas.microsoft.com/office/word/2015/wordml/symex" xmlns:wpg="http://schemas.microsoft.com/office/word/2010/wordprocessingGroup" xmlns:wpi="http://schemas.microsoft.com/office/word/2010/wordprocessingInk" xmlns:wne="http://schemas.microsoft.com/office/word/2006/wordml" xmlns:wps="http://schemas.microsoft.com/office/word/2010/wordprocessingShape" mc:Ignorable="w14 w15 w16se w16cid w16 w16cex wp14">
-  <w:comment w:id="21" w:author="Cristian Sbrolli" w:date="2020-12-29T04:03:00Z" w:initials="CS">
-    <w:p>
-      <w:pPr>
-        <w:pStyle w:val="CommentText"/>
+  <w:comment w:id="55" w:author="Cristian Sbrolli" w:date="2020-12-29T04:03:00Z" w:initials="CS">
+    <w:p>
+      <w:pPr>
+        <w:pStyle w:val="Testocommento"/>
         <w:rPr>
           <w:lang w:val="en-US"/>
         </w:rPr>
       </w:pPr>
       <w:r>
         <w:rPr>
-          <w:rStyle w:val="CommentReference"/>
+          <w:rStyle w:val="Rimandocommento"/>
         </w:rPr>
         <w:annotationRef/>
       </w:r>
@@ -6105,17 +6395,17 @@
       </w:r>
     </w:p>
   </w:comment>
-  <w:comment w:id="27" w:author="Cristian Sbrolli" w:date="2020-12-27T11:29:00Z" w:initials="CS">
-    <w:p>
-      <w:pPr>
-        <w:pStyle w:val="CommentText"/>
+  <w:comment w:id="61" w:author="Cristian Sbrolli" w:date="2020-12-27T11:29:00Z" w:initials="CS">
+    <w:p>
+      <w:pPr>
+        <w:pStyle w:val="Testocommento"/>
         <w:rPr>
           <w:lang w:val="en-US"/>
         </w:rPr>
       </w:pPr>
       <w:r>
         <w:rPr>
-          <w:rStyle w:val="CommentReference"/>
+          <w:rStyle w:val="Rimandocommento"/>
         </w:rPr>
         <w:annotationRef/>
       </w:r>
@@ -7426,15 +7716,15 @@
     <w:lsdException w:name="Unresolved Mention" w:semiHidden="1" w:unhideWhenUsed="1"/>
     <w:lsdException w:name="Smart Link" w:semiHidden="1" w:unhideWhenUsed="1"/>
   </w:latentStyles>
-  <w:style w:type="paragraph" w:default="1" w:styleId="Normal">
+  <w:style w:type="paragraph" w:default="1" w:styleId="Normale">
     <w:name w:val="Normal"/>
     <w:qFormat/>
   </w:style>
-  <w:style w:type="paragraph" w:styleId="Heading1">
+  <w:style w:type="paragraph" w:styleId="Titolo1">
     <w:name w:val="heading 1"/>
-    <w:basedOn w:val="Normal"/>
-    <w:next w:val="Normal"/>
-    <w:link w:val="Heading1Char"/>
+    <w:basedOn w:val="Normale"/>
+    <w:next w:val="Normale"/>
+    <w:link w:val="Titolo1Carattere"/>
     <w:uiPriority w:val="9"/>
     <w:qFormat/>
     <w:rsid w:val="006625AC"/>
@@ -7451,13 +7741,13 @@
       <w:szCs w:val="32"/>
     </w:rPr>
   </w:style>
-  <w:style w:type="character" w:default="1" w:styleId="DefaultParagraphFont">
+  <w:style w:type="character" w:default="1" w:styleId="Carpredefinitoparagrafo">
     <w:name w:val="Default Paragraph Font"/>
     <w:uiPriority w:val="1"/>
     <w:semiHidden/>
     <w:unhideWhenUsed/>
   </w:style>
-  <w:style w:type="table" w:default="1" w:styleId="TableNormal">
+  <w:style w:type="table" w:default="1" w:styleId="Tabellanormale">
     <w:name w:val="Normal Table"/>
     <w:uiPriority w:val="99"/>
     <w:semiHidden/>
@@ -7472,17 +7762,17 @@
       </w:tblCellMar>
     </w:tblPr>
   </w:style>
-  <w:style w:type="numbering" w:default="1" w:styleId="NoList">
+  <w:style w:type="numbering" w:default="1" w:styleId="Nessunelenco">
     <w:name w:val="No List"/>
     <w:uiPriority w:val="99"/>
     <w:semiHidden/>
     <w:unhideWhenUsed/>
   </w:style>
-  <w:style w:type="paragraph" w:styleId="Title">
+  <w:style w:type="paragraph" w:styleId="Titolo">
     <w:name w:val="Title"/>
-    <w:basedOn w:val="Normal"/>
-    <w:next w:val="Normal"/>
-    <w:link w:val="TitleChar"/>
+    <w:basedOn w:val="Normale"/>
+    <w:next w:val="Normale"/>
+    <w:link w:val="TitoloCarattere"/>
     <w:uiPriority w:val="10"/>
     <w:qFormat/>
     <w:rsid w:val="006625AC"/>
@@ -7498,10 +7788,10 @@
       <w:szCs w:val="56"/>
     </w:rPr>
   </w:style>
-  <w:style w:type="character" w:customStyle="1" w:styleId="TitleChar">
-    <w:name w:val="Title Char"/>
-    <w:basedOn w:val="DefaultParagraphFont"/>
-    <w:link w:val="Title"/>
+  <w:style w:type="character" w:customStyle="1" w:styleId="TitoloCarattere">
+    <w:name w:val="Titolo Carattere"/>
+    <w:basedOn w:val="Carpredefinitoparagrafo"/>
+    <w:link w:val="Titolo"/>
     <w:uiPriority w:val="10"/>
     <w:rsid w:val="006625AC"/>
     <w:rPr>
@@ -7512,10 +7802,10 @@
       <w:szCs w:val="56"/>
     </w:rPr>
   </w:style>
-  <w:style w:type="character" w:customStyle="1" w:styleId="Heading1Char">
-    <w:name w:val="Heading 1 Char"/>
-    <w:basedOn w:val="DefaultParagraphFont"/>
-    <w:link w:val="Heading1"/>
+  <w:style w:type="character" w:customStyle="1" w:styleId="Titolo1Carattere">
+    <w:name w:val="Titolo 1 Carattere"/>
+    <w:basedOn w:val="Carpredefinitoparagrafo"/>
+    <w:link w:val="Titolo1"/>
     <w:uiPriority w:val="9"/>
     <w:rsid w:val="006625AC"/>
     <w:rPr>
@@ -7525,9 +7815,9 @@
       <w:szCs w:val="32"/>
     </w:rPr>
   </w:style>
-  <w:style w:type="paragraph" w:styleId="ListParagraph">
+  <w:style w:type="paragraph" w:styleId="Paragrafoelenco">
     <w:name w:val="List Paragraph"/>
-    <w:basedOn w:val="Normal"/>
+    <w:basedOn w:val="Normale"/>
     <w:uiPriority w:val="34"/>
     <w:qFormat/>
     <w:rsid w:val="006625AC"/>
@@ -7536,10 +7826,10 @@
       <w:contextualSpacing/>
     </w:pPr>
   </w:style>
-  <w:style w:type="paragraph" w:styleId="BalloonText">
+  <w:style w:type="paragraph" w:styleId="Testofumetto">
     <w:name w:val="Balloon Text"/>
-    <w:basedOn w:val="Normal"/>
-    <w:link w:val="BalloonTextChar"/>
+    <w:basedOn w:val="Normale"/>
+    <w:link w:val="TestofumettoCarattere"/>
     <w:uiPriority w:val="99"/>
     <w:semiHidden/>
     <w:unhideWhenUsed/>
@@ -7553,10 +7843,10 @@
       <w:szCs w:val="18"/>
     </w:rPr>
   </w:style>
-  <w:style w:type="character" w:customStyle="1" w:styleId="BalloonTextChar">
-    <w:name w:val="Balloon Text Char"/>
-    <w:basedOn w:val="DefaultParagraphFont"/>
-    <w:link w:val="BalloonText"/>
+  <w:style w:type="character" w:customStyle="1" w:styleId="TestofumettoCarattere">
+    <w:name w:val="Testo fumetto Carattere"/>
+    <w:basedOn w:val="Carpredefinitoparagrafo"/>
+    <w:link w:val="Testofumetto"/>
     <w:uiPriority w:val="99"/>
     <w:semiHidden/>
     <w:rsid w:val="00B50293"/>
@@ -7566,9 +7856,9 @@
       <w:szCs w:val="18"/>
     </w:rPr>
   </w:style>
-  <w:style w:type="character" w:styleId="CommentReference">
+  <w:style w:type="character" w:styleId="Rimandocommento">
     <w:name w:val="annotation reference"/>
-    <w:basedOn w:val="DefaultParagraphFont"/>
+    <w:basedOn w:val="Carpredefinitoparagrafo"/>
     <w:uiPriority w:val="99"/>
     <w:semiHidden/>
     <w:unhideWhenUsed/>
@@ -7578,10 +7868,10 @@
       <w:szCs w:val="16"/>
     </w:rPr>
   </w:style>
-  <w:style w:type="paragraph" w:styleId="CommentText">
+  <w:style w:type="paragraph" w:styleId="Testocommento">
     <w:name w:val="annotation text"/>
-    <w:basedOn w:val="Normal"/>
-    <w:link w:val="CommentTextChar"/>
+    <w:basedOn w:val="Normale"/>
+    <w:link w:val="TestocommentoCarattere"/>
     <w:uiPriority w:val="99"/>
     <w:semiHidden/>
     <w:unhideWhenUsed/>
@@ -7594,10 +7884,10 @@
       <w:szCs w:val="20"/>
     </w:rPr>
   </w:style>
-  <w:style w:type="character" w:customStyle="1" w:styleId="CommentTextChar">
-    <w:name w:val="Comment Text Char"/>
-    <w:basedOn w:val="DefaultParagraphFont"/>
-    <w:link w:val="CommentText"/>
+  <w:style w:type="character" w:customStyle="1" w:styleId="TestocommentoCarattere">
+    <w:name w:val="Testo commento Carattere"/>
+    <w:basedOn w:val="Carpredefinitoparagrafo"/>
+    <w:link w:val="Testocommento"/>
     <w:uiPriority w:val="99"/>
     <w:semiHidden/>
     <w:rsid w:val="0098587D"/>
@@ -7606,11 +7896,11 @@
       <w:szCs w:val="20"/>
     </w:rPr>
   </w:style>
-  <w:style w:type="paragraph" w:styleId="CommentSubject">
+  <w:style w:type="paragraph" w:styleId="Soggettocommento">
     <w:name w:val="annotation subject"/>
-    <w:basedOn w:val="CommentText"/>
-    <w:next w:val="CommentText"/>
-    <w:link w:val="CommentSubjectChar"/>
+    <w:basedOn w:val="Testocommento"/>
+    <w:next w:val="Testocommento"/>
+    <w:link w:val="SoggettocommentoCarattere"/>
     <w:uiPriority w:val="99"/>
     <w:semiHidden/>
     <w:unhideWhenUsed/>
@@ -7620,10 +7910,10 @@
       <w:bCs/>
     </w:rPr>
   </w:style>
-  <w:style w:type="character" w:customStyle="1" w:styleId="CommentSubjectChar">
-    <w:name w:val="Comment Subject Char"/>
-    <w:basedOn w:val="CommentTextChar"/>
-    <w:link w:val="CommentSubject"/>
+  <w:style w:type="character" w:customStyle="1" w:styleId="SoggettocommentoCarattere">
+    <w:name w:val="Soggetto commento Carattere"/>
+    <w:basedOn w:val="TestocommentoCarattere"/>
+    <w:link w:val="Soggettocommento"/>
     <w:uiPriority w:val="99"/>
     <w:semiHidden/>
     <w:rsid w:val="0098587D"/>
@@ -7634,10 +7924,10 @@
       <w:szCs w:val="20"/>
     </w:rPr>
   </w:style>
-  <w:style w:type="paragraph" w:styleId="Caption">
+  <w:style w:type="paragraph" w:styleId="Didascalia">
     <w:name w:val="caption"/>
-    <w:basedOn w:val="Normal"/>
-    <w:next w:val="Normal"/>
+    <w:basedOn w:val="Normale"/>
+    <w:next w:val="Normale"/>
     <w:uiPriority w:val="35"/>
     <w:unhideWhenUsed/>
     <w:qFormat/>
@@ -7656,9 +7946,9 @@
       <w:lang w:val="en-GB"/>
     </w:rPr>
   </w:style>
-  <w:style w:type="character" w:styleId="SubtleEmphasis">
+  <w:style w:type="character" w:styleId="Enfasidelicata">
     <w:name w:val="Subtle Emphasis"/>
-    <w:basedOn w:val="DefaultParagraphFont"/>
+    <w:basedOn w:val="Carpredefinitoparagrafo"/>
     <w:uiPriority w:val="19"/>
     <w:qFormat/>
     <w:rsid w:val="00BE1B5D"/>
@@ -7929,4 +8219,16 @@
     </a:ext>
   </a:extLst>
 </a:theme>
+</file>
+
+<file path=customXml/item1.xml><?xml version="1.0" encoding="utf-8"?>
+<b:Sources xmlns:b="http://schemas.openxmlformats.org/officeDocument/2006/bibliography" xmlns="http://schemas.openxmlformats.org/officeDocument/2006/bibliography" SelectedStyle="\APASixthEditionOfficeOnline.xsl" StyleName="APA" Version="6"/>
+</file>
+
+<file path=customXml/itemProps1.xml><?xml version="1.0" encoding="utf-8"?>
+<ds:datastoreItem xmlns:ds="http://schemas.openxmlformats.org/officeDocument/2006/customXml" ds:itemID="{A0E0306E-E8F6-492E-969B-07CCC3F679ED}">
+  <ds:schemaRefs>
+    <ds:schemaRef ds:uri="http://schemas.openxmlformats.org/officeDocument/2006/bibliography"/>
+  </ds:schemaRefs>
+</ds:datastoreItem>
 </file>
</xml_diff>